<commit_message>
add account tests and client controller
</commit_message>
<xml_diff>
--- a/API description.docx
+++ b/API description.docx
@@ -689,30 +689,13 @@
         <w:spacing w:before="0" w:after="622" w:line="218" w:lineRule="exact"/>
         <w:ind w:left="420" w:firstLine="0"/>
         <w:rPr>
-          <w:rStyle w:val="24"/>
-          <w:lang w:eastAsia="ru-RU" w:bidi="ru-RU"/>
-        </w:rPr>
-      </w:pPr>
-      <w:r>
-        <w:rPr>
-          <w:rStyle w:val="24"/>
-          <w:lang w:eastAsia="ru-RU" w:bidi="ru-RU"/>
-        </w:rPr>
-        <w:t>{"result": false}</w:t>
-      </w:r>
-    </w:p>
-    <w:p>
-      <w:pPr>
-        <w:pStyle w:val="23"/>
-        <w:shd w:val="clear" w:color="auto" w:fill="auto"/>
-        <w:spacing w:before="0" w:after="622" w:line="218" w:lineRule="exact"/>
-        <w:ind w:left="420" w:firstLine="0"/>
-        <w:rPr>
           <w:b/>
           <w:color w:val="000000" w:themeColor="text1"/>
           <w:lang w:val="en-US"/>
         </w:rPr>
       </w:pPr>
+      <w:bookmarkStart w:id="0" w:name="_GoBack"/>
+      <w:bookmarkEnd w:id="0"/>
       <w:r>
         <w:rPr>
           <w:rStyle w:val="24"/>
@@ -1073,7 +1056,6 @@
         <w:rPr>
           <w:rStyle w:val="24"/>
         </w:rPr>
-        <w:lastRenderedPageBreak/>
         <w:t>"</w:t>
       </w:r>
       <w:proofErr w:type="spellStart"/>
@@ -1287,6 +1269,7 @@
         <w:rPr>
           <w:rStyle w:val="24"/>
         </w:rPr>
+        <w:lastRenderedPageBreak/>
         <w:t>"</w:t>
       </w:r>
       <w:proofErr w:type="gramStart"/>
@@ -1760,7 +1743,7 @@
           <w:rStyle w:val="27"/>
           <w:color w:val="000000" w:themeColor="text1"/>
         </w:rPr>
-        <w:t>errors</w:t>
+        <w:t>violations</w:t>
       </w:r>
       <w:proofErr w:type="gramEnd"/>
       <w:r>
@@ -1768,7 +1751,33 @@
           <w:rStyle w:val="27"/>
           <w:color w:val="000000" w:themeColor="text1"/>
         </w:rPr>
-        <w:t>”: {</w:t>
+        <w:t xml:space="preserve">”: </w:t>
+      </w:r>
+      <w:r>
+        <w:rPr>
+          <w:rStyle w:val="27"/>
+          <w:color w:val="000000" w:themeColor="text1"/>
+        </w:rPr>
+        <w:t>[</w:t>
+      </w:r>
+    </w:p>
+    <w:p>
+      <w:pPr>
+        <w:pStyle w:val="23"/>
+        <w:shd w:val="clear" w:color="auto" w:fill="auto"/>
+        <w:spacing w:before="0" w:after="0" w:line="218" w:lineRule="exact"/>
+        <w:ind w:left="400" w:firstLine="308"/>
+        <w:rPr>
+          <w:rStyle w:val="27"/>
+          <w:color w:val="000000" w:themeColor="text1"/>
+        </w:rPr>
+      </w:pPr>
+      <w:r>
+        <w:rPr>
+          <w:rStyle w:val="27"/>
+          <w:color w:val="000000" w:themeColor="text1"/>
+        </w:rPr>
+        <w:t>{</w:t>
       </w:r>
     </w:p>
     <w:p>
@@ -1778,8 +1787,8 @@
         <w:spacing w:before="0" w:after="0" w:line="218" w:lineRule="exact"/>
         <w:ind w:left="400" w:firstLine="0"/>
         <w:rPr>
-          <w:rStyle w:val="2b"/>
-          <w:lang w:eastAsia="ru-RU" w:bidi="ru-RU"/>
+          <w:rStyle w:val="2d"/>
+          <w:lang w:val="en-US"/>
         </w:rPr>
       </w:pPr>
       <w:r>
@@ -1827,11 +1836,30 @@
         </w:rPr>
         <w:t>"</w:t>
       </w:r>
-      <w:r>
+    </w:p>
+    <w:p>
+      <w:pPr>
+        <w:pStyle w:val="23"/>
+        <w:shd w:val="clear" w:color="auto" w:fill="auto"/>
+        <w:spacing w:before="0" w:after="0" w:line="218" w:lineRule="exact"/>
+        <w:ind w:left="400" w:firstLine="308"/>
         <w:rPr>
           <w:rStyle w:val="2b"/>
           <w:lang w:eastAsia="ru-RU" w:bidi="ru-RU"/>
         </w:rPr>
+      </w:pPr>
+      <w:r>
+        <w:rPr>
+          <w:rStyle w:val="2d"/>
+          <w:lang w:val="en-US"/>
+        </w:rPr>
+        <w:t>}</w:t>
+      </w:r>
+      <w:r>
+        <w:rPr>
+          <w:rStyle w:val="2b"/>
+          <w:lang w:eastAsia="ru-RU" w:bidi="ru-RU"/>
+        </w:rPr>
         <w:t>,</w:t>
       </w:r>
     </w:p>
@@ -1840,115 +1868,107 @@
         <w:pStyle w:val="23"/>
         <w:shd w:val="clear" w:color="auto" w:fill="auto"/>
         <w:spacing w:before="0" w:after="0" w:line="218" w:lineRule="exact"/>
-        <w:ind w:left="400" w:firstLine="0"/>
+        <w:ind w:left="400" w:firstLine="308"/>
+        <w:rPr>
+          <w:rStyle w:val="27"/>
+          <w:color w:val="000000" w:themeColor="text1"/>
+        </w:rPr>
+      </w:pPr>
+      <w:r>
+        <w:rPr>
+          <w:rStyle w:val="27"/>
+          <w:color w:val="000000" w:themeColor="text1"/>
+        </w:rPr>
+        <w:t>{</w:t>
+      </w:r>
+      <w:r>
+        <w:rPr>
+          <w:rStyle w:val="27"/>
+          <w:color w:val="000000" w:themeColor="text1"/>
+        </w:rPr>
+        <w:t xml:space="preserve"> </w:t>
+      </w:r>
+    </w:p>
+    <w:p>
+      <w:pPr>
+        <w:pStyle w:val="23"/>
+        <w:shd w:val="clear" w:color="auto" w:fill="auto"/>
+        <w:spacing w:before="0" w:after="0" w:line="218" w:lineRule="exact"/>
+        <w:ind w:left="400" w:firstLine="308"/>
+        <w:rPr>
+          <w:rStyle w:val="27"/>
+          <w:color w:val="718C00"/>
+          <w:lang w:eastAsia="ru-RU" w:bidi="ru-RU"/>
+        </w:rPr>
+      </w:pPr>
+      <w:r>
+        <w:rPr>
+          <w:rStyle w:val="27"/>
+          <w:color w:val="000000" w:themeColor="text1"/>
+        </w:rPr>
+        <w:t>"</w:t>
+      </w:r>
+      <w:proofErr w:type="gramStart"/>
+      <w:r>
+        <w:rPr>
+          <w:rStyle w:val="27"/>
+          <w:color w:val="000000" w:themeColor="text1"/>
+        </w:rPr>
+        <w:t>address</w:t>
+      </w:r>
+      <w:proofErr w:type="gramEnd"/>
+      <w:r>
+        <w:rPr>
+          <w:rStyle w:val="27"/>
+          <w:color w:val="000000" w:themeColor="text1"/>
+        </w:rPr>
+        <w:t>":</w:t>
+      </w:r>
+      <w:r>
+        <w:rPr>
+          <w:rStyle w:val="27"/>
+          <w:color w:val="000000" w:themeColor="text1"/>
+        </w:rPr>
+        <w:t xml:space="preserve"> </w:t>
+      </w:r>
+      <w:r>
         <w:rPr>
           <w:rStyle w:val="2d"/>
           <w:lang w:val="en-US"/>
         </w:rPr>
-      </w:pPr>
-      <w:r>
+        <w:t>"</w:t>
+      </w:r>
+      <w:r>
+        <w:rPr>
+          <w:rStyle w:val="2d"/>
+          <w:lang w:val="en-US"/>
+        </w:rPr>
+        <w:t>Address must not be empty</w:t>
+      </w:r>
+      <w:r>
+        <w:rPr>
+          <w:rStyle w:val="2d"/>
+          <w:lang w:val="en-US"/>
+        </w:rPr>
+        <w:t>"</w:t>
+      </w:r>
+    </w:p>
+    <w:p>
+      <w:pPr>
+        <w:pStyle w:val="23"/>
+        <w:shd w:val="clear" w:color="auto" w:fill="auto"/>
+        <w:spacing w:before="0" w:after="0" w:line="218" w:lineRule="exact"/>
+        <w:ind w:left="400" w:firstLine="308"/>
         <w:rPr>
           <w:rStyle w:val="27"/>
           <w:color w:val="000000" w:themeColor="text1"/>
         </w:rPr>
-        <w:t xml:space="preserve">     </w:t>
-      </w:r>
+      </w:pPr>
       <w:r>
         <w:rPr>
           <w:rStyle w:val="27"/>
           <w:color w:val="000000" w:themeColor="text1"/>
         </w:rPr>
-        <w:t>"</w:t>
-      </w:r>
-      <w:proofErr w:type="gramStart"/>
-      <w:r>
-        <w:rPr>
-          <w:rStyle w:val="27"/>
-          <w:color w:val="000000" w:themeColor="text1"/>
-        </w:rPr>
-        <w:t>address</w:t>
-      </w:r>
-      <w:proofErr w:type="gramEnd"/>
-      <w:r>
-        <w:rPr>
-          <w:rStyle w:val="27"/>
-          <w:color w:val="000000" w:themeColor="text1"/>
-        </w:rPr>
-        <w:t>":</w:t>
-      </w:r>
-      <w:r>
-        <w:rPr>
-          <w:rStyle w:val="27"/>
-          <w:color w:val="000000" w:themeColor="text1"/>
-        </w:rPr>
-        <w:t xml:space="preserve"> </w:t>
-      </w:r>
-      <w:r>
-        <w:rPr>
-          <w:rStyle w:val="2d"/>
-          <w:lang w:val="en-US"/>
-        </w:rPr>
-        <w:t>"</w:t>
-      </w:r>
-      <w:r>
-        <w:rPr>
-          <w:rStyle w:val="2d"/>
-          <w:lang w:val="en-US"/>
-        </w:rPr>
-        <w:t>Address must not be empty</w:t>
-      </w:r>
-      <w:r>
-        <w:rPr>
-          <w:rStyle w:val="2d"/>
-          <w:lang w:val="en-US"/>
-        </w:rPr>
-        <w:t>"</w:t>
-      </w:r>
-      <w:r>
-        <w:rPr>
-          <w:rStyle w:val="2d"/>
-          <w:lang w:val="en-US"/>
-        </w:rPr>
-        <w:t>,</w:t>
-      </w:r>
-    </w:p>
-    <w:p>
-      <w:pPr>
-        <w:pStyle w:val="23"/>
-        <w:shd w:val="clear" w:color="auto" w:fill="auto"/>
-        <w:spacing w:before="0" w:after="0" w:line="218" w:lineRule="exact"/>
-        <w:ind w:left="400" w:firstLine="0"/>
-        <w:rPr>
-          <w:rStyle w:val="27"/>
-          <w:color w:val="000000" w:themeColor="text1"/>
-        </w:rPr>
-      </w:pPr>
-      <w:r>
-        <w:rPr>
-          <w:rStyle w:val="27"/>
-          <w:color w:val="000000" w:themeColor="text1"/>
-        </w:rPr>
-        <w:tab/>
-        <w:t>…</w:t>
-      </w:r>
-    </w:p>
-    <w:p>
-      <w:pPr>
-        <w:pStyle w:val="23"/>
-        <w:shd w:val="clear" w:color="auto" w:fill="auto"/>
-        <w:spacing w:before="0" w:after="0" w:line="218" w:lineRule="exact"/>
-        <w:ind w:left="400" w:firstLine="0"/>
-        <w:rPr>
-          <w:rStyle w:val="27"/>
-          <w:color w:val="000000" w:themeColor="text1"/>
-        </w:rPr>
-      </w:pPr>
-      <w:r>
-        <w:rPr>
-          <w:rStyle w:val="27"/>
-          <w:color w:val="000000" w:themeColor="text1"/>
-        </w:rPr>
-        <w:tab/>
         <w:t>}</w:t>
       </w:r>
     </w:p>
@@ -2053,25 +2073,6 @@
           <w:lang w:val="en-US"/>
         </w:rPr>
         <w:t>403</w:t>
-      </w:r>
-    </w:p>
-    <w:p>
-      <w:pPr>
-        <w:pStyle w:val="23"/>
-        <w:shd w:val="clear" w:color="auto" w:fill="auto"/>
-        <w:spacing w:before="0" w:after="622" w:line="218" w:lineRule="exact"/>
-        <w:ind w:left="420" w:firstLine="0"/>
-        <w:rPr>
-          <w:color w:val="4D4D4C"/>
-          <w:lang w:val="en-US"/>
-        </w:rPr>
-      </w:pPr>
-      <w:r>
-        <w:rPr>
-          <w:rStyle w:val="24"/>
-          <w:lang w:eastAsia="ru-RU" w:bidi="ru-RU"/>
-        </w:rPr>
-        <w:t>{"result": false}</w:t>
       </w:r>
     </w:p>
     <w:p>
@@ -2985,7 +2986,6 @@
           <w:color w:val="000000" w:themeColor="text1"/>
           <w:lang w:eastAsia="ru-RU" w:bidi="ru-RU"/>
         </w:rPr>
-        <w:lastRenderedPageBreak/>
         <w:t xml:space="preserve">Status code: </w:t>
       </w:r>
       <w:r>
@@ -3016,6 +3016,7 @@
         <w:rPr>
           <w:lang w:val="en-US"/>
         </w:rPr>
+        <w:lastRenderedPageBreak/>
         <w:t xml:space="preserve">If the </w:t>
       </w:r>
       <w:r>
@@ -3041,25 +3042,6 @@
           <w:lang w:val="en-US"/>
         </w:rPr>
         <w:t>authorized:</w:t>
-      </w:r>
-    </w:p>
-    <w:p>
-      <w:pPr>
-        <w:pStyle w:val="23"/>
-        <w:shd w:val="clear" w:color="auto" w:fill="auto"/>
-        <w:spacing w:before="0" w:after="622" w:line="218" w:lineRule="exact"/>
-        <w:ind w:left="420" w:firstLine="0"/>
-        <w:rPr>
-          <w:rStyle w:val="24"/>
-          <w:lang w:eastAsia="ru-RU" w:bidi="ru-RU"/>
-        </w:rPr>
-      </w:pPr>
-      <w:r>
-        <w:rPr>
-          <w:rStyle w:val="24"/>
-          <w:lang w:eastAsia="ru-RU" w:bidi="ru-RU"/>
-        </w:rPr>
-        <w:t>{"result": false}</w:t>
       </w:r>
     </w:p>
     <w:p>
@@ -4216,25 +4198,6 @@
         <w:ind w:left="420" w:firstLine="0"/>
         <w:rPr>
           <w:rStyle w:val="24"/>
-          <w:lang w:eastAsia="ru-RU" w:bidi="ru-RU"/>
-        </w:rPr>
-      </w:pPr>
-      <w:r>
-        <w:rPr>
-          <w:rStyle w:val="24"/>
-          <w:lang w:eastAsia="ru-RU" w:bidi="ru-RU"/>
-        </w:rPr>
-        <w:t>{"result": false}</w:t>
-      </w:r>
-    </w:p>
-    <w:p>
-      <w:pPr>
-        <w:pStyle w:val="23"/>
-        <w:shd w:val="clear" w:color="auto" w:fill="auto"/>
-        <w:spacing w:before="0" w:after="622" w:line="218" w:lineRule="exact"/>
-        <w:ind w:left="420" w:firstLine="0"/>
-        <w:rPr>
-          <w:rStyle w:val="24"/>
           <w:color w:val="000000" w:themeColor="text1"/>
           <w:lang w:eastAsia="ru-RU" w:bidi="ru-RU"/>
         </w:rPr>
@@ -4272,7 +4235,6 @@
         <w:rPr>
           <w:lang w:val="en-US"/>
         </w:rPr>
-        <w:lastRenderedPageBreak/>
         <w:t>Get all clients</w:t>
       </w:r>
       <w:r>
@@ -4423,6 +4385,7 @@
         <w:rPr>
           <w:lang w:val="en-US"/>
         </w:rPr>
+        <w:lastRenderedPageBreak/>
         <w:t xml:space="preserve">If the </w:t>
       </w:r>
       <w:r>
@@ -5346,25 +5309,6 @@
         <w:spacing w:before="0" w:after="622" w:line="218" w:lineRule="exact"/>
         <w:ind w:left="420" w:firstLine="0"/>
         <w:rPr>
-          <w:rStyle w:val="24"/>
-          <w:lang w:eastAsia="ru-RU" w:bidi="ru-RU"/>
-        </w:rPr>
-      </w:pPr>
-      <w:r>
-        <w:rPr>
-          <w:rStyle w:val="24"/>
-          <w:lang w:eastAsia="ru-RU" w:bidi="ru-RU"/>
-        </w:rPr>
-        <w:t>{"result": false}</w:t>
-      </w:r>
-    </w:p>
-    <w:p>
-      <w:pPr>
-        <w:pStyle w:val="23"/>
-        <w:shd w:val="clear" w:color="auto" w:fill="auto"/>
-        <w:spacing w:before="0" w:after="622" w:line="218" w:lineRule="exact"/>
-        <w:ind w:left="420" w:firstLine="0"/>
-        <w:rPr>
           <w:rFonts w:ascii="Arial" w:hAnsi="Arial" w:cs="Arial"/>
           <w:color w:val="333333"/>
           <w:shd w:val="clear" w:color="auto" w:fill="FFFFFF"/>
@@ -5607,7 +5551,6 @@
         <w:rPr>
           <w:rStyle w:val="24"/>
         </w:rPr>
-        <w:lastRenderedPageBreak/>
         <w:t>"</w:t>
       </w:r>
       <w:proofErr w:type="spellStart"/>
@@ -6181,6 +6124,7 @@
         <w:rPr>
           <w:lang w:val="en-US"/>
         </w:rPr>
+        <w:lastRenderedPageBreak/>
         <w:t>S</w:t>
       </w:r>
       <w:r>
@@ -6399,7 +6343,7 @@
           <w:rStyle w:val="27"/>
           <w:color w:val="000000" w:themeColor="text1"/>
         </w:rPr>
-        <w:t>errors</w:t>
+        <w:t>violations</w:t>
       </w:r>
       <w:proofErr w:type="gramEnd"/>
       <w:r>
@@ -6407,7 +6351,33 @@
           <w:rStyle w:val="27"/>
           <w:color w:val="000000" w:themeColor="text1"/>
         </w:rPr>
-        <w:t>”: {</w:t>
+        <w:t xml:space="preserve">”: </w:t>
+      </w:r>
+      <w:r>
+        <w:rPr>
+          <w:rStyle w:val="27"/>
+          <w:color w:val="000000" w:themeColor="text1"/>
+        </w:rPr>
+        <w:t>[</w:t>
+      </w:r>
+    </w:p>
+    <w:p>
+      <w:pPr>
+        <w:pStyle w:val="23"/>
+        <w:shd w:val="clear" w:color="auto" w:fill="auto"/>
+        <w:spacing w:before="0" w:after="0" w:line="218" w:lineRule="exact"/>
+        <w:ind w:left="400" w:firstLine="308"/>
+        <w:rPr>
+          <w:rStyle w:val="27"/>
+          <w:color w:val="000000" w:themeColor="text1"/>
+        </w:rPr>
+      </w:pPr>
+      <w:r>
+        <w:rPr>
+          <w:rStyle w:val="27"/>
+          <w:color w:val="000000" w:themeColor="text1"/>
+        </w:rPr>
+        <w:t>{</w:t>
       </w:r>
     </w:p>
     <w:p>
@@ -6417,8 +6387,8 @@
         <w:spacing w:before="0" w:after="0" w:line="218" w:lineRule="exact"/>
         <w:ind w:left="400" w:firstLine="0"/>
         <w:rPr>
-          <w:rStyle w:val="2b"/>
-          <w:lang w:eastAsia="ru-RU" w:bidi="ru-RU"/>
+          <w:rStyle w:val="2d"/>
+          <w:lang w:val="en-US"/>
         </w:rPr>
       </w:pPr>
       <w:r>
@@ -6466,90 +6436,6 @@
         </w:rPr>
         <w:t>"</w:t>
       </w:r>
-      <w:r>
-        <w:rPr>
-          <w:rStyle w:val="2b"/>
-          <w:lang w:eastAsia="ru-RU" w:bidi="ru-RU"/>
-        </w:rPr>
-        <w:t>,</w:t>
-      </w:r>
-    </w:p>
-    <w:p>
-      <w:pPr>
-        <w:pStyle w:val="23"/>
-        <w:shd w:val="clear" w:color="auto" w:fill="auto"/>
-        <w:spacing w:before="0" w:after="0" w:line="218" w:lineRule="exact"/>
-        <w:ind w:left="400" w:firstLine="0"/>
-        <w:rPr>
-          <w:rStyle w:val="2d"/>
-          <w:lang w:val="en-US"/>
-        </w:rPr>
-      </w:pPr>
-      <w:r>
-        <w:rPr>
-          <w:rStyle w:val="27"/>
-          <w:color w:val="000000" w:themeColor="text1"/>
-        </w:rPr>
-        <w:t xml:space="preserve">     </w:t>
-      </w:r>
-      <w:r>
-        <w:rPr>
-          <w:rStyle w:val="27"/>
-          <w:color w:val="000000" w:themeColor="text1"/>
-        </w:rPr>
-        <w:t>"</w:t>
-      </w:r>
-      <w:proofErr w:type="gramStart"/>
-      <w:r>
-        <w:rPr>
-          <w:rStyle w:val="27"/>
-          <w:color w:val="000000" w:themeColor="text1"/>
-        </w:rPr>
-        <w:t>address</w:t>
-      </w:r>
-      <w:proofErr w:type="gramEnd"/>
-      <w:r>
-        <w:rPr>
-          <w:rStyle w:val="27"/>
-          <w:color w:val="000000" w:themeColor="text1"/>
-        </w:rPr>
-        <w:t>":</w:t>
-      </w:r>
-      <w:r>
-        <w:rPr>
-          <w:rStyle w:val="27"/>
-          <w:color w:val="000000" w:themeColor="text1"/>
-        </w:rPr>
-        <w:t xml:space="preserve"> </w:t>
-      </w:r>
-      <w:r>
-        <w:rPr>
-          <w:rStyle w:val="2d"/>
-          <w:lang w:val="en-US"/>
-        </w:rPr>
-        <w:t>"</w:t>
-      </w:r>
-      <w:r>
-        <w:rPr>
-          <w:rStyle w:val="2d"/>
-          <w:lang w:val="en-US"/>
-        </w:rPr>
-        <w:t>Address must not be empty</w:t>
-      </w:r>
-      <w:r>
-        <w:rPr>
-          <w:rStyle w:val="2d"/>
-          <w:lang w:val="en-US"/>
-        </w:rPr>
-        <w:t>"</w:t>
-      </w:r>
-      <w:r>
-        <w:rPr>
-          <w:rStyle w:val="2d"/>
-          <w:lang w:val="en-US"/>
-        </w:rPr>
-        <w:t>,</w:t>
-      </w:r>
     </w:p>
     <w:p>
       <w:pPr>
@@ -6558,16 +6444,42 @@
         <w:spacing w:before="0" w:after="0" w:line="218" w:lineRule="exact"/>
         <w:ind w:left="400" w:firstLine="308"/>
         <w:rPr>
+          <w:rStyle w:val="2b"/>
+          <w:lang w:eastAsia="ru-RU" w:bidi="ru-RU"/>
+        </w:rPr>
+      </w:pPr>
+      <w:r>
+        <w:rPr>
           <w:rStyle w:val="2d"/>
           <w:lang w:val="en-US"/>
         </w:rPr>
-      </w:pPr>
-      <w:r>
+        <w:t>}</w:t>
+      </w:r>
+      <w:r>
+        <w:rPr>
+          <w:rStyle w:val="2b"/>
+          <w:lang w:eastAsia="ru-RU" w:bidi="ru-RU"/>
+        </w:rPr>
+        <w:t>,</w:t>
+      </w:r>
+    </w:p>
+    <w:p>
+      <w:pPr>
+        <w:pStyle w:val="23"/>
+        <w:shd w:val="clear" w:color="auto" w:fill="auto"/>
+        <w:spacing w:before="0" w:after="0" w:line="218" w:lineRule="exact"/>
+        <w:ind w:left="400" w:firstLine="308"/>
         <w:rPr>
           <w:rStyle w:val="27"/>
           <w:color w:val="000000" w:themeColor="text1"/>
         </w:rPr>
-        <w:t>…</w:t>
+      </w:pPr>
+      <w:r>
+        <w:rPr>
+          <w:rStyle w:val="27"/>
+          <w:color w:val="000000" w:themeColor="text1"/>
+        </w:rPr>
+        <w:t xml:space="preserve">{ </w:t>
       </w:r>
     </w:p>
     <w:p>
@@ -6575,10 +6487,11 @@
         <w:pStyle w:val="23"/>
         <w:shd w:val="clear" w:color="auto" w:fill="auto"/>
         <w:spacing w:before="0" w:after="0" w:line="218" w:lineRule="exact"/>
-        <w:ind w:left="400" w:firstLine="0"/>
+        <w:ind w:left="400" w:firstLine="308"/>
         <w:rPr>
           <w:rStyle w:val="27"/>
-          <w:color w:val="000000" w:themeColor="text1"/>
+          <w:color w:val="718C00"/>
+          <w:lang w:eastAsia="ru-RU" w:bidi="ru-RU"/>
         </w:rPr>
       </w:pPr>
       <w:r>
@@ -6586,8 +6499,51 @@
           <w:rStyle w:val="27"/>
           <w:color w:val="000000" w:themeColor="text1"/>
         </w:rPr>
-        <w:tab/>
-        <w:t>…</w:t>
+        <w:t>"</w:t>
+      </w:r>
+      <w:proofErr w:type="gramStart"/>
+      <w:r>
+        <w:rPr>
+          <w:rStyle w:val="27"/>
+          <w:color w:val="000000" w:themeColor="text1"/>
+        </w:rPr>
+        <w:t>address</w:t>
+      </w:r>
+      <w:proofErr w:type="gramEnd"/>
+      <w:r>
+        <w:rPr>
+          <w:rStyle w:val="27"/>
+          <w:color w:val="000000" w:themeColor="text1"/>
+        </w:rPr>
+        <w:t>":</w:t>
+      </w:r>
+      <w:r>
+        <w:rPr>
+          <w:rStyle w:val="27"/>
+          <w:color w:val="000000" w:themeColor="text1"/>
+        </w:rPr>
+        <w:t xml:space="preserve"> </w:t>
+      </w:r>
+      <w:r>
+        <w:rPr>
+          <w:rStyle w:val="2d"/>
+          <w:lang w:val="en-US"/>
+        </w:rPr>
+        <w:t>"</w:t>
+      </w:r>
+      <w:r>
+        <w:rPr>
+          <w:rStyle w:val="2d"/>
+          <w:lang w:val="en-US"/>
+        </w:rPr>
+        <w:t>Address must not be empty</w:t>
+      </w:r>
+      <w:r>
+        <w:rPr>
+          <w:rStyle w:val="2d"/>
+          <w:lang w:val="en-US"/>
+        </w:rPr>
+        <w:t>"</w:t>
       </w:r>
     </w:p>
     <w:p>
@@ -6595,7 +6551,7 @@
         <w:pStyle w:val="23"/>
         <w:shd w:val="clear" w:color="auto" w:fill="auto"/>
         <w:spacing w:before="0" w:after="0" w:line="218" w:lineRule="exact"/>
-        <w:ind w:left="400" w:firstLine="0"/>
+        <w:ind w:left="400" w:firstLine="308"/>
         <w:rPr>
           <w:rStyle w:val="27"/>
           <w:color w:val="000000" w:themeColor="text1"/>
@@ -6606,7 +6562,6 @@
           <w:rStyle w:val="27"/>
           <w:color w:val="000000" w:themeColor="text1"/>
         </w:rPr>
-        <w:tab/>
         <w:t>}</w:t>
       </w:r>
     </w:p>
@@ -6715,25 +6670,6 @@
     </w:p>
     <w:p>
       <w:pPr>
-        <w:pStyle w:val="23"/>
-        <w:shd w:val="clear" w:color="auto" w:fill="auto"/>
-        <w:spacing w:before="0" w:after="622" w:line="218" w:lineRule="exact"/>
-        <w:ind w:left="420" w:firstLine="0"/>
-        <w:rPr>
-          <w:rStyle w:val="24"/>
-          <w:lang w:eastAsia="ru-RU" w:bidi="ru-RU"/>
-        </w:rPr>
-      </w:pPr>
-      <w:r>
-        <w:rPr>
-          <w:rStyle w:val="24"/>
-          <w:lang w:eastAsia="ru-RU" w:bidi="ru-RU"/>
-        </w:rPr>
-        <w:t>{"result": false}</w:t>
-      </w:r>
-    </w:p>
-    <w:p>
-      <w:pPr>
         <w:pStyle w:val="20"/>
         <w:keepNext/>
         <w:keepLines/>
@@ -7362,7 +7298,6 @@
         <w:rPr>
           <w:lang w:val="en-US"/>
         </w:rPr>
-        <w:lastRenderedPageBreak/>
         <w:t>S</w:t>
       </w:r>
       <w:r>
@@ -7805,6 +7740,7 @@
         <w:rPr>
           <w:lang w:val="en-US"/>
         </w:rPr>
+        <w:lastRenderedPageBreak/>
         <w:t>Response format i</w:t>
       </w:r>
       <w:r>
@@ -7874,25 +7810,6 @@
           <w:lang w:val="en-US"/>
         </w:rPr>
         <w:t>403</w:t>
-      </w:r>
-    </w:p>
-    <w:p>
-      <w:pPr>
-        <w:pStyle w:val="23"/>
-        <w:shd w:val="clear" w:color="auto" w:fill="auto"/>
-        <w:spacing w:before="0" w:after="622" w:line="218" w:lineRule="exact"/>
-        <w:ind w:left="420" w:firstLine="0"/>
-        <w:rPr>
-          <w:color w:val="4D4D4C"/>
-          <w:lang w:val="en-US"/>
-        </w:rPr>
-      </w:pPr>
-      <w:r>
-        <w:rPr>
-          <w:rStyle w:val="24"/>
-          <w:lang w:eastAsia="ru-RU" w:bidi="ru-RU"/>
-        </w:rPr>
-        <w:t>{"result": false}</w:t>
       </w:r>
     </w:p>
     <w:p>
@@ -8822,7 +8739,6 @@
         <w:rPr>
           <w:lang w:val="en-US"/>
         </w:rPr>
-        <w:lastRenderedPageBreak/>
         <w:t xml:space="preserve">If the </w:t>
       </w:r>
       <w:r>
@@ -8862,25 +8778,6 @@
           <w:lang w:val="en-US"/>
         </w:rPr>
         <w:t>:</w:t>
-      </w:r>
-    </w:p>
-    <w:p>
-      <w:pPr>
-        <w:pStyle w:val="23"/>
-        <w:shd w:val="clear" w:color="auto" w:fill="auto"/>
-        <w:spacing w:before="0" w:after="622" w:line="218" w:lineRule="exact"/>
-        <w:ind w:left="420" w:firstLine="0"/>
-        <w:rPr>
-          <w:rStyle w:val="24"/>
-          <w:lang w:eastAsia="ru-RU" w:bidi="ru-RU"/>
-        </w:rPr>
-      </w:pPr>
-      <w:r>
-        <w:rPr>
-          <w:rStyle w:val="24"/>
-          <w:lang w:eastAsia="ru-RU" w:bidi="ru-RU"/>
-        </w:rPr>
-        <w:t>{"result": false}</w:t>
       </w:r>
     </w:p>
     <w:p>
@@ -9196,6 +9093,7 @@
         <w:rPr>
           <w:rStyle w:val="24"/>
         </w:rPr>
+        <w:lastRenderedPageBreak/>
         <w:t>"</w:t>
       </w:r>
       <w:proofErr w:type="gramStart"/>
@@ -9967,25 +9865,6 @@
         <w:ind w:left="420" w:firstLine="0"/>
         <w:rPr>
           <w:rStyle w:val="24"/>
-          <w:lang w:eastAsia="ru-RU" w:bidi="ru-RU"/>
-        </w:rPr>
-      </w:pPr>
-      <w:r>
-        <w:rPr>
-          <w:rStyle w:val="24"/>
-          <w:lang w:eastAsia="ru-RU" w:bidi="ru-RU"/>
-        </w:rPr>
-        <w:t>{"result": false}</w:t>
-      </w:r>
-    </w:p>
-    <w:p>
-      <w:pPr>
-        <w:pStyle w:val="23"/>
-        <w:shd w:val="clear" w:color="auto" w:fill="auto"/>
-        <w:spacing w:before="0" w:after="622" w:line="218" w:lineRule="exact"/>
-        <w:ind w:left="420" w:firstLine="0"/>
-        <w:rPr>
-          <w:rStyle w:val="24"/>
           <w:color w:val="000000" w:themeColor="text1"/>
           <w:lang w:eastAsia="ru-RU" w:bidi="ru-RU"/>
         </w:rPr>
@@ -10032,13 +9911,10 @@
           <w:lang w:val="en-US"/>
         </w:rPr>
       </w:pPr>
-      <w:bookmarkStart w:id="0" w:name="_GoBack"/>
-      <w:bookmarkEnd w:id="0"/>
-      <w:r>
-        <w:rPr>
-          <w:lang w:val="en-US"/>
-        </w:rPr>
-        <w:lastRenderedPageBreak/>
+      <w:r>
+        <w:rPr>
+          <w:lang w:val="en-US"/>
+        </w:rPr>
         <w:t>Get all accounts</w:t>
       </w:r>
       <w:r>
@@ -10812,6 +10688,7 @@
           <w:color w:val="000000" w:themeColor="text1"/>
           <w:lang w:val="en-US"/>
         </w:rPr>
+        <w:lastRenderedPageBreak/>
         <w:t>“</w:t>
       </w:r>
       <w:proofErr w:type="gramStart"/>
@@ -11075,25 +10952,6 @@
         <w:spacing w:before="0" w:after="622" w:line="218" w:lineRule="exact"/>
         <w:ind w:left="420" w:firstLine="0"/>
         <w:rPr>
-          <w:rStyle w:val="24"/>
-          <w:lang w:eastAsia="ru-RU" w:bidi="ru-RU"/>
-        </w:rPr>
-      </w:pPr>
-      <w:r>
-        <w:rPr>
-          <w:rStyle w:val="24"/>
-          <w:lang w:eastAsia="ru-RU" w:bidi="ru-RU"/>
-        </w:rPr>
-        <w:t>{"result": false}</w:t>
-      </w:r>
-    </w:p>
-    <w:p>
-      <w:pPr>
-        <w:pStyle w:val="23"/>
-        <w:shd w:val="clear" w:color="auto" w:fill="auto"/>
-        <w:spacing w:before="0" w:after="622" w:line="218" w:lineRule="exact"/>
-        <w:ind w:left="420" w:firstLine="0"/>
-        <w:rPr>
           <w:rFonts w:ascii="Arial" w:hAnsi="Arial" w:cs="Arial"/>
           <w:color w:val="333333"/>
           <w:shd w:val="clear" w:color="auto" w:fill="FFFFFF"/>
@@ -11842,7 +11700,7 @@
           <w:rStyle w:val="27"/>
           <w:color w:val="000000" w:themeColor="text1"/>
         </w:rPr>
-        <w:t>errors</w:t>
+        <w:t>violations</w:t>
       </w:r>
       <w:proofErr w:type="gramEnd"/>
       <w:r>
@@ -11850,7 +11708,33 @@
           <w:rStyle w:val="27"/>
           <w:color w:val="000000" w:themeColor="text1"/>
         </w:rPr>
-        <w:t>”: {</w:t>
+        <w:t xml:space="preserve">”: </w:t>
+      </w:r>
+      <w:r>
+        <w:rPr>
+          <w:rStyle w:val="27"/>
+          <w:color w:val="000000" w:themeColor="text1"/>
+        </w:rPr>
+        <w:t>[</w:t>
+      </w:r>
+    </w:p>
+    <w:p>
+      <w:pPr>
+        <w:pStyle w:val="23"/>
+        <w:shd w:val="clear" w:color="auto" w:fill="auto"/>
+        <w:spacing w:before="0" w:after="0" w:line="218" w:lineRule="exact"/>
+        <w:ind w:left="400" w:firstLine="308"/>
+        <w:rPr>
+          <w:rStyle w:val="27"/>
+          <w:color w:val="000000" w:themeColor="text1"/>
+        </w:rPr>
+      </w:pPr>
+      <w:r>
+        <w:rPr>
+          <w:rStyle w:val="27"/>
+          <w:color w:val="000000" w:themeColor="text1"/>
+        </w:rPr>
+        <w:t>{</w:t>
       </w:r>
     </w:p>
     <w:p>
@@ -11860,8 +11744,8 @@
         <w:spacing w:before="0" w:after="0" w:line="218" w:lineRule="exact"/>
         <w:ind w:left="400" w:firstLine="0"/>
         <w:rPr>
-          <w:rStyle w:val="2b"/>
-          <w:lang w:eastAsia="ru-RU" w:bidi="ru-RU"/>
+          <w:rStyle w:val="2d"/>
+          <w:lang w:val="en-US"/>
         </w:rPr>
       </w:pPr>
       <w:r>
@@ -11872,13 +11756,115 @@
         <w:tab/>
         <w:t>“</w:t>
       </w:r>
+      <w:proofErr w:type="spellStart"/>
+      <w:r>
+        <w:rPr>
+          <w:rStyle w:val="27"/>
+          <w:color w:val="000000" w:themeColor="text1"/>
+        </w:rPr>
+        <w:t>first_name</w:t>
+      </w:r>
+      <w:proofErr w:type="spellEnd"/>
+      <w:r>
+        <w:rPr>
+          <w:rStyle w:val="27"/>
+          <w:color w:val="000000" w:themeColor="text1"/>
+        </w:rPr>
+        <w:t xml:space="preserve">”: </w:t>
+      </w:r>
+      <w:r>
+        <w:rPr>
+          <w:rStyle w:val="2d"/>
+          <w:lang w:val="en-US"/>
+        </w:rPr>
+        <w:t>"</w:t>
+      </w:r>
+      <w:r>
+        <w:rPr>
+          <w:rStyle w:val="2d"/>
+          <w:lang w:val="en-US"/>
+        </w:rPr>
+        <w:t>Name must not be empty</w:t>
+      </w:r>
+      <w:r>
+        <w:rPr>
+          <w:rStyle w:val="2d"/>
+          <w:lang w:val="en-US"/>
+        </w:rPr>
+        <w:t>"</w:t>
+      </w:r>
+    </w:p>
+    <w:p>
+      <w:pPr>
+        <w:pStyle w:val="23"/>
+        <w:shd w:val="clear" w:color="auto" w:fill="auto"/>
+        <w:spacing w:before="0" w:after="0" w:line="218" w:lineRule="exact"/>
+        <w:ind w:left="400" w:firstLine="308"/>
+        <w:rPr>
+          <w:rStyle w:val="2b"/>
+          <w:lang w:eastAsia="ru-RU" w:bidi="ru-RU"/>
+        </w:rPr>
+      </w:pPr>
+      <w:r>
+        <w:rPr>
+          <w:rStyle w:val="2d"/>
+          <w:lang w:val="en-US"/>
+        </w:rPr>
+        <w:t>}</w:t>
+      </w:r>
+      <w:r>
+        <w:rPr>
+          <w:rStyle w:val="2b"/>
+          <w:lang w:eastAsia="ru-RU" w:bidi="ru-RU"/>
+        </w:rPr>
+        <w:t>,</w:t>
+      </w:r>
+    </w:p>
+    <w:p>
+      <w:pPr>
+        <w:pStyle w:val="23"/>
+        <w:shd w:val="clear" w:color="auto" w:fill="auto"/>
+        <w:spacing w:before="0" w:after="0" w:line="218" w:lineRule="exact"/>
+        <w:ind w:left="400" w:firstLine="308"/>
+        <w:rPr>
+          <w:rStyle w:val="27"/>
+          <w:color w:val="000000" w:themeColor="text1"/>
+        </w:rPr>
+      </w:pPr>
+      <w:r>
+        <w:rPr>
+          <w:rStyle w:val="27"/>
+          <w:color w:val="000000" w:themeColor="text1"/>
+        </w:rPr>
+        <w:t xml:space="preserve">{ </w:t>
+      </w:r>
+    </w:p>
+    <w:p>
+      <w:pPr>
+        <w:pStyle w:val="23"/>
+        <w:shd w:val="clear" w:color="auto" w:fill="auto"/>
+        <w:spacing w:before="0" w:after="0" w:line="218" w:lineRule="exact"/>
+        <w:ind w:left="400" w:firstLine="308"/>
+        <w:rPr>
+          <w:rStyle w:val="27"/>
+          <w:color w:val="718C00"/>
+          <w:lang w:eastAsia="ru-RU" w:bidi="ru-RU"/>
+        </w:rPr>
+      </w:pPr>
+      <w:r>
+        <w:rPr>
+          <w:rStyle w:val="27"/>
+          <w:color w:val="000000" w:themeColor="text1"/>
+        </w:rPr>
+        <w:t>"</w:t>
+      </w:r>
       <w:proofErr w:type="gramStart"/>
       <w:r>
         <w:rPr>
           <w:rStyle w:val="27"/>
           <w:color w:val="000000" w:themeColor="text1"/>
         </w:rPr>
-        <w:t>name</w:t>
+        <w:t>address</w:t>
       </w:r>
       <w:proofErr w:type="gramEnd"/>
       <w:r>
@@ -11886,7 +11872,14 @@
           <w:rStyle w:val="27"/>
           <w:color w:val="000000" w:themeColor="text1"/>
         </w:rPr>
-        <w:t xml:space="preserve">”: </w:t>
+        <w:t>":</w:t>
+      </w:r>
+      <w:r>
+        <w:rPr>
+          <w:rStyle w:val="27"/>
+          <w:color w:val="000000" w:themeColor="text1"/>
+        </w:rPr>
+        <w:t xml:space="preserve"> </w:t>
       </w:r>
       <w:r>
         <w:rPr>
@@ -11900,7 +11893,7 @@
           <w:rStyle w:val="2d"/>
           <w:lang w:val="en-US"/>
         </w:rPr>
-        <w:t>Name must not be empty</w:t>
+        <w:t>Address must not be empty</w:t>
       </w:r>
       <w:r>
         <w:rPr>
@@ -11909,128 +11902,23 @@
         </w:rPr>
         <w:t>"</w:t>
       </w:r>
-      <w:r>
-        <w:rPr>
-          <w:rStyle w:val="2b"/>
-          <w:lang w:eastAsia="ru-RU" w:bidi="ru-RU"/>
-        </w:rPr>
-        <w:t>,</w:t>
-      </w:r>
     </w:p>
     <w:p>
       <w:pPr>
         <w:pStyle w:val="23"/>
         <w:shd w:val="clear" w:color="auto" w:fill="auto"/>
         <w:spacing w:before="0" w:after="0" w:line="218" w:lineRule="exact"/>
-        <w:ind w:left="400" w:firstLine="0"/>
-        <w:rPr>
-          <w:rStyle w:val="2d"/>
-          <w:lang w:val="en-US"/>
-        </w:rPr>
-      </w:pPr>
-      <w:r>
+        <w:ind w:left="400" w:firstLine="308"/>
         <w:rPr>
           <w:rStyle w:val="27"/>
           <w:color w:val="000000" w:themeColor="text1"/>
         </w:rPr>
-        <w:t xml:space="preserve">     </w:t>
-      </w:r>
+      </w:pPr>
       <w:r>
         <w:rPr>
           <w:rStyle w:val="27"/>
           <w:color w:val="000000" w:themeColor="text1"/>
         </w:rPr>
-        <w:t>"</w:t>
-      </w:r>
-      <w:proofErr w:type="gramStart"/>
-      <w:r>
-        <w:rPr>
-          <w:rStyle w:val="27"/>
-          <w:color w:val="000000" w:themeColor="text1"/>
-        </w:rPr>
-        <w:t>balance</w:t>
-      </w:r>
-      <w:proofErr w:type="gramEnd"/>
-      <w:r>
-        <w:rPr>
-          <w:rStyle w:val="27"/>
-          <w:color w:val="000000" w:themeColor="text1"/>
-        </w:rPr>
-        <w:t>":</w:t>
-      </w:r>
-      <w:r>
-        <w:rPr>
-          <w:rStyle w:val="27"/>
-          <w:color w:val="000000" w:themeColor="text1"/>
-        </w:rPr>
-        <w:t xml:space="preserve"> </w:t>
-      </w:r>
-      <w:r>
-        <w:rPr>
-          <w:rStyle w:val="2d"/>
-          <w:lang w:val="en-US"/>
-        </w:rPr>
-        <w:t>"</w:t>
-      </w:r>
-      <w:r>
-        <w:rPr>
-          <w:rStyle w:val="2d"/>
-          <w:lang w:val="en-US"/>
-        </w:rPr>
-        <w:t>Address must not be null</w:t>
-      </w:r>
-      <w:r>
-        <w:rPr>
-          <w:rStyle w:val="2d"/>
-          <w:lang w:val="en-US"/>
-        </w:rPr>
-        <w:t>"</w:t>
-      </w:r>
-      <w:r>
-        <w:rPr>
-          <w:rStyle w:val="2d"/>
-          <w:lang w:val="en-US"/>
-        </w:rPr>
-        <w:t>,</w:t>
-      </w:r>
-    </w:p>
-    <w:p>
-      <w:pPr>
-        <w:pStyle w:val="23"/>
-        <w:shd w:val="clear" w:color="auto" w:fill="auto"/>
-        <w:spacing w:before="0" w:after="0" w:line="218" w:lineRule="exact"/>
-        <w:ind w:left="400" w:firstLine="0"/>
-        <w:rPr>
-          <w:rStyle w:val="27"/>
-          <w:color w:val="000000" w:themeColor="text1"/>
-        </w:rPr>
-      </w:pPr>
-      <w:r>
-        <w:rPr>
-          <w:rStyle w:val="27"/>
-          <w:color w:val="000000" w:themeColor="text1"/>
-        </w:rPr>
-        <w:tab/>
-        <w:t>…</w:t>
-      </w:r>
-    </w:p>
-    <w:p>
-      <w:pPr>
-        <w:pStyle w:val="23"/>
-        <w:shd w:val="clear" w:color="auto" w:fill="auto"/>
-        <w:spacing w:before="0" w:after="0" w:line="218" w:lineRule="exact"/>
-        <w:ind w:left="400" w:firstLine="0"/>
-        <w:rPr>
-          <w:rStyle w:val="27"/>
-          <w:color w:val="000000" w:themeColor="text1"/>
-        </w:rPr>
-      </w:pPr>
-      <w:r>
-        <w:rPr>
-          <w:rStyle w:val="27"/>
-          <w:color w:val="000000" w:themeColor="text1"/>
-        </w:rPr>
-        <w:tab/>
         <w:t>}</w:t>
       </w:r>
     </w:p>
@@ -12066,6 +11954,7 @@
         <w:rPr>
           <w:lang w:val="en-US"/>
         </w:rPr>
+        <w:lastRenderedPageBreak/>
         <w:t>Response format i</w:t>
       </w:r>
       <w:r>
@@ -12135,25 +12024,6 @@
           <w:lang w:val="en-US"/>
         </w:rPr>
         <w:t>403</w:t>
-      </w:r>
-    </w:p>
-    <w:p>
-      <w:pPr>
-        <w:pStyle w:val="23"/>
-        <w:shd w:val="clear" w:color="auto" w:fill="auto"/>
-        <w:spacing w:before="0" w:after="622" w:line="218" w:lineRule="exact"/>
-        <w:ind w:left="420" w:firstLine="0"/>
-        <w:rPr>
-          <w:rStyle w:val="24"/>
-          <w:lang w:eastAsia="ru-RU" w:bidi="ru-RU"/>
-        </w:rPr>
-      </w:pPr>
-      <w:r>
-        <w:rPr>
-          <w:rStyle w:val="24"/>
-          <w:lang w:eastAsia="ru-RU" w:bidi="ru-RU"/>
-        </w:rPr>
-        <w:t>{"result": false}</w:t>
       </w:r>
     </w:p>
     <w:p>
@@ -12498,7 +12368,6 @@
         <w:rPr>
           <w:rStyle w:val="24"/>
         </w:rPr>
-        <w:lastRenderedPageBreak/>
         <w:t>"</w:t>
       </w:r>
       <w:proofErr w:type="gramStart"/>
@@ -12836,7 +12705,7 @@
           <w:rStyle w:val="27"/>
           <w:color w:val="000000" w:themeColor="text1"/>
         </w:rPr>
-        <w:t>errors</w:t>
+        <w:t>violations</w:t>
       </w:r>
       <w:proofErr w:type="gramEnd"/>
       <w:r>
@@ -12844,7 +12713,33 @@
           <w:rStyle w:val="27"/>
           <w:color w:val="000000" w:themeColor="text1"/>
         </w:rPr>
-        <w:t>”: {</w:t>
+        <w:t xml:space="preserve">”: </w:t>
+      </w:r>
+      <w:r>
+        <w:rPr>
+          <w:rStyle w:val="27"/>
+          <w:color w:val="000000" w:themeColor="text1"/>
+        </w:rPr>
+        <w:t>[</w:t>
+      </w:r>
+    </w:p>
+    <w:p>
+      <w:pPr>
+        <w:pStyle w:val="23"/>
+        <w:shd w:val="clear" w:color="auto" w:fill="auto"/>
+        <w:spacing w:before="0" w:after="0" w:line="218" w:lineRule="exact"/>
+        <w:ind w:left="400" w:firstLine="308"/>
+        <w:rPr>
+          <w:rStyle w:val="27"/>
+          <w:color w:val="000000" w:themeColor="text1"/>
+        </w:rPr>
+      </w:pPr>
+      <w:r>
+        <w:rPr>
+          <w:rStyle w:val="27"/>
+          <w:color w:val="000000" w:themeColor="text1"/>
+        </w:rPr>
+        <w:t>{</w:t>
       </w:r>
     </w:p>
     <w:p>
@@ -12854,8 +12749,8 @@
         <w:spacing w:before="0" w:after="0" w:line="218" w:lineRule="exact"/>
         <w:ind w:left="400" w:firstLine="0"/>
         <w:rPr>
-          <w:rStyle w:val="2b"/>
-          <w:lang w:eastAsia="ru-RU" w:bidi="ru-RU"/>
+          <w:rStyle w:val="2d"/>
+          <w:lang w:val="en-US"/>
         </w:rPr>
       </w:pPr>
       <w:r>
@@ -12903,11 +12798,30 @@
         </w:rPr>
         <w:t>"</w:t>
       </w:r>
-      <w:r>
+    </w:p>
+    <w:p>
+      <w:pPr>
+        <w:pStyle w:val="23"/>
+        <w:shd w:val="clear" w:color="auto" w:fill="auto"/>
+        <w:spacing w:before="0" w:after="0" w:line="218" w:lineRule="exact"/>
+        <w:ind w:left="400" w:firstLine="308"/>
         <w:rPr>
           <w:rStyle w:val="2b"/>
           <w:lang w:eastAsia="ru-RU" w:bidi="ru-RU"/>
         </w:rPr>
+      </w:pPr>
+      <w:r>
+        <w:rPr>
+          <w:rStyle w:val="2d"/>
+          <w:lang w:val="en-US"/>
+        </w:rPr>
+        <w:t>}</w:t>
+      </w:r>
+      <w:r>
+        <w:rPr>
+          <w:rStyle w:val="2b"/>
+          <w:lang w:eastAsia="ru-RU" w:bidi="ru-RU"/>
+        </w:rPr>
         <w:t>,</w:t>
       </w:r>
     </w:p>
@@ -12916,131 +12830,100 @@
         <w:pStyle w:val="23"/>
         <w:shd w:val="clear" w:color="auto" w:fill="auto"/>
         <w:spacing w:before="0" w:after="0" w:line="218" w:lineRule="exact"/>
-        <w:ind w:left="400" w:firstLine="0"/>
+        <w:ind w:left="400" w:firstLine="308"/>
+        <w:rPr>
+          <w:rStyle w:val="27"/>
+          <w:color w:val="000000" w:themeColor="text1"/>
+        </w:rPr>
+      </w:pPr>
+      <w:r>
+        <w:rPr>
+          <w:rStyle w:val="27"/>
+          <w:color w:val="000000" w:themeColor="text1"/>
+        </w:rPr>
+        <w:t xml:space="preserve">{ </w:t>
+      </w:r>
+    </w:p>
+    <w:p>
+      <w:pPr>
+        <w:pStyle w:val="23"/>
+        <w:shd w:val="clear" w:color="auto" w:fill="auto"/>
+        <w:spacing w:before="0" w:after="0" w:line="218" w:lineRule="exact"/>
+        <w:ind w:left="400" w:firstLine="308"/>
+        <w:rPr>
+          <w:rStyle w:val="27"/>
+          <w:color w:val="718C00"/>
+          <w:lang w:eastAsia="ru-RU" w:bidi="ru-RU"/>
+        </w:rPr>
+      </w:pPr>
+      <w:r>
+        <w:rPr>
+          <w:rStyle w:val="27"/>
+          <w:color w:val="000000" w:themeColor="text1"/>
+        </w:rPr>
+        <w:t>"</w:t>
+      </w:r>
+      <w:proofErr w:type="gramStart"/>
+      <w:r>
+        <w:rPr>
+          <w:rStyle w:val="27"/>
+          <w:color w:val="000000" w:themeColor="text1"/>
+        </w:rPr>
+        <w:t>address</w:t>
+      </w:r>
+      <w:proofErr w:type="gramEnd"/>
+      <w:r>
+        <w:rPr>
+          <w:rStyle w:val="27"/>
+          <w:color w:val="000000" w:themeColor="text1"/>
+        </w:rPr>
+        <w:t>":</w:t>
+      </w:r>
+      <w:r>
+        <w:rPr>
+          <w:rStyle w:val="27"/>
+          <w:color w:val="000000" w:themeColor="text1"/>
+        </w:rPr>
+        <w:t xml:space="preserve"> </w:t>
+      </w:r>
+      <w:r>
         <w:rPr>
           <w:rStyle w:val="2d"/>
           <w:lang w:val="en-US"/>
         </w:rPr>
-      </w:pPr>
-      <w:r>
+        <w:t>"</w:t>
+      </w:r>
+      <w:r>
+        <w:rPr>
+          <w:rStyle w:val="2d"/>
+          <w:lang w:val="en-US"/>
+        </w:rPr>
+        <w:t>Address must not be empty</w:t>
+      </w:r>
+      <w:r>
+        <w:rPr>
+          <w:rStyle w:val="2d"/>
+          <w:lang w:val="en-US"/>
+        </w:rPr>
+        <w:t>"</w:t>
+      </w:r>
+    </w:p>
+    <w:p>
+      <w:pPr>
+        <w:pStyle w:val="23"/>
+        <w:shd w:val="clear" w:color="auto" w:fill="auto"/>
+        <w:spacing w:before="0" w:after="0" w:line="218" w:lineRule="exact"/>
+        <w:ind w:left="400" w:firstLine="308"/>
         <w:rPr>
           <w:rStyle w:val="27"/>
           <w:color w:val="000000" w:themeColor="text1"/>
         </w:rPr>
-        <w:t xml:space="preserve">     </w:t>
-      </w:r>
+      </w:pPr>
       <w:r>
         <w:rPr>
           <w:rStyle w:val="27"/>
           <w:color w:val="000000" w:themeColor="text1"/>
         </w:rPr>
-        <w:t>"</w:t>
-      </w:r>
-      <w:proofErr w:type="spellStart"/>
-      <w:r>
-        <w:rPr>
-          <w:rStyle w:val="27"/>
-          <w:color w:val="000000" w:themeColor="text1"/>
-        </w:rPr>
-        <w:t>last_name</w:t>
-      </w:r>
-      <w:proofErr w:type="spellEnd"/>
-      <w:r>
-        <w:rPr>
-          <w:rStyle w:val="27"/>
-          <w:color w:val="000000" w:themeColor="text1"/>
-        </w:rPr>
-        <w:t>":</w:t>
-      </w:r>
-      <w:r>
-        <w:rPr>
-          <w:rStyle w:val="27"/>
-          <w:color w:val="000000" w:themeColor="text1"/>
-        </w:rPr>
-        <w:t xml:space="preserve"> </w:t>
-      </w:r>
-      <w:proofErr w:type="gramStart"/>
-      <w:r>
-        <w:rPr>
-          <w:rStyle w:val="2d"/>
-          <w:lang w:val="en-US"/>
-        </w:rPr>
-        <w:t>"</w:t>
-      </w:r>
-      <w:r>
-        <w:rPr>
-          <w:rStyle w:val="2d"/>
-          <w:lang w:val="en-US"/>
-        </w:rPr>
-        <w:t xml:space="preserve"> </w:t>
-      </w:r>
-      <w:r>
-        <w:rPr>
-          <w:rStyle w:val="2d"/>
-          <w:lang w:val="en-US"/>
-        </w:rPr>
-        <w:t>Name</w:t>
-      </w:r>
-      <w:proofErr w:type="gramEnd"/>
-      <w:r>
-        <w:rPr>
-          <w:rStyle w:val="2d"/>
-          <w:lang w:val="en-US"/>
-        </w:rPr>
-        <w:t xml:space="preserve"> must not be empty</w:t>
-      </w:r>
-      <w:r>
-        <w:rPr>
-          <w:rStyle w:val="2d"/>
-          <w:lang w:val="en-US"/>
-        </w:rPr>
-        <w:t>"</w:t>
-      </w:r>
-      <w:r>
-        <w:rPr>
-          <w:rStyle w:val="2d"/>
-          <w:lang w:val="en-US"/>
-        </w:rPr>
-        <w:t>,</w:t>
-      </w:r>
-    </w:p>
-    <w:p>
-      <w:pPr>
-        <w:pStyle w:val="23"/>
-        <w:shd w:val="clear" w:color="auto" w:fill="auto"/>
-        <w:spacing w:before="0" w:after="0" w:line="218" w:lineRule="exact"/>
-        <w:ind w:left="400" w:firstLine="0"/>
-        <w:rPr>
-          <w:rStyle w:val="27"/>
-          <w:color w:val="000000" w:themeColor="text1"/>
-        </w:rPr>
-      </w:pPr>
-      <w:r>
-        <w:rPr>
-          <w:rStyle w:val="27"/>
-          <w:color w:val="000000" w:themeColor="text1"/>
-        </w:rPr>
-        <w:tab/>
-        <w:t>…</w:t>
-      </w:r>
-    </w:p>
-    <w:p>
-      <w:pPr>
-        <w:pStyle w:val="23"/>
-        <w:shd w:val="clear" w:color="auto" w:fill="auto"/>
-        <w:spacing w:before="0" w:after="0" w:line="218" w:lineRule="exact"/>
-        <w:ind w:left="400" w:firstLine="0"/>
-        <w:rPr>
-          <w:rStyle w:val="27"/>
-          <w:color w:val="000000" w:themeColor="text1"/>
-        </w:rPr>
-      </w:pPr>
-      <w:r>
-        <w:rPr>
-          <w:rStyle w:val="27"/>
-          <w:color w:val="000000" w:themeColor="text1"/>
-        </w:rPr>
-        <w:tab/>
         <w:t>}</w:t>
       </w:r>
     </w:p>
@@ -13149,25 +13032,6 @@
     </w:p>
     <w:p>
       <w:pPr>
-        <w:pStyle w:val="23"/>
-        <w:shd w:val="clear" w:color="auto" w:fill="auto"/>
-        <w:spacing w:before="0" w:after="622" w:line="218" w:lineRule="exact"/>
-        <w:ind w:left="420" w:firstLine="0"/>
-        <w:rPr>
-          <w:color w:val="4D4D4C"/>
-          <w:lang w:val="en-US"/>
-        </w:rPr>
-      </w:pPr>
-      <w:r>
-        <w:rPr>
-          <w:rStyle w:val="24"/>
-          <w:lang w:eastAsia="ru-RU" w:bidi="ru-RU"/>
-        </w:rPr>
-        <w:t>{"result": false}</w:t>
-      </w:r>
-    </w:p>
-    <w:p>
-      <w:pPr>
         <w:pStyle w:val="a8"/>
         <w:shd w:val="clear" w:color="auto" w:fill="auto"/>
         <w:rPr>
@@ -13418,6 +13282,7 @@
         <w:rPr>
           <w:rStyle w:val="24"/>
         </w:rPr>
+        <w:lastRenderedPageBreak/>
         <w:t>"</w:t>
       </w:r>
       <w:proofErr w:type="spellStart"/>
@@ -13814,25 +13679,6 @@
         <w:ind w:left="420" w:firstLine="0"/>
         <w:rPr>
           <w:rStyle w:val="24"/>
-          <w:lang w:eastAsia="ru-RU" w:bidi="ru-RU"/>
-        </w:rPr>
-      </w:pPr>
-      <w:r>
-        <w:rPr>
-          <w:rStyle w:val="24"/>
-          <w:lang w:eastAsia="ru-RU" w:bidi="ru-RU"/>
-        </w:rPr>
-        <w:t>{"result": false}</w:t>
-      </w:r>
-    </w:p>
-    <w:p>
-      <w:pPr>
-        <w:pStyle w:val="23"/>
-        <w:shd w:val="clear" w:color="auto" w:fill="auto"/>
-        <w:spacing w:before="0" w:after="622" w:line="218" w:lineRule="exact"/>
-        <w:ind w:left="420" w:firstLine="0"/>
-        <w:rPr>
-          <w:rStyle w:val="24"/>
           <w:color w:val="000000" w:themeColor="text1"/>
           <w:lang w:eastAsia="ru-RU" w:bidi="ru-RU"/>
         </w:rPr>
@@ -13844,7 +13690,6 @@
           <w:color w:val="000000" w:themeColor="text1"/>
           <w:lang w:eastAsia="ru-RU" w:bidi="ru-RU"/>
         </w:rPr>
-        <w:lastRenderedPageBreak/>
         <w:t xml:space="preserve">Status code: </w:t>
       </w:r>
       <w:r>
@@ -14629,25 +14474,6 @@
         <w:ind w:left="420" w:firstLine="0"/>
         <w:rPr>
           <w:rStyle w:val="24"/>
-          <w:lang w:eastAsia="ru-RU" w:bidi="ru-RU"/>
-        </w:rPr>
-      </w:pPr>
-      <w:r>
-        <w:rPr>
-          <w:rStyle w:val="24"/>
-          <w:lang w:eastAsia="ru-RU" w:bidi="ru-RU"/>
-        </w:rPr>
-        <w:t>{"result": false}</w:t>
-      </w:r>
-    </w:p>
-    <w:p>
-      <w:pPr>
-        <w:pStyle w:val="23"/>
-        <w:shd w:val="clear" w:color="auto" w:fill="auto"/>
-        <w:spacing w:before="0" w:after="622" w:line="218" w:lineRule="exact"/>
-        <w:ind w:left="420" w:firstLine="0"/>
-        <w:rPr>
-          <w:rStyle w:val="24"/>
           <w:color w:val="000000" w:themeColor="text1"/>
           <w:lang w:eastAsia="ru-RU" w:bidi="ru-RU"/>
         </w:rPr>
@@ -14685,6 +14511,7 @@
         <w:rPr>
           <w:lang w:val="en-US"/>
         </w:rPr>
+        <w:lastRenderedPageBreak/>
         <w:t>Get all managers</w:t>
       </w:r>
       <w:r>
@@ -14939,7 +14766,6 @@
         <w:rPr>
           <w:rStyle w:val="24"/>
         </w:rPr>
-        <w:lastRenderedPageBreak/>
         <w:t>{</w:t>
       </w:r>
     </w:p>
@@ -15424,25 +15250,6 @@
         <w:spacing w:before="0" w:after="622" w:line="218" w:lineRule="exact"/>
         <w:ind w:left="420" w:firstLine="0"/>
         <w:rPr>
-          <w:rStyle w:val="24"/>
-          <w:lang w:eastAsia="ru-RU" w:bidi="ru-RU"/>
-        </w:rPr>
-      </w:pPr>
-      <w:r>
-        <w:rPr>
-          <w:rStyle w:val="24"/>
-          <w:lang w:eastAsia="ru-RU" w:bidi="ru-RU"/>
-        </w:rPr>
-        <w:t>{"result": false}</w:t>
-      </w:r>
-    </w:p>
-    <w:p>
-      <w:pPr>
-        <w:pStyle w:val="23"/>
-        <w:shd w:val="clear" w:color="auto" w:fill="auto"/>
-        <w:spacing w:before="0" w:after="622" w:line="218" w:lineRule="exact"/>
-        <w:ind w:left="420" w:firstLine="0"/>
-        <w:rPr>
           <w:rFonts w:ascii="Arial" w:hAnsi="Arial" w:cs="Arial"/>
           <w:color w:val="333333"/>
           <w:shd w:val="clear" w:color="auto" w:fill="FFFFFF"/>
@@ -15909,6 +15716,7 @@
         <w:rPr>
           <w:lang w:val="en-US"/>
         </w:rPr>
+        <w:lastRenderedPageBreak/>
         <w:t>S</w:t>
       </w:r>
       <w:r>
@@ -16127,7 +15935,7 @@
           <w:rStyle w:val="27"/>
           <w:color w:val="000000" w:themeColor="text1"/>
         </w:rPr>
-        <w:t>errors</w:t>
+        <w:t>violations</w:t>
       </w:r>
       <w:proofErr w:type="gramEnd"/>
       <w:r>
@@ -16135,7 +15943,33 @@
           <w:rStyle w:val="27"/>
           <w:color w:val="000000" w:themeColor="text1"/>
         </w:rPr>
-        <w:t>”: {</w:t>
+        <w:t xml:space="preserve">”: </w:t>
+      </w:r>
+      <w:r>
+        <w:rPr>
+          <w:rStyle w:val="27"/>
+          <w:color w:val="000000" w:themeColor="text1"/>
+        </w:rPr>
+        <w:t>[</w:t>
+      </w:r>
+    </w:p>
+    <w:p>
+      <w:pPr>
+        <w:pStyle w:val="23"/>
+        <w:shd w:val="clear" w:color="auto" w:fill="auto"/>
+        <w:spacing w:before="0" w:after="0" w:line="218" w:lineRule="exact"/>
+        <w:ind w:left="400" w:firstLine="308"/>
+        <w:rPr>
+          <w:rStyle w:val="27"/>
+          <w:color w:val="000000" w:themeColor="text1"/>
+        </w:rPr>
+      </w:pPr>
+      <w:r>
+        <w:rPr>
+          <w:rStyle w:val="27"/>
+          <w:color w:val="000000" w:themeColor="text1"/>
+        </w:rPr>
+        <w:t>{</w:t>
       </w:r>
     </w:p>
     <w:p>
@@ -16145,8 +15979,8 @@
         <w:spacing w:before="0" w:after="0" w:line="218" w:lineRule="exact"/>
         <w:ind w:left="400" w:firstLine="0"/>
         <w:rPr>
-          <w:rStyle w:val="2b"/>
-          <w:lang w:eastAsia="ru-RU" w:bidi="ru-RU"/>
+          <w:rStyle w:val="2d"/>
+          <w:lang w:val="en-US"/>
         </w:rPr>
       </w:pPr>
       <w:r>
@@ -16194,90 +16028,6 @@
         </w:rPr>
         <w:t>"</w:t>
       </w:r>
-      <w:r>
-        <w:rPr>
-          <w:rStyle w:val="2b"/>
-          <w:lang w:eastAsia="ru-RU" w:bidi="ru-RU"/>
-        </w:rPr>
-        <w:t>,</w:t>
-      </w:r>
-    </w:p>
-    <w:p>
-      <w:pPr>
-        <w:pStyle w:val="23"/>
-        <w:shd w:val="clear" w:color="auto" w:fill="auto"/>
-        <w:spacing w:before="0" w:after="0" w:line="218" w:lineRule="exact"/>
-        <w:ind w:left="400" w:firstLine="0"/>
-        <w:rPr>
-          <w:rStyle w:val="2d"/>
-          <w:lang w:val="en-US"/>
-        </w:rPr>
-      </w:pPr>
-      <w:r>
-        <w:rPr>
-          <w:rStyle w:val="27"/>
-          <w:color w:val="000000" w:themeColor="text1"/>
-        </w:rPr>
-        <w:t xml:space="preserve">     </w:t>
-      </w:r>
-      <w:r>
-        <w:rPr>
-          <w:rStyle w:val="27"/>
-          <w:color w:val="000000" w:themeColor="text1"/>
-        </w:rPr>
-        <w:t>"</w:t>
-      </w:r>
-      <w:proofErr w:type="spellStart"/>
-      <w:r>
-        <w:rPr>
-          <w:rStyle w:val="27"/>
-          <w:color w:val="000000" w:themeColor="text1"/>
-        </w:rPr>
-        <w:t>last_name</w:t>
-      </w:r>
-      <w:proofErr w:type="spellEnd"/>
-      <w:r>
-        <w:rPr>
-          <w:rStyle w:val="27"/>
-          <w:color w:val="000000" w:themeColor="text1"/>
-        </w:rPr>
-        <w:t>":</w:t>
-      </w:r>
-      <w:r>
-        <w:rPr>
-          <w:rStyle w:val="27"/>
-          <w:color w:val="000000" w:themeColor="text1"/>
-        </w:rPr>
-        <w:t xml:space="preserve"> </w:t>
-      </w:r>
-      <w:r>
-        <w:rPr>
-          <w:rStyle w:val="2d"/>
-          <w:lang w:val="en-US"/>
-        </w:rPr>
-        <w:t>"</w:t>
-      </w:r>
-      <w:r>
-        <w:rPr>
-          <w:rStyle w:val="2d"/>
-          <w:lang w:val="en-US"/>
-        </w:rPr>
-        <w:t>Name must not be empty</w:t>
-      </w:r>
-      <w:r>
-        <w:rPr>
-          <w:rStyle w:val="2d"/>
-          <w:lang w:val="en-US"/>
-        </w:rPr>
-        <w:t>"</w:t>
-      </w:r>
-      <w:r>
-        <w:rPr>
-          <w:rStyle w:val="2d"/>
-          <w:lang w:val="en-US"/>
-        </w:rPr>
-        <w:t>,</w:t>
-      </w:r>
     </w:p>
     <w:p>
       <w:pPr>
@@ -16286,16 +16036,42 @@
         <w:spacing w:before="0" w:after="0" w:line="218" w:lineRule="exact"/>
         <w:ind w:left="400" w:firstLine="308"/>
         <w:rPr>
+          <w:rStyle w:val="2b"/>
+          <w:lang w:eastAsia="ru-RU" w:bidi="ru-RU"/>
+        </w:rPr>
+      </w:pPr>
+      <w:r>
+        <w:rPr>
           <w:rStyle w:val="2d"/>
           <w:lang w:val="en-US"/>
         </w:rPr>
-      </w:pPr>
-      <w:r>
+        <w:t>}</w:t>
+      </w:r>
+      <w:r>
+        <w:rPr>
+          <w:rStyle w:val="2b"/>
+          <w:lang w:eastAsia="ru-RU" w:bidi="ru-RU"/>
+        </w:rPr>
+        <w:t>,</w:t>
+      </w:r>
+    </w:p>
+    <w:p>
+      <w:pPr>
+        <w:pStyle w:val="23"/>
+        <w:shd w:val="clear" w:color="auto" w:fill="auto"/>
+        <w:spacing w:before="0" w:after="0" w:line="218" w:lineRule="exact"/>
+        <w:ind w:left="400" w:firstLine="308"/>
         <w:rPr>
           <w:rStyle w:val="27"/>
           <w:color w:val="000000" w:themeColor="text1"/>
         </w:rPr>
-        <w:t>…</w:t>
+      </w:pPr>
+      <w:r>
+        <w:rPr>
+          <w:rStyle w:val="27"/>
+          <w:color w:val="000000" w:themeColor="text1"/>
+        </w:rPr>
+        <w:t xml:space="preserve">{ </w:t>
       </w:r>
     </w:p>
     <w:p>
@@ -16303,10 +16079,11 @@
         <w:pStyle w:val="23"/>
         <w:shd w:val="clear" w:color="auto" w:fill="auto"/>
         <w:spacing w:before="0" w:after="0" w:line="218" w:lineRule="exact"/>
-        <w:ind w:left="400" w:firstLine="0"/>
+        <w:ind w:left="400" w:firstLine="308"/>
         <w:rPr>
           <w:rStyle w:val="27"/>
-          <w:color w:val="000000" w:themeColor="text1"/>
+          <w:color w:val="718C00"/>
+          <w:lang w:eastAsia="ru-RU" w:bidi="ru-RU"/>
         </w:rPr>
       </w:pPr>
       <w:r>
@@ -16314,9 +16091,51 @@
           <w:rStyle w:val="27"/>
           <w:color w:val="000000" w:themeColor="text1"/>
         </w:rPr>
-        <w:lastRenderedPageBreak/>
-        <w:tab/>
-        <w:t>…</w:t>
+        <w:t>"</w:t>
+      </w:r>
+      <w:proofErr w:type="gramStart"/>
+      <w:r>
+        <w:rPr>
+          <w:rStyle w:val="27"/>
+          <w:color w:val="000000" w:themeColor="text1"/>
+        </w:rPr>
+        <w:t>address</w:t>
+      </w:r>
+      <w:proofErr w:type="gramEnd"/>
+      <w:r>
+        <w:rPr>
+          <w:rStyle w:val="27"/>
+          <w:color w:val="000000" w:themeColor="text1"/>
+        </w:rPr>
+        <w:t>":</w:t>
+      </w:r>
+      <w:r>
+        <w:rPr>
+          <w:rStyle w:val="27"/>
+          <w:color w:val="000000" w:themeColor="text1"/>
+        </w:rPr>
+        <w:t xml:space="preserve"> </w:t>
+      </w:r>
+      <w:r>
+        <w:rPr>
+          <w:rStyle w:val="2d"/>
+          <w:lang w:val="en-US"/>
+        </w:rPr>
+        <w:t>"</w:t>
+      </w:r>
+      <w:r>
+        <w:rPr>
+          <w:rStyle w:val="2d"/>
+          <w:lang w:val="en-US"/>
+        </w:rPr>
+        <w:t>Address must not be empty</w:t>
+      </w:r>
+      <w:r>
+        <w:rPr>
+          <w:rStyle w:val="2d"/>
+          <w:lang w:val="en-US"/>
+        </w:rPr>
+        <w:t>"</w:t>
       </w:r>
     </w:p>
     <w:p>
@@ -16324,7 +16143,7 @@
         <w:pStyle w:val="23"/>
         <w:shd w:val="clear" w:color="auto" w:fill="auto"/>
         <w:spacing w:before="0" w:after="0" w:line="218" w:lineRule="exact"/>
-        <w:ind w:left="400" w:firstLine="0"/>
+        <w:ind w:left="400" w:firstLine="308"/>
         <w:rPr>
           <w:rStyle w:val="27"/>
           <w:color w:val="000000" w:themeColor="text1"/>
@@ -16335,7 +16154,6 @@
           <w:rStyle w:val="27"/>
           <w:color w:val="000000" w:themeColor="text1"/>
         </w:rPr>
-        <w:tab/>
         <w:t>}</w:t>
       </w:r>
     </w:p>
@@ -16444,25 +16262,6 @@
     </w:p>
     <w:p>
       <w:pPr>
-        <w:pStyle w:val="23"/>
-        <w:shd w:val="clear" w:color="auto" w:fill="auto"/>
-        <w:spacing w:before="0" w:after="622" w:line="218" w:lineRule="exact"/>
-        <w:ind w:left="420" w:firstLine="0"/>
-        <w:rPr>
-          <w:rStyle w:val="24"/>
-          <w:lang w:eastAsia="ru-RU" w:bidi="ru-RU"/>
-        </w:rPr>
-      </w:pPr>
-      <w:r>
-        <w:rPr>
-          <w:rStyle w:val="24"/>
-          <w:lang w:eastAsia="ru-RU" w:bidi="ru-RU"/>
-        </w:rPr>
-        <w:t>{"result": false}</w:t>
-      </w:r>
-    </w:p>
-    <w:p>
-      <w:pPr>
         <w:pStyle w:val="20"/>
         <w:keepNext/>
         <w:keepLines/>
@@ -17184,7 +16983,7 @@
           <w:rStyle w:val="27"/>
           <w:color w:val="000000" w:themeColor="text1"/>
         </w:rPr>
-        <w:t>errors</w:t>
+        <w:t>violations</w:t>
       </w:r>
       <w:proofErr w:type="gramEnd"/>
       <w:r>
@@ -17192,7 +16991,40 @@
           <w:rStyle w:val="27"/>
           <w:color w:val="000000" w:themeColor="text1"/>
         </w:rPr>
-        <w:t>”: {</w:t>
+        <w:t xml:space="preserve">”: </w:t>
+      </w:r>
+      <w:r>
+        <w:rPr>
+          <w:rStyle w:val="27"/>
+          <w:color w:val="000000" w:themeColor="text1"/>
+        </w:rPr>
+        <w:t>[</w:t>
+      </w:r>
+    </w:p>
+    <w:p>
+      <w:pPr>
+        <w:pStyle w:val="23"/>
+        <w:shd w:val="clear" w:color="auto" w:fill="auto"/>
+        <w:spacing w:before="0" w:after="0" w:line="218" w:lineRule="exact"/>
+        <w:ind w:left="400" w:firstLine="308"/>
+        <w:rPr>
+          <w:rStyle w:val="27"/>
+          <w:color w:val="000000" w:themeColor="text1"/>
+        </w:rPr>
+      </w:pPr>
+      <w:r>
+        <w:rPr>
+          <w:rStyle w:val="27"/>
+          <w:color w:val="000000" w:themeColor="text1"/>
+        </w:rPr>
+        <w:tab/>
+      </w:r>
+      <w:r>
+        <w:rPr>
+          <w:rStyle w:val="27"/>
+          <w:color w:val="000000" w:themeColor="text1"/>
+        </w:rPr>
+        <w:t>{</w:t>
       </w:r>
     </w:p>
     <w:p>
@@ -17203,10 +17035,16 @@
         <w:ind w:left="400" w:firstLine="0"/>
         <w:rPr>
           <w:rStyle w:val="2d"/>
-          <w:color w:val="4D4D4C"/>
-          <w:lang w:val="en-US"/>
-        </w:rPr>
-      </w:pPr>
+          <w:lang w:val="en-US"/>
+        </w:rPr>
+      </w:pPr>
+      <w:r>
+        <w:rPr>
+          <w:rStyle w:val="27"/>
+          <w:color w:val="000000" w:themeColor="text1"/>
+        </w:rPr>
+        <w:tab/>
+      </w:r>
       <w:r>
         <w:rPr>
           <w:rStyle w:val="27"/>
@@ -17215,15 +17053,15 @@
         <w:tab/>
         <w:t>“</w:t>
       </w:r>
-      <w:proofErr w:type="gramStart"/>
+      <w:proofErr w:type="spellStart"/>
       <w:r>
         <w:rPr>
           <w:rStyle w:val="27"/>
           <w:color w:val="000000" w:themeColor="text1"/>
         </w:rPr>
-        <w:t>sum</w:t>
-      </w:r>
-      <w:proofErr w:type="gramEnd"/>
+        <w:t>first_name</w:t>
+      </w:r>
+      <w:proofErr w:type="spellEnd"/>
       <w:r>
         <w:rPr>
           <w:rStyle w:val="27"/>
@@ -17243,7 +17081,7 @@
           <w:rStyle w:val="2d"/>
           <w:lang w:val="en-US"/>
         </w:rPr>
-        <w:t>Sum must not be null</w:t>
+        <w:t>Name must not be empty</w:t>
       </w:r>
       <w:r>
         <w:rPr>
@@ -17252,52 +17090,168 @@
         </w:rPr>
         <w:t>"</w:t>
       </w:r>
-      <w:r>
+    </w:p>
+    <w:p>
+      <w:pPr>
+        <w:pStyle w:val="23"/>
+        <w:shd w:val="clear" w:color="auto" w:fill="auto"/>
+        <w:spacing w:before="0" w:after="0" w:line="218" w:lineRule="exact"/>
+        <w:ind w:left="400" w:firstLine="308"/>
         <w:rPr>
           <w:rStyle w:val="2b"/>
           <w:lang w:eastAsia="ru-RU" w:bidi="ru-RU"/>
         </w:rPr>
-        <w:t>,</w:t>
-      </w:r>
-    </w:p>
-    <w:p>
-      <w:pPr>
-        <w:pStyle w:val="23"/>
-        <w:shd w:val="clear" w:color="auto" w:fill="auto"/>
-        <w:spacing w:before="0" w:after="0" w:line="218" w:lineRule="exact"/>
-        <w:ind w:left="400" w:firstLine="0"/>
-        <w:rPr>
-          <w:rStyle w:val="27"/>
-          <w:color w:val="000000" w:themeColor="text1"/>
-        </w:rPr>
-      </w:pPr>
-      <w:r>
-        <w:rPr>
-          <w:rStyle w:val="27"/>
-          <w:color w:val="000000" w:themeColor="text1"/>
-        </w:rPr>
-        <w:tab/>
-        <w:t>…</w:t>
-      </w:r>
-    </w:p>
-    <w:p>
-      <w:pPr>
-        <w:pStyle w:val="23"/>
-        <w:shd w:val="clear" w:color="auto" w:fill="auto"/>
-        <w:spacing w:before="0" w:after="0" w:line="218" w:lineRule="exact"/>
-        <w:ind w:left="400" w:firstLine="0"/>
-        <w:rPr>
-          <w:rStyle w:val="27"/>
-          <w:color w:val="000000" w:themeColor="text1"/>
-        </w:rPr>
-      </w:pPr>
-      <w:r>
-        <w:rPr>
-          <w:rStyle w:val="27"/>
-          <w:color w:val="000000" w:themeColor="text1"/>
+      </w:pPr>
+      <w:r>
+        <w:rPr>
+          <w:rStyle w:val="2d"/>
+          <w:lang w:val="en-US"/>
         </w:rPr>
         <w:tab/>
         <w:t>}</w:t>
+      </w:r>
+      <w:r>
+        <w:rPr>
+          <w:rStyle w:val="2b"/>
+          <w:lang w:eastAsia="ru-RU" w:bidi="ru-RU"/>
+        </w:rPr>
+        <w:t>,</w:t>
+      </w:r>
+    </w:p>
+    <w:p>
+      <w:pPr>
+        <w:pStyle w:val="23"/>
+        <w:shd w:val="clear" w:color="auto" w:fill="auto"/>
+        <w:spacing w:before="0" w:after="0" w:line="218" w:lineRule="exact"/>
+        <w:ind w:left="400" w:firstLine="308"/>
+        <w:rPr>
+          <w:rStyle w:val="27"/>
+          <w:color w:val="000000" w:themeColor="text1"/>
+        </w:rPr>
+      </w:pPr>
+      <w:r>
+        <w:rPr>
+          <w:rStyle w:val="27"/>
+          <w:color w:val="000000" w:themeColor="text1"/>
+        </w:rPr>
+        <w:tab/>
+        <w:t xml:space="preserve">{ </w:t>
+      </w:r>
+    </w:p>
+    <w:p>
+      <w:pPr>
+        <w:pStyle w:val="23"/>
+        <w:shd w:val="clear" w:color="auto" w:fill="auto"/>
+        <w:spacing w:before="0" w:after="0" w:line="218" w:lineRule="exact"/>
+        <w:ind w:left="400" w:firstLine="308"/>
+        <w:rPr>
+          <w:rStyle w:val="27"/>
+          <w:color w:val="718C00"/>
+          <w:lang w:eastAsia="ru-RU" w:bidi="ru-RU"/>
+        </w:rPr>
+      </w:pPr>
+      <w:r>
+        <w:rPr>
+          <w:rStyle w:val="27"/>
+          <w:color w:val="000000" w:themeColor="text1"/>
+        </w:rPr>
+        <w:tab/>
+      </w:r>
+      <w:r>
+        <w:rPr>
+          <w:rStyle w:val="27"/>
+          <w:color w:val="000000" w:themeColor="text1"/>
+        </w:rPr>
+        <w:t>"</w:t>
+      </w:r>
+      <w:proofErr w:type="gramStart"/>
+      <w:r>
+        <w:rPr>
+          <w:rStyle w:val="27"/>
+          <w:color w:val="000000" w:themeColor="text1"/>
+        </w:rPr>
+        <w:t>address</w:t>
+      </w:r>
+      <w:proofErr w:type="gramEnd"/>
+      <w:r>
+        <w:rPr>
+          <w:rStyle w:val="27"/>
+          <w:color w:val="000000" w:themeColor="text1"/>
+        </w:rPr>
+        <w:t>":</w:t>
+      </w:r>
+      <w:r>
+        <w:rPr>
+          <w:rStyle w:val="27"/>
+          <w:color w:val="000000" w:themeColor="text1"/>
+        </w:rPr>
+        <w:t xml:space="preserve"> </w:t>
+      </w:r>
+      <w:r>
+        <w:rPr>
+          <w:rStyle w:val="2d"/>
+          <w:lang w:val="en-US"/>
+        </w:rPr>
+        <w:t>"</w:t>
+      </w:r>
+      <w:r>
+        <w:rPr>
+          <w:rStyle w:val="2d"/>
+          <w:lang w:val="en-US"/>
+        </w:rPr>
+        <w:t>Address must not be empty</w:t>
+      </w:r>
+      <w:r>
+        <w:rPr>
+          <w:rStyle w:val="2d"/>
+          <w:lang w:val="en-US"/>
+        </w:rPr>
+        <w:t>"</w:t>
+      </w:r>
+    </w:p>
+    <w:p>
+      <w:pPr>
+        <w:pStyle w:val="23"/>
+        <w:shd w:val="clear" w:color="auto" w:fill="auto"/>
+        <w:spacing w:before="0" w:after="0" w:line="218" w:lineRule="exact"/>
+        <w:ind w:left="400" w:firstLine="308"/>
+        <w:rPr>
+          <w:rStyle w:val="27"/>
+          <w:color w:val="000000" w:themeColor="text1"/>
+        </w:rPr>
+      </w:pPr>
+      <w:r>
+        <w:rPr>
+          <w:rStyle w:val="27"/>
+          <w:color w:val="000000" w:themeColor="text1"/>
+        </w:rPr>
+        <w:tab/>
+      </w:r>
+      <w:r>
+        <w:rPr>
+          <w:rStyle w:val="27"/>
+          <w:color w:val="000000" w:themeColor="text1"/>
+        </w:rPr>
+        <w:t>}</w:t>
+      </w:r>
+    </w:p>
+    <w:p>
+      <w:pPr>
+        <w:pStyle w:val="23"/>
+        <w:shd w:val="clear" w:color="auto" w:fill="auto"/>
+        <w:spacing w:before="0" w:after="0" w:line="218" w:lineRule="exact"/>
+        <w:ind w:left="400" w:firstLine="308"/>
+        <w:rPr>
+          <w:rStyle w:val="27"/>
+          <w:color w:val="000000" w:themeColor="text1"/>
+        </w:rPr>
+      </w:pPr>
+      <w:r>
+        <w:rPr>
+          <w:rStyle w:val="27"/>
+          <w:color w:val="000000" w:themeColor="text1"/>
+        </w:rPr>
+        <w:t>]</w:t>
       </w:r>
     </w:p>
     <w:p>
@@ -17332,6 +17286,7 @@
         <w:rPr>
           <w:lang w:val="en-US"/>
         </w:rPr>
+        <w:lastRenderedPageBreak/>
         <w:t>Response format i</w:t>
       </w:r>
       <w:r>
@@ -17401,25 +17356,6 @@
           <w:lang w:val="en-US"/>
         </w:rPr>
         <w:t>403</w:t>
-      </w:r>
-    </w:p>
-    <w:p>
-      <w:pPr>
-        <w:pStyle w:val="23"/>
-        <w:shd w:val="clear" w:color="auto" w:fill="auto"/>
-        <w:spacing w:before="0" w:after="622" w:line="218" w:lineRule="exact"/>
-        <w:ind w:left="420" w:firstLine="0"/>
-        <w:rPr>
-          <w:color w:val="4D4D4C"/>
-          <w:lang w:val="en-US"/>
-        </w:rPr>
-      </w:pPr>
-      <w:r>
-        <w:rPr>
-          <w:rStyle w:val="24"/>
-          <w:lang w:eastAsia="ru-RU" w:bidi="ru-RU"/>
-        </w:rPr>
-        <w:t>{"result": false}</w:t>
       </w:r>
     </w:p>
     <w:p>
@@ -18115,25 +18051,6 @@
         <w:ind w:left="420" w:firstLine="0"/>
         <w:rPr>
           <w:rStyle w:val="24"/>
-          <w:lang w:eastAsia="ru-RU" w:bidi="ru-RU"/>
-        </w:rPr>
-      </w:pPr>
-      <w:r>
-        <w:rPr>
-          <w:rStyle w:val="24"/>
-          <w:lang w:eastAsia="ru-RU" w:bidi="ru-RU"/>
-        </w:rPr>
-        <w:t>{"result": false}</w:t>
-      </w:r>
-    </w:p>
-    <w:p>
-      <w:pPr>
-        <w:pStyle w:val="23"/>
-        <w:shd w:val="clear" w:color="auto" w:fill="auto"/>
-        <w:spacing w:before="0" w:after="622" w:line="218" w:lineRule="exact"/>
-        <w:ind w:left="420" w:firstLine="0"/>
-        <w:rPr>
-          <w:rStyle w:val="24"/>
           <w:color w:val="000000" w:themeColor="text1"/>
           <w:lang w:eastAsia="ru-RU" w:bidi="ru-RU"/>
         </w:rPr>
@@ -18670,6 +18587,7 @@
           <w:color w:val="000000" w:themeColor="text1"/>
           <w:lang w:val="en-US"/>
         </w:rPr>
+        <w:lastRenderedPageBreak/>
         <w:t>“</w:t>
       </w:r>
       <w:proofErr w:type="spellStart"/>
@@ -18913,7 +18831,6 @@
           <w:color w:val="000000" w:themeColor="text1"/>
           <w:lang w:eastAsia="ru-RU" w:bidi="ru-RU"/>
         </w:rPr>
-        <w:lastRenderedPageBreak/>
         <w:t xml:space="preserve">Status code: </w:t>
       </w:r>
       <w:r>
@@ -18990,25 +18907,6 @@
         <w:ind w:left="420" w:firstLine="0"/>
         <w:rPr>
           <w:rStyle w:val="24"/>
-          <w:lang w:eastAsia="ru-RU" w:bidi="ru-RU"/>
-        </w:rPr>
-      </w:pPr>
-      <w:r>
-        <w:rPr>
-          <w:rStyle w:val="24"/>
-          <w:lang w:eastAsia="ru-RU" w:bidi="ru-RU"/>
-        </w:rPr>
-        <w:t>{"result": false}</w:t>
-      </w:r>
-    </w:p>
-    <w:p>
-      <w:pPr>
-        <w:pStyle w:val="23"/>
-        <w:shd w:val="clear" w:color="auto" w:fill="auto"/>
-        <w:spacing w:before="0" w:after="622" w:line="218" w:lineRule="exact"/>
-        <w:ind w:left="420" w:firstLine="0"/>
-        <w:rPr>
-          <w:rStyle w:val="24"/>
           <w:color w:val="000000" w:themeColor="text1"/>
           <w:lang w:eastAsia="ru-RU" w:bidi="ru-RU"/>
         </w:rPr>
@@ -19856,25 +19754,6 @@
         <w:spacing w:before="0" w:after="622" w:line="218" w:lineRule="exact"/>
         <w:ind w:left="420" w:firstLine="0"/>
         <w:rPr>
-          <w:rStyle w:val="24"/>
-          <w:lang w:eastAsia="ru-RU" w:bidi="ru-RU"/>
-        </w:rPr>
-      </w:pPr>
-      <w:r>
-        <w:rPr>
-          <w:rStyle w:val="24"/>
-          <w:lang w:eastAsia="ru-RU" w:bidi="ru-RU"/>
-        </w:rPr>
-        <w:t>{"result": false}</w:t>
-      </w:r>
-    </w:p>
-    <w:p>
-      <w:pPr>
-        <w:pStyle w:val="23"/>
-        <w:shd w:val="clear" w:color="auto" w:fill="auto"/>
-        <w:spacing w:before="0" w:after="622" w:line="218" w:lineRule="exact"/>
-        <w:ind w:left="420" w:firstLine="0"/>
-        <w:rPr>
           <w:rFonts w:ascii="Arial" w:hAnsi="Arial" w:cs="Arial"/>
           <w:color w:val="333333"/>
           <w:shd w:val="clear" w:color="auto" w:fill="FFFFFF"/>
@@ -20603,7 +20482,7 @@
           <w:rStyle w:val="27"/>
           <w:color w:val="000000" w:themeColor="text1"/>
         </w:rPr>
-        <w:t>errors</w:t>
+        <w:t>violations</w:t>
       </w:r>
       <w:proofErr w:type="gramEnd"/>
       <w:r>
@@ -20611,7 +20490,33 @@
           <w:rStyle w:val="27"/>
           <w:color w:val="000000" w:themeColor="text1"/>
         </w:rPr>
-        <w:t>”: {</w:t>
+        <w:t xml:space="preserve">”: </w:t>
+      </w:r>
+      <w:r>
+        <w:rPr>
+          <w:rStyle w:val="27"/>
+          <w:color w:val="000000" w:themeColor="text1"/>
+        </w:rPr>
+        <w:t>[</w:t>
+      </w:r>
+    </w:p>
+    <w:p>
+      <w:pPr>
+        <w:pStyle w:val="23"/>
+        <w:shd w:val="clear" w:color="auto" w:fill="auto"/>
+        <w:spacing w:before="0" w:after="0" w:line="218" w:lineRule="exact"/>
+        <w:ind w:left="400" w:firstLine="308"/>
+        <w:rPr>
+          <w:rStyle w:val="27"/>
+          <w:color w:val="000000" w:themeColor="text1"/>
+        </w:rPr>
+      </w:pPr>
+      <w:r>
+        <w:rPr>
+          <w:rStyle w:val="27"/>
+          <w:color w:val="000000" w:themeColor="text1"/>
+        </w:rPr>
+        <w:t>{</w:t>
       </w:r>
     </w:p>
     <w:p>
@@ -20622,7 +20527,6 @@
         <w:ind w:left="400" w:firstLine="0"/>
         <w:rPr>
           <w:rStyle w:val="2d"/>
-          <w:color w:val="4D4D4C"/>
           <w:lang w:val="en-US"/>
         </w:rPr>
       </w:pPr>
@@ -20662,21 +20566,30 @@
           <w:rStyle w:val="2d"/>
           <w:lang w:val="en-US"/>
         </w:rPr>
-        <w:t>Sum must not be null</w:t>
-      </w:r>
+        <w:t xml:space="preserve">Sum must be greater </w:t>
+      </w:r>
+      <w:proofErr w:type="spellStart"/>
       <w:r>
         <w:rPr>
           <w:rStyle w:val="2d"/>
           <w:lang w:val="en-US"/>
         </w:rPr>
-        <w:t>"</w:t>
-      </w:r>
-      <w:r>
-        <w:rPr>
-          <w:rStyle w:val="2b"/>
-          <w:lang w:eastAsia="ru-RU" w:bidi="ru-RU"/>
-        </w:rPr>
-        <w:t>,</w:t>
+        <w:t>then</w:t>
+      </w:r>
+      <w:proofErr w:type="spellEnd"/>
+      <w:r>
+        <w:rPr>
+          <w:rStyle w:val="2d"/>
+          <w:lang w:val="en-US"/>
+        </w:rPr>
+        <w:t xml:space="preserve"> 0</w:t>
+      </w:r>
+      <w:r>
+        <w:rPr>
+          <w:rStyle w:val="2d"/>
+          <w:lang w:val="en-US"/>
+        </w:rPr>
+        <w:t>"</w:t>
       </w:r>
     </w:p>
     <w:p>
@@ -20684,7 +20597,26 @@
         <w:pStyle w:val="23"/>
         <w:shd w:val="clear" w:color="auto" w:fill="auto"/>
         <w:spacing w:before="0" w:after="0" w:line="218" w:lineRule="exact"/>
-        <w:ind w:left="400" w:firstLine="0"/>
+        <w:ind w:left="400" w:firstLine="308"/>
+        <w:rPr>
+          <w:rStyle w:val="2d"/>
+          <w:lang w:val="en-US"/>
+        </w:rPr>
+      </w:pPr>
+      <w:r>
+        <w:rPr>
+          <w:rStyle w:val="2d"/>
+          <w:lang w:val="en-US"/>
+        </w:rPr>
+        <w:t>}</w:t>
+      </w:r>
+    </w:p>
+    <w:p>
+      <w:pPr>
+        <w:pStyle w:val="23"/>
+        <w:shd w:val="clear" w:color="auto" w:fill="auto"/>
+        <w:spacing w:before="0" w:after="0" w:line="218" w:lineRule="exact"/>
+        <w:ind w:left="400" w:firstLine="308"/>
         <w:rPr>
           <w:rStyle w:val="27"/>
           <w:color w:val="000000" w:themeColor="text1"/>
@@ -20692,31 +20624,10 @@
       </w:pPr>
       <w:r>
         <w:rPr>
-          <w:rStyle w:val="27"/>
-          <w:color w:val="000000" w:themeColor="text1"/>
-        </w:rPr>
-        <w:tab/>
-        <w:t>…</w:t>
-      </w:r>
-    </w:p>
-    <w:p>
-      <w:pPr>
-        <w:pStyle w:val="23"/>
-        <w:shd w:val="clear" w:color="auto" w:fill="auto"/>
-        <w:spacing w:before="0" w:after="0" w:line="218" w:lineRule="exact"/>
-        <w:ind w:left="400" w:firstLine="0"/>
-        <w:rPr>
-          <w:rStyle w:val="27"/>
-          <w:color w:val="000000" w:themeColor="text1"/>
-        </w:rPr>
-      </w:pPr>
-      <w:r>
-        <w:rPr>
-          <w:rStyle w:val="27"/>
-          <w:color w:val="000000" w:themeColor="text1"/>
-        </w:rPr>
-        <w:tab/>
-        <w:t>}</w:t>
+          <w:rStyle w:val="2d"/>
+          <w:lang w:val="en-US"/>
+        </w:rPr>
+        <w:t>]</w:t>
       </w:r>
     </w:p>
     <w:p>
@@ -20824,25 +20735,6 @@
     </w:p>
     <w:p>
       <w:pPr>
-        <w:pStyle w:val="23"/>
-        <w:shd w:val="clear" w:color="auto" w:fill="auto"/>
-        <w:spacing w:before="0" w:after="622" w:line="218" w:lineRule="exact"/>
-        <w:ind w:left="420" w:firstLine="0"/>
-        <w:rPr>
-          <w:rStyle w:val="24"/>
-          <w:lang w:eastAsia="ru-RU" w:bidi="ru-RU"/>
-        </w:rPr>
-      </w:pPr>
-      <w:r>
-        <w:rPr>
-          <w:rStyle w:val="24"/>
-          <w:lang w:eastAsia="ru-RU" w:bidi="ru-RU"/>
-        </w:rPr>
-        <w:t>{"result": false}</w:t>
-      </w:r>
-    </w:p>
-    <w:p>
-      <w:pPr>
         <w:pStyle w:val="20"/>
         <w:keepNext/>
         <w:keepLines/>
@@ -21328,7 +21220,6 @@
           <w:color w:val="000000" w:themeColor="text1"/>
           <w:lang w:val="en-US"/>
         </w:rPr>
-        <w:lastRenderedPageBreak/>
         <w:t>“</w:t>
       </w:r>
       <w:proofErr w:type="spellStart"/>
@@ -21390,6 +21281,7 @@
         <w:rPr>
           <w:lang w:val="en-US"/>
         </w:rPr>
+        <w:lastRenderedPageBreak/>
         <w:t>S</w:t>
       </w:r>
       <w:r>
@@ -21608,7 +21500,7 @@
           <w:rStyle w:val="27"/>
           <w:color w:val="000000" w:themeColor="text1"/>
         </w:rPr>
-        <w:t>errors</w:t>
+        <w:t>violations</w:t>
       </w:r>
       <w:proofErr w:type="gramEnd"/>
       <w:r>
@@ -21616,7 +21508,40 @@
           <w:rStyle w:val="27"/>
           <w:color w:val="000000" w:themeColor="text1"/>
         </w:rPr>
-        <w:t>”: {</w:t>
+        <w:t xml:space="preserve">”: </w:t>
+      </w:r>
+      <w:r>
+        <w:rPr>
+          <w:rStyle w:val="27"/>
+          <w:color w:val="000000" w:themeColor="text1"/>
+        </w:rPr>
+        <w:t>[</w:t>
+      </w:r>
+    </w:p>
+    <w:p>
+      <w:pPr>
+        <w:pStyle w:val="23"/>
+        <w:shd w:val="clear" w:color="auto" w:fill="auto"/>
+        <w:spacing w:before="0" w:after="0" w:line="218" w:lineRule="exact"/>
+        <w:ind w:left="400" w:firstLine="308"/>
+        <w:rPr>
+          <w:rStyle w:val="27"/>
+          <w:color w:val="000000" w:themeColor="text1"/>
+        </w:rPr>
+      </w:pPr>
+      <w:r>
+        <w:rPr>
+          <w:rStyle w:val="27"/>
+          <w:color w:val="000000" w:themeColor="text1"/>
+        </w:rPr>
+        <w:tab/>
+      </w:r>
+      <w:r>
+        <w:rPr>
+          <w:rStyle w:val="27"/>
+          <w:color w:val="000000" w:themeColor="text1"/>
+        </w:rPr>
+        <w:t>{</w:t>
       </w:r>
     </w:p>
     <w:p>
@@ -21627,7 +21552,6 @@
         <w:ind w:left="400" w:firstLine="0"/>
         <w:rPr>
           <w:rStyle w:val="2d"/>
-          <w:color w:val="4D4D4C"/>
           <w:lang w:val="en-US"/>
         </w:rPr>
       </w:pPr>
@@ -21637,6 +21561,19 @@
           <w:color w:val="000000" w:themeColor="text1"/>
         </w:rPr>
         <w:tab/>
+      </w:r>
+      <w:r>
+        <w:rPr>
+          <w:rStyle w:val="27"/>
+          <w:color w:val="000000" w:themeColor="text1"/>
+        </w:rPr>
+        <w:tab/>
+      </w:r>
+      <w:r>
+        <w:rPr>
+          <w:rStyle w:val="27"/>
+          <w:color w:val="000000" w:themeColor="text1"/>
+        </w:rPr>
         <w:t>“</w:t>
       </w:r>
       <w:proofErr w:type="gramStart"/>
@@ -21667,21 +21604,30 @@
           <w:rStyle w:val="2d"/>
           <w:lang w:val="en-US"/>
         </w:rPr>
-        <w:t>Sum must not be null</w:t>
-      </w:r>
+        <w:t xml:space="preserve">Sum must be greater </w:t>
+      </w:r>
+      <w:proofErr w:type="spellStart"/>
       <w:r>
         <w:rPr>
           <w:rStyle w:val="2d"/>
           <w:lang w:val="en-US"/>
         </w:rPr>
-        <w:t>"</w:t>
-      </w:r>
-      <w:r>
-        <w:rPr>
-          <w:rStyle w:val="2b"/>
-          <w:lang w:eastAsia="ru-RU" w:bidi="ru-RU"/>
-        </w:rPr>
-        <w:t>,</w:t>
+        <w:t>then</w:t>
+      </w:r>
+      <w:proofErr w:type="spellEnd"/>
+      <w:r>
+        <w:rPr>
+          <w:rStyle w:val="2d"/>
+          <w:lang w:val="en-US"/>
+        </w:rPr>
+        <w:t xml:space="preserve"> 0</w:t>
+      </w:r>
+      <w:r>
+        <w:rPr>
+          <w:rStyle w:val="2d"/>
+          <w:lang w:val="en-US"/>
+        </w:rPr>
+        <w:t>"</w:t>
       </w:r>
     </w:p>
     <w:p>
@@ -21689,7 +21635,33 @@
         <w:pStyle w:val="23"/>
         <w:shd w:val="clear" w:color="auto" w:fill="auto"/>
         <w:spacing w:before="0" w:after="0" w:line="218" w:lineRule="exact"/>
-        <w:ind w:left="400" w:firstLine="0"/>
+        <w:ind w:left="400" w:firstLine="308"/>
+        <w:rPr>
+          <w:rStyle w:val="2d"/>
+          <w:lang w:val="en-US"/>
+        </w:rPr>
+      </w:pPr>
+      <w:r>
+        <w:rPr>
+          <w:rStyle w:val="2d"/>
+          <w:lang w:val="en-US"/>
+        </w:rPr>
+        <w:tab/>
+      </w:r>
+      <w:r>
+        <w:rPr>
+          <w:rStyle w:val="2d"/>
+          <w:lang w:val="en-US"/>
+        </w:rPr>
+        <w:t>}</w:t>
+      </w:r>
+    </w:p>
+    <w:p>
+      <w:pPr>
+        <w:pStyle w:val="23"/>
+        <w:shd w:val="clear" w:color="auto" w:fill="auto"/>
+        <w:spacing w:before="0" w:after="0" w:line="218" w:lineRule="exact"/>
+        <w:ind w:left="400" w:firstLine="308"/>
         <w:rPr>
           <w:rStyle w:val="27"/>
           <w:color w:val="000000" w:themeColor="text1"/>
@@ -21697,31 +21669,10 @@
       </w:pPr>
       <w:r>
         <w:rPr>
-          <w:rStyle w:val="27"/>
-          <w:color w:val="000000" w:themeColor="text1"/>
-        </w:rPr>
-        <w:tab/>
-        <w:t>…</w:t>
-      </w:r>
-    </w:p>
-    <w:p>
-      <w:pPr>
-        <w:pStyle w:val="23"/>
-        <w:shd w:val="clear" w:color="auto" w:fill="auto"/>
-        <w:spacing w:before="0" w:after="0" w:line="218" w:lineRule="exact"/>
-        <w:ind w:left="400" w:firstLine="0"/>
-        <w:rPr>
-          <w:rStyle w:val="27"/>
-          <w:color w:val="000000" w:themeColor="text1"/>
-        </w:rPr>
-      </w:pPr>
-      <w:r>
-        <w:rPr>
-          <w:rStyle w:val="27"/>
-          <w:color w:val="000000" w:themeColor="text1"/>
-        </w:rPr>
-        <w:tab/>
-        <w:t>}</w:t>
+          <w:rStyle w:val="2d"/>
+          <w:lang w:val="en-US"/>
+        </w:rPr>
+        <w:t>]</w:t>
       </w:r>
     </w:p>
     <w:p>
@@ -21829,25 +21780,6 @@
     </w:p>
     <w:p>
       <w:pPr>
-        <w:pStyle w:val="23"/>
-        <w:shd w:val="clear" w:color="auto" w:fill="auto"/>
-        <w:spacing w:before="0" w:after="622" w:line="218" w:lineRule="exact"/>
-        <w:ind w:left="420" w:firstLine="0"/>
-        <w:rPr>
-          <w:color w:val="4D4D4C"/>
-          <w:lang w:val="en-US"/>
-        </w:rPr>
-      </w:pPr>
-      <w:r>
-        <w:rPr>
-          <w:rStyle w:val="24"/>
-          <w:lang w:eastAsia="ru-RU" w:bidi="ru-RU"/>
-        </w:rPr>
-        <w:t>{"result": false}</w:t>
-      </w:r>
-    </w:p>
-    <w:p>
-      <w:pPr>
         <w:pStyle w:val="a8"/>
         <w:shd w:val="clear" w:color="auto" w:fill="auto"/>
         <w:rPr>
@@ -22530,25 +22462,6 @@
         <w:ind w:left="420" w:firstLine="0"/>
         <w:rPr>
           <w:rStyle w:val="24"/>
-          <w:lang w:eastAsia="ru-RU" w:bidi="ru-RU"/>
-        </w:rPr>
-      </w:pPr>
-      <w:r>
-        <w:rPr>
-          <w:rStyle w:val="24"/>
-          <w:lang w:eastAsia="ru-RU" w:bidi="ru-RU"/>
-        </w:rPr>
-        <w:t>{"result": false}</w:t>
-      </w:r>
-    </w:p>
-    <w:p>
-      <w:pPr>
-        <w:pStyle w:val="23"/>
-        <w:shd w:val="clear" w:color="auto" w:fill="auto"/>
-        <w:spacing w:before="0" w:after="622" w:line="218" w:lineRule="exact"/>
-        <w:ind w:left="420" w:firstLine="0"/>
-        <w:rPr>
-          <w:rStyle w:val="24"/>
           <w:color w:val="000000" w:themeColor="text1"/>
           <w:lang w:eastAsia="ru-RU" w:bidi="ru-RU"/>
         </w:rPr>
@@ -22560,7 +22473,6 @@
           <w:color w:val="000000" w:themeColor="text1"/>
           <w:lang w:eastAsia="ru-RU" w:bidi="ru-RU"/>
         </w:rPr>
-        <w:lastRenderedPageBreak/>
         <w:t xml:space="preserve">Status code: </w:t>
       </w:r>
       <w:r>
@@ -22730,6 +22642,7 @@
           <w:color w:val="000000" w:themeColor="text1"/>
           <w:lang w:eastAsia="ru-RU" w:bidi="ru-RU"/>
         </w:rPr>
+        <w:lastRenderedPageBreak/>
         <w:t>Response format:</w:t>
       </w:r>
     </w:p>
@@ -23389,25 +23302,6 @@
         <w:ind w:left="420" w:firstLine="0"/>
         <w:rPr>
           <w:rStyle w:val="24"/>
-          <w:lang w:eastAsia="ru-RU" w:bidi="ru-RU"/>
-        </w:rPr>
-      </w:pPr>
-      <w:r>
-        <w:rPr>
-          <w:rStyle w:val="24"/>
-          <w:lang w:eastAsia="ru-RU" w:bidi="ru-RU"/>
-        </w:rPr>
-        <w:t>{"result": false}</w:t>
-      </w:r>
-    </w:p>
-    <w:p>
-      <w:pPr>
-        <w:pStyle w:val="23"/>
-        <w:shd w:val="clear" w:color="auto" w:fill="auto"/>
-        <w:spacing w:before="0" w:after="622" w:line="218" w:lineRule="exact"/>
-        <w:ind w:left="420" w:firstLine="0"/>
-        <w:rPr>
-          <w:rStyle w:val="24"/>
           <w:color w:val="000000" w:themeColor="text1"/>
           <w:lang w:eastAsia="ru-RU" w:bidi="ru-RU"/>
         </w:rPr>
@@ -23662,7 +23556,6 @@
         <w:rPr>
           <w:rStyle w:val="24"/>
         </w:rPr>
-        <w:lastRenderedPageBreak/>
         <w:t>"</w:t>
       </w:r>
       <w:proofErr w:type="gramStart"/>
@@ -24142,6 +24035,7 @@
           <w:rStyle w:val="24"/>
           <w:lang w:eastAsia="ru-RU" w:bidi="ru-RU"/>
         </w:rPr>
+        <w:lastRenderedPageBreak/>
         <w:t>}</w:t>
       </w:r>
     </w:p>
@@ -24240,25 +24134,6 @@
         <w:spacing w:before="0" w:after="622" w:line="218" w:lineRule="exact"/>
         <w:ind w:left="420" w:firstLine="0"/>
         <w:rPr>
-          <w:rStyle w:val="24"/>
-          <w:lang w:eastAsia="ru-RU" w:bidi="ru-RU"/>
-        </w:rPr>
-      </w:pPr>
-      <w:r>
-        <w:rPr>
-          <w:rStyle w:val="24"/>
-          <w:lang w:eastAsia="ru-RU" w:bidi="ru-RU"/>
-        </w:rPr>
-        <w:t>{"result": false}</w:t>
-      </w:r>
-    </w:p>
-    <w:p>
-      <w:pPr>
-        <w:pStyle w:val="23"/>
-        <w:shd w:val="clear" w:color="auto" w:fill="auto"/>
-        <w:spacing w:before="0" w:after="622" w:line="218" w:lineRule="exact"/>
-        <w:ind w:left="420" w:firstLine="0"/>
-        <w:rPr>
           <w:rFonts w:ascii="Arial" w:hAnsi="Arial" w:cs="Arial"/>
           <w:color w:val="333333"/>
           <w:shd w:val="clear" w:color="auto" w:fill="FFFFFF"/>
@@ -24969,7 +24844,6 @@
         <w:rPr>
           <w:rStyle w:val="27"/>
         </w:rPr>
-        <w:lastRenderedPageBreak/>
         <w:t xml:space="preserve">   </w:t>
       </w:r>
       <w:r>
@@ -24985,7 +24859,7 @@
           <w:rStyle w:val="27"/>
           <w:color w:val="000000" w:themeColor="text1"/>
         </w:rPr>
-        <w:t>errors</w:t>
+        <w:t>violations</w:t>
       </w:r>
       <w:proofErr w:type="gramEnd"/>
       <w:r>
@@ -24993,7 +24867,40 @@
           <w:rStyle w:val="27"/>
           <w:color w:val="000000" w:themeColor="text1"/>
         </w:rPr>
-        <w:t>”: {</w:t>
+        <w:t xml:space="preserve">”: </w:t>
+      </w:r>
+      <w:r>
+        <w:rPr>
+          <w:rStyle w:val="27"/>
+          <w:color w:val="000000" w:themeColor="text1"/>
+        </w:rPr>
+        <w:t>[</w:t>
+      </w:r>
+    </w:p>
+    <w:p>
+      <w:pPr>
+        <w:pStyle w:val="23"/>
+        <w:shd w:val="clear" w:color="auto" w:fill="auto"/>
+        <w:spacing w:before="0" w:after="0" w:line="218" w:lineRule="exact"/>
+        <w:ind w:left="400" w:firstLine="308"/>
+        <w:rPr>
+          <w:rStyle w:val="27"/>
+          <w:color w:val="000000" w:themeColor="text1"/>
+        </w:rPr>
+      </w:pPr>
+      <w:r>
+        <w:rPr>
+          <w:rStyle w:val="27"/>
+          <w:color w:val="000000" w:themeColor="text1"/>
+        </w:rPr>
+        <w:tab/>
+      </w:r>
+      <w:r>
+        <w:rPr>
+          <w:rStyle w:val="27"/>
+          <w:color w:val="000000" w:themeColor="text1"/>
+        </w:rPr>
+        <w:t>{</w:t>
       </w:r>
     </w:p>
     <w:p>
@@ -25004,10 +24911,16 @@
         <w:ind w:left="400" w:firstLine="0"/>
         <w:rPr>
           <w:rStyle w:val="2d"/>
-          <w:color w:val="4D4D4C"/>
-          <w:lang w:val="en-US"/>
-        </w:rPr>
-      </w:pPr>
+          <w:lang w:val="en-US"/>
+        </w:rPr>
+      </w:pPr>
+      <w:r>
+        <w:rPr>
+          <w:rStyle w:val="27"/>
+          <w:color w:val="000000" w:themeColor="text1"/>
+        </w:rPr>
+        <w:tab/>
+      </w:r>
       <w:r>
         <w:rPr>
           <w:rStyle w:val="27"/>
@@ -25044,21 +24957,30 @@
           <w:rStyle w:val="2d"/>
           <w:lang w:val="en-US"/>
         </w:rPr>
-        <w:t>Limit must not be null</w:t>
-      </w:r>
+        <w:t xml:space="preserve">Sum must be greater </w:t>
+      </w:r>
+      <w:proofErr w:type="spellStart"/>
       <w:r>
         <w:rPr>
           <w:rStyle w:val="2d"/>
           <w:lang w:val="en-US"/>
         </w:rPr>
-        <w:t>"</w:t>
-      </w:r>
-      <w:r>
-        <w:rPr>
-          <w:rStyle w:val="2b"/>
-          <w:lang w:eastAsia="ru-RU" w:bidi="ru-RU"/>
-        </w:rPr>
-        <w:t>,</w:t>
+        <w:t>then</w:t>
+      </w:r>
+      <w:proofErr w:type="spellEnd"/>
+      <w:r>
+        <w:rPr>
+          <w:rStyle w:val="2d"/>
+          <w:lang w:val="en-US"/>
+        </w:rPr>
+        <w:t xml:space="preserve"> 0</w:t>
+      </w:r>
+      <w:r>
+        <w:rPr>
+          <w:rStyle w:val="2d"/>
+          <w:lang w:val="en-US"/>
+        </w:rPr>
+        <w:t>"</w:t>
       </w:r>
     </w:p>
     <w:p>
@@ -25066,39 +24988,38 @@
         <w:pStyle w:val="23"/>
         <w:shd w:val="clear" w:color="auto" w:fill="auto"/>
         <w:spacing w:before="0" w:after="0" w:line="218" w:lineRule="exact"/>
-        <w:ind w:left="400" w:firstLine="0"/>
-        <w:rPr>
-          <w:rStyle w:val="27"/>
-          <w:color w:val="000000" w:themeColor="text1"/>
-        </w:rPr>
-      </w:pPr>
-      <w:r>
-        <w:rPr>
-          <w:rStyle w:val="27"/>
-          <w:color w:val="000000" w:themeColor="text1"/>
-        </w:rPr>
-        <w:tab/>
-        <w:t>…</w:t>
-      </w:r>
-    </w:p>
-    <w:p>
-      <w:pPr>
-        <w:pStyle w:val="23"/>
-        <w:shd w:val="clear" w:color="auto" w:fill="auto"/>
-        <w:spacing w:before="0" w:after="0" w:line="218" w:lineRule="exact"/>
-        <w:ind w:left="400" w:firstLine="0"/>
-        <w:rPr>
-          <w:rStyle w:val="27"/>
-          <w:color w:val="000000" w:themeColor="text1"/>
-        </w:rPr>
-      </w:pPr>
-      <w:r>
-        <w:rPr>
-          <w:rStyle w:val="27"/>
-          <w:color w:val="000000" w:themeColor="text1"/>
+        <w:ind w:left="400" w:firstLine="308"/>
+        <w:rPr>
+          <w:rStyle w:val="2d"/>
+          <w:lang w:val="en-US"/>
+        </w:rPr>
+      </w:pPr>
+      <w:r>
+        <w:rPr>
+          <w:rStyle w:val="2d"/>
+          <w:lang w:val="en-US"/>
         </w:rPr>
         <w:tab/>
         <w:t>}</w:t>
+      </w:r>
+    </w:p>
+    <w:p>
+      <w:pPr>
+        <w:pStyle w:val="23"/>
+        <w:shd w:val="clear" w:color="auto" w:fill="auto"/>
+        <w:spacing w:before="0" w:after="0" w:line="218" w:lineRule="exact"/>
+        <w:ind w:left="400" w:firstLine="308"/>
+        <w:rPr>
+          <w:rStyle w:val="27"/>
+          <w:color w:val="000000" w:themeColor="text1"/>
+        </w:rPr>
+      </w:pPr>
+      <w:r>
+        <w:rPr>
+          <w:rStyle w:val="2d"/>
+          <w:lang w:val="en-US"/>
+        </w:rPr>
+        <w:t>]</w:t>
       </w:r>
     </w:p>
     <w:p>
@@ -25206,25 +25127,6 @@
     </w:p>
     <w:p>
       <w:pPr>
-        <w:pStyle w:val="23"/>
-        <w:shd w:val="clear" w:color="auto" w:fill="auto"/>
-        <w:spacing w:before="0" w:after="622" w:line="218" w:lineRule="exact"/>
-        <w:ind w:left="420" w:firstLine="0"/>
-        <w:rPr>
-          <w:rStyle w:val="24"/>
-          <w:lang w:eastAsia="ru-RU" w:bidi="ru-RU"/>
-        </w:rPr>
-      </w:pPr>
-      <w:r>
-        <w:rPr>
-          <w:rStyle w:val="24"/>
-          <w:lang w:eastAsia="ru-RU" w:bidi="ru-RU"/>
-        </w:rPr>
-        <w:t>{"result": false}</w:t>
-      </w:r>
-    </w:p>
-    <w:p>
-      <w:pPr>
         <w:pStyle w:val="20"/>
         <w:keepNext/>
         <w:keepLines/>
@@ -25962,7 +25864,7 @@
           <w:rStyle w:val="27"/>
           <w:color w:val="000000" w:themeColor="text1"/>
         </w:rPr>
-        <w:t>errors</w:t>
+        <w:t>violations</w:t>
       </w:r>
       <w:proofErr w:type="gramEnd"/>
       <w:r>
@@ -25970,7 +25872,40 @@
           <w:rStyle w:val="27"/>
           <w:color w:val="000000" w:themeColor="text1"/>
         </w:rPr>
-        <w:t>”: {</w:t>
+        <w:t xml:space="preserve">”: </w:t>
+      </w:r>
+      <w:r>
+        <w:rPr>
+          <w:rStyle w:val="27"/>
+          <w:color w:val="000000" w:themeColor="text1"/>
+        </w:rPr>
+        <w:t>[</w:t>
+      </w:r>
+    </w:p>
+    <w:p>
+      <w:pPr>
+        <w:pStyle w:val="23"/>
+        <w:shd w:val="clear" w:color="auto" w:fill="auto"/>
+        <w:spacing w:before="0" w:after="0" w:line="218" w:lineRule="exact"/>
+        <w:ind w:left="400" w:firstLine="308"/>
+        <w:rPr>
+          <w:rStyle w:val="27"/>
+          <w:color w:val="000000" w:themeColor="text1"/>
+        </w:rPr>
+      </w:pPr>
+      <w:r>
+        <w:rPr>
+          <w:rStyle w:val="27"/>
+          <w:color w:val="000000" w:themeColor="text1"/>
+        </w:rPr>
+        <w:tab/>
+      </w:r>
+      <w:r>
+        <w:rPr>
+          <w:rStyle w:val="27"/>
+          <w:color w:val="000000" w:themeColor="text1"/>
+        </w:rPr>
+        <w:t>{</w:t>
       </w:r>
     </w:p>
     <w:p>
@@ -25981,10 +25916,16 @@
         <w:ind w:left="400" w:firstLine="0"/>
         <w:rPr>
           <w:rStyle w:val="2d"/>
-          <w:color w:val="4D4D4C"/>
-          <w:lang w:val="en-US"/>
-        </w:rPr>
-      </w:pPr>
+          <w:lang w:val="en-US"/>
+        </w:rPr>
+      </w:pPr>
+      <w:r>
+        <w:rPr>
+          <w:rStyle w:val="27"/>
+          <w:color w:val="000000" w:themeColor="text1"/>
+        </w:rPr>
+        <w:tab/>
+      </w:r>
       <w:r>
         <w:rPr>
           <w:rStyle w:val="27"/>
@@ -25999,7 +25940,7 @@
           <w:rStyle w:val="27"/>
           <w:color w:val="000000" w:themeColor="text1"/>
         </w:rPr>
-        <w:t>amount</w:t>
+        <w:t>sum</w:t>
       </w:r>
       <w:proofErr w:type="gramEnd"/>
       <w:r>
@@ -26021,7 +25962,7 @@
           <w:rStyle w:val="2d"/>
           <w:lang w:val="en-US"/>
         </w:rPr>
-        <w:t xml:space="preserve">Amount must be greater </w:t>
+        <w:t xml:space="preserve">Sum must be greater </w:t>
       </w:r>
       <w:proofErr w:type="spellStart"/>
       <w:r>
@@ -26046,12 +25987,44 @@
         </w:rPr>
         <w:t>"</w:t>
       </w:r>
-      <w:r>
-        <w:rPr>
-          <w:rStyle w:val="2b"/>
-          <w:lang w:eastAsia="ru-RU" w:bidi="ru-RU"/>
-        </w:rPr>
-        <w:t>,</w:t>
+    </w:p>
+    <w:p>
+      <w:pPr>
+        <w:pStyle w:val="23"/>
+        <w:shd w:val="clear" w:color="auto" w:fill="auto"/>
+        <w:spacing w:before="0" w:after="0" w:line="218" w:lineRule="exact"/>
+        <w:ind w:left="400" w:firstLine="308"/>
+        <w:rPr>
+          <w:rStyle w:val="2d"/>
+          <w:lang w:val="en-US"/>
+        </w:rPr>
+      </w:pPr>
+      <w:r>
+        <w:rPr>
+          <w:rStyle w:val="2d"/>
+          <w:lang w:val="en-US"/>
+        </w:rPr>
+        <w:tab/>
+        <w:t>}</w:t>
+      </w:r>
+    </w:p>
+    <w:p>
+      <w:pPr>
+        <w:pStyle w:val="23"/>
+        <w:shd w:val="clear" w:color="auto" w:fill="auto"/>
+        <w:spacing w:before="0" w:after="0" w:line="218" w:lineRule="exact"/>
+        <w:ind w:left="400" w:firstLine="308"/>
+        <w:rPr>
+          <w:rStyle w:val="27"/>
+          <w:color w:val="000000" w:themeColor="text1"/>
+        </w:rPr>
+      </w:pPr>
+      <w:r>
+        <w:rPr>
+          <w:rStyle w:val="2d"/>
+          <w:lang w:val="en-US"/>
+        </w:rPr>
+        <w:t>]</w:t>
       </w:r>
     </w:p>
     <w:p>
@@ -26061,17 +26034,14 @@
         <w:spacing w:before="0" w:after="0" w:line="218" w:lineRule="exact"/>
         <w:ind w:left="400" w:firstLine="0"/>
         <w:rPr>
-          <w:rStyle w:val="27"/>
-          <w:color w:val="000000" w:themeColor="text1"/>
-        </w:rPr>
-      </w:pPr>
-      <w:r>
-        <w:rPr>
-          <w:rStyle w:val="27"/>
-          <w:color w:val="000000" w:themeColor="text1"/>
-        </w:rPr>
-        <w:tab/>
-        <w:t>…</w:t>
+          <w:rStyle w:val="24"/>
+        </w:rPr>
+      </w:pPr>
+      <w:r>
+        <w:rPr>
+          <w:rStyle w:val="24"/>
+        </w:rPr>
+        <w:t>}</w:t>
       </w:r>
     </w:p>
     <w:p>
@@ -26081,35 +26051,9 @@
         <w:spacing w:before="0" w:after="0" w:line="218" w:lineRule="exact"/>
         <w:ind w:left="400" w:firstLine="0"/>
         <w:rPr>
-          <w:rStyle w:val="27"/>
-          <w:color w:val="000000" w:themeColor="text1"/>
-        </w:rPr>
-      </w:pPr>
-      <w:r>
-        <w:rPr>
-          <w:rStyle w:val="27"/>
-          <w:color w:val="000000" w:themeColor="text1"/>
-        </w:rPr>
-        <w:tab/>
-        <w:t>}</w:t>
-      </w:r>
-    </w:p>
-    <w:p>
-      <w:pPr>
-        <w:pStyle w:val="23"/>
-        <w:shd w:val="clear" w:color="auto" w:fill="auto"/>
-        <w:spacing w:before="0" w:after="0" w:line="218" w:lineRule="exact"/>
-        <w:ind w:left="400" w:firstLine="0"/>
-        <w:rPr>
-          <w:rStyle w:val="24"/>
-        </w:rPr>
-      </w:pPr>
-      <w:r>
-        <w:rPr>
-          <w:rStyle w:val="24"/>
-        </w:rPr>
-        <w:t>}</w:t>
-      </w:r>
+          <w:rStyle w:val="24"/>
+        </w:rPr>
+      </w:pPr>
     </w:p>
     <w:p>
       <w:pPr>
@@ -26199,25 +26143,6 @@
     </w:p>
     <w:p>
       <w:pPr>
-        <w:pStyle w:val="23"/>
-        <w:shd w:val="clear" w:color="auto" w:fill="auto"/>
-        <w:spacing w:before="0" w:after="622" w:line="218" w:lineRule="exact"/>
-        <w:ind w:left="420" w:firstLine="0"/>
-        <w:rPr>
-          <w:color w:val="4D4D4C"/>
-          <w:lang w:val="en-US"/>
-        </w:rPr>
-      </w:pPr>
-      <w:r>
-        <w:rPr>
-          <w:rStyle w:val="24"/>
-          <w:lang w:eastAsia="ru-RU" w:bidi="ru-RU"/>
-        </w:rPr>
-        <w:t>{"result": false}</w:t>
-      </w:r>
-    </w:p>
-    <w:p>
-      <w:pPr>
         <w:pStyle w:val="a8"/>
         <w:shd w:val="clear" w:color="auto" w:fill="auto"/>
         <w:rPr>
@@ -26335,7 +26260,6 @@
           <w:b/>
           <w:lang w:val="en-US"/>
         </w:rPr>
-        <w:lastRenderedPageBreak/>
         <w:t>Authorization</w:t>
       </w:r>
       <w:r>
@@ -26821,6 +26745,7 @@
         <w:rPr>
           <w:lang w:val="en-US"/>
         </w:rPr>
+        <w:lastRenderedPageBreak/>
         <w:t xml:space="preserve">If the </w:t>
       </w:r>
       <w:r>
@@ -26860,25 +26785,6 @@
           <w:lang w:val="en-US"/>
         </w:rPr>
         <w:t>:</w:t>
-      </w:r>
-    </w:p>
-    <w:p>
-      <w:pPr>
-        <w:pStyle w:val="23"/>
-        <w:shd w:val="clear" w:color="auto" w:fill="auto"/>
-        <w:spacing w:before="0" w:after="622" w:line="218" w:lineRule="exact"/>
-        <w:ind w:left="420" w:firstLine="0"/>
-        <w:rPr>
-          <w:rStyle w:val="24"/>
-          <w:lang w:eastAsia="ru-RU" w:bidi="ru-RU"/>
-        </w:rPr>
-      </w:pPr>
-      <w:r>
-        <w:rPr>
-          <w:rStyle w:val="24"/>
-          <w:lang w:eastAsia="ru-RU" w:bidi="ru-RU"/>
-        </w:rPr>
-        <w:t>{"result": false}</w:t>
       </w:r>
     </w:p>
     <w:p>
@@ -27621,7 +27527,6 @@
           <w:color w:val="000000" w:themeColor="text1"/>
           <w:lang w:eastAsia="ru-RU" w:bidi="ru-RU"/>
         </w:rPr>
-        <w:lastRenderedPageBreak/>
         <w:t xml:space="preserve">Status code: </w:t>
       </w:r>
       <w:r>
@@ -27698,25 +27603,6 @@
         <w:ind w:left="420" w:firstLine="0"/>
         <w:rPr>
           <w:rStyle w:val="24"/>
-          <w:lang w:eastAsia="ru-RU" w:bidi="ru-RU"/>
-        </w:rPr>
-      </w:pPr>
-      <w:r>
-        <w:rPr>
-          <w:rStyle w:val="24"/>
-          <w:lang w:eastAsia="ru-RU" w:bidi="ru-RU"/>
-        </w:rPr>
-        <w:t>{"result": false}</w:t>
-      </w:r>
-    </w:p>
-    <w:p>
-      <w:pPr>
-        <w:pStyle w:val="23"/>
-        <w:shd w:val="clear" w:color="auto" w:fill="auto"/>
-        <w:spacing w:before="0" w:after="622" w:line="218" w:lineRule="exact"/>
-        <w:ind w:left="420" w:firstLine="0"/>
-        <w:rPr>
-          <w:rStyle w:val="24"/>
           <w:color w:val="000000" w:themeColor="text1"/>
           <w:lang w:eastAsia="ru-RU" w:bidi="ru-RU"/>
         </w:rPr>
@@ -27987,6 +27873,7 @@
         <w:rPr>
           <w:rStyle w:val="24"/>
         </w:rPr>
+        <w:lastRenderedPageBreak/>
         <w:t>"</w:t>
       </w:r>
       <w:proofErr w:type="gramStart"/>
@@ -28533,25 +28420,6 @@
         <w:ind w:left="420" w:firstLine="0"/>
         <w:rPr>
           <w:rStyle w:val="24"/>
-          <w:lang w:eastAsia="ru-RU" w:bidi="ru-RU"/>
-        </w:rPr>
-      </w:pPr>
-      <w:r>
-        <w:rPr>
-          <w:rStyle w:val="24"/>
-          <w:lang w:eastAsia="ru-RU" w:bidi="ru-RU"/>
-        </w:rPr>
-        <w:t>{"result": false}</w:t>
-      </w:r>
-    </w:p>
-    <w:p>
-      <w:pPr>
-        <w:pStyle w:val="23"/>
-        <w:shd w:val="clear" w:color="auto" w:fill="auto"/>
-        <w:spacing w:before="0" w:after="622" w:line="218" w:lineRule="exact"/>
-        <w:ind w:left="420" w:firstLine="0"/>
-        <w:rPr>
-          <w:rStyle w:val="24"/>
           <w:color w:val="000000" w:themeColor="text1"/>
           <w:lang w:eastAsia="ru-RU" w:bidi="ru-RU"/>
         </w:rPr>
@@ -28670,7 +28538,6 @@
           <w:b/>
           <w:lang w:val="en-US"/>
         </w:rPr>
-        <w:lastRenderedPageBreak/>
         <w:t>Authorization</w:t>
       </w:r>
       <w:r>
@@ -29425,6 +29292,7 @@
           <w:color w:val="000000" w:themeColor="text1"/>
           <w:lang w:eastAsia="ru-RU" w:bidi="ru-RU"/>
         </w:rPr>
+        <w:lastRenderedPageBreak/>
         <w:t xml:space="preserve">Status code: </w:t>
       </w:r>
       <w:r>
@@ -29501,25 +29369,6 @@
         <w:ind w:left="420" w:firstLine="0"/>
         <w:rPr>
           <w:rStyle w:val="24"/>
-          <w:lang w:eastAsia="ru-RU" w:bidi="ru-RU"/>
-        </w:rPr>
-      </w:pPr>
-      <w:r>
-        <w:rPr>
-          <w:rStyle w:val="24"/>
-          <w:lang w:eastAsia="ru-RU" w:bidi="ru-RU"/>
-        </w:rPr>
-        <w:t>{"result": false}</w:t>
-      </w:r>
-    </w:p>
-    <w:p>
-      <w:pPr>
-        <w:pStyle w:val="23"/>
-        <w:shd w:val="clear" w:color="auto" w:fill="auto"/>
-        <w:spacing w:before="0" w:after="622" w:line="218" w:lineRule="exact"/>
-        <w:ind w:left="420" w:firstLine="0"/>
-        <w:rPr>
-          <w:rStyle w:val="24"/>
           <w:color w:val="000000" w:themeColor="text1"/>
           <w:lang w:eastAsia="ru-RU" w:bidi="ru-RU"/>
         </w:rPr>
@@ -29835,7 +29684,6 @@
         <w:rPr>
           <w:rStyle w:val="24"/>
         </w:rPr>
-        <w:lastRenderedPageBreak/>
         <w:t>"</w:t>
       </w:r>
       <w:proofErr w:type="spellStart"/>
@@ -30312,25 +30160,6 @@
           <w:lang w:val="en-US"/>
         </w:rPr>
         <w:t>:</w:t>
-      </w:r>
-    </w:p>
-    <w:p>
-      <w:pPr>
-        <w:pStyle w:val="23"/>
-        <w:shd w:val="clear" w:color="auto" w:fill="auto"/>
-        <w:spacing w:before="0" w:after="622" w:line="218" w:lineRule="exact"/>
-        <w:ind w:left="420" w:firstLine="0"/>
-        <w:rPr>
-          <w:rStyle w:val="24"/>
-          <w:lang w:eastAsia="ru-RU" w:bidi="ru-RU"/>
-        </w:rPr>
-      </w:pPr>
-      <w:r>
-        <w:rPr>
-          <w:rStyle w:val="24"/>
-          <w:lang w:eastAsia="ru-RU" w:bidi="ru-RU"/>
-        </w:rPr>
-        <w:t>{"result": false}</w:t>
       </w:r>
     </w:p>
     <w:p>

</xml_diff>

<commit_message>
add product controller, service, repo and tests
</commit_message>
<xml_diff>
--- a/API description.docx
+++ b/API description.docx
@@ -694,8 +694,6 @@
           <w:lang w:val="en-US"/>
         </w:rPr>
       </w:pPr>
-      <w:bookmarkStart w:id="0" w:name="_GoBack"/>
-      <w:bookmarkEnd w:id="0"/>
       <w:r>
         <w:rPr>
           <w:rStyle w:val="24"/>
@@ -1269,7 +1267,6 @@
         <w:rPr>
           <w:rStyle w:val="24"/>
         </w:rPr>
-        <w:lastRenderedPageBreak/>
         <w:t>"</w:t>
       </w:r>
       <w:proofErr w:type="gramStart"/>
@@ -1381,61 +1378,6 @@
         </w:rPr>
         <w:t>"</w:t>
       </w:r>
-      <w:r>
-        <w:rPr>
-          <w:rStyle w:val="24"/>
-          <w:lang w:eastAsia="ru-RU" w:bidi="ru-RU"/>
-        </w:rPr>
-        <w:t>,</w:t>
-      </w:r>
-    </w:p>
-    <w:p>
-      <w:pPr>
-        <w:pStyle w:val="23"/>
-        <w:shd w:val="clear" w:color="auto" w:fill="auto"/>
-        <w:spacing w:before="0" w:after="0" w:line="283" w:lineRule="exact"/>
-        <w:ind w:left="640" w:firstLine="0"/>
-        <w:rPr>
-          <w:rStyle w:val="24"/>
-          <w:lang w:eastAsia="ru-RU" w:bidi="ru-RU"/>
-        </w:rPr>
-      </w:pPr>
-      <w:r>
-        <w:rPr>
-          <w:rStyle w:val="24"/>
-        </w:rPr>
-        <w:t>"</w:t>
-      </w:r>
-      <w:proofErr w:type="spellStart"/>
-      <w:r>
-        <w:rPr>
-          <w:rStyle w:val="24"/>
-        </w:rPr>
-        <w:t>branch_id</w:t>
-      </w:r>
-      <w:proofErr w:type="spellEnd"/>
-      <w:r>
-        <w:rPr>
-          <w:rStyle w:val="24"/>
-        </w:rPr>
-        <w:t>"</w:t>
-      </w:r>
-      <w:r>
-        <w:rPr>
-          <w:rStyle w:val="24"/>
-          <w:lang w:eastAsia="ru-RU" w:bidi="ru-RU"/>
-        </w:rPr>
-        <w:t xml:space="preserve">: </w:t>
-      </w:r>
-      <w:proofErr w:type="gramStart"/>
-      <w:r>
-        <w:rPr>
-          <w:rStyle w:val="25"/>
-          <w:lang w:val="en-US"/>
-        </w:rPr>
-        <w:t>5</w:t>
-      </w:r>
-      <w:proofErr w:type="gramEnd"/>
       <w:r>
         <w:rPr>
           <w:rStyle w:val="24"/>
@@ -2852,61 +2794,6 @@
         <w:spacing w:before="0" w:after="0" w:line="283" w:lineRule="exact"/>
         <w:ind w:left="640" w:firstLine="0"/>
         <w:rPr>
-          <w:rStyle w:val="24"/>
-          <w:lang w:eastAsia="ru-RU" w:bidi="ru-RU"/>
-        </w:rPr>
-      </w:pPr>
-      <w:r>
-        <w:rPr>
-          <w:rStyle w:val="24"/>
-        </w:rPr>
-        <w:t>"</w:t>
-      </w:r>
-      <w:proofErr w:type="spellStart"/>
-      <w:r>
-        <w:rPr>
-          <w:rStyle w:val="24"/>
-        </w:rPr>
-        <w:t>branch_id</w:t>
-      </w:r>
-      <w:proofErr w:type="spellEnd"/>
-      <w:r>
-        <w:rPr>
-          <w:rStyle w:val="24"/>
-        </w:rPr>
-        <w:t>"</w:t>
-      </w:r>
-      <w:r>
-        <w:rPr>
-          <w:rStyle w:val="24"/>
-          <w:lang w:eastAsia="ru-RU" w:bidi="ru-RU"/>
-        </w:rPr>
-        <w:t xml:space="preserve">: </w:t>
-      </w:r>
-      <w:proofErr w:type="gramStart"/>
-      <w:r>
-        <w:rPr>
-          <w:rStyle w:val="25"/>
-          <w:lang w:val="en-US"/>
-        </w:rPr>
-        <w:t>5</w:t>
-      </w:r>
-      <w:proofErr w:type="gramEnd"/>
-      <w:r>
-        <w:rPr>
-          <w:rStyle w:val="24"/>
-          <w:lang w:eastAsia="ru-RU" w:bidi="ru-RU"/>
-        </w:rPr>
-        <w:t>,</w:t>
-      </w:r>
-    </w:p>
-    <w:p>
-      <w:pPr>
-        <w:pStyle w:val="23"/>
-        <w:shd w:val="clear" w:color="auto" w:fill="auto"/>
-        <w:spacing w:before="0" w:after="0" w:line="283" w:lineRule="exact"/>
-        <w:ind w:left="640" w:firstLine="0"/>
-        <w:rPr>
           <w:color w:val="4D4D4C"/>
           <w:lang w:val="en-US"/>
         </w:rPr>
@@ -3016,7 +2903,6 @@
         <w:rPr>
           <w:lang w:val="en-US"/>
         </w:rPr>
-        <w:lastRenderedPageBreak/>
         <w:t xml:space="preserve">If the </w:t>
       </w:r>
       <w:r>
@@ -3901,61 +3787,6 @@
         </w:rPr>
         <w:t>-12-03T10:15:30</w:t>
       </w:r>
-      <w:r>
-        <w:rPr>
-          <w:rStyle w:val="24"/>
-          <w:lang w:eastAsia="ru-RU" w:bidi="ru-RU"/>
-        </w:rPr>
-        <w:t>,</w:t>
-      </w:r>
-    </w:p>
-    <w:p>
-      <w:pPr>
-        <w:pStyle w:val="23"/>
-        <w:shd w:val="clear" w:color="auto" w:fill="auto"/>
-        <w:spacing w:before="0" w:after="0" w:line="283" w:lineRule="exact"/>
-        <w:ind w:left="640" w:firstLine="0"/>
-        <w:rPr>
-          <w:rStyle w:val="24"/>
-          <w:lang w:eastAsia="ru-RU" w:bidi="ru-RU"/>
-        </w:rPr>
-      </w:pPr>
-      <w:r>
-        <w:rPr>
-          <w:rStyle w:val="24"/>
-        </w:rPr>
-        <w:t>"</w:t>
-      </w:r>
-      <w:proofErr w:type="spellStart"/>
-      <w:r>
-        <w:rPr>
-          <w:rStyle w:val="24"/>
-        </w:rPr>
-        <w:t>branch_id</w:t>
-      </w:r>
-      <w:proofErr w:type="spellEnd"/>
-      <w:r>
-        <w:rPr>
-          <w:rStyle w:val="24"/>
-        </w:rPr>
-        <w:t>"</w:t>
-      </w:r>
-      <w:r>
-        <w:rPr>
-          <w:rStyle w:val="24"/>
-          <w:lang w:eastAsia="ru-RU" w:bidi="ru-RU"/>
-        </w:rPr>
-        <w:t xml:space="preserve">: </w:t>
-      </w:r>
-      <w:proofErr w:type="gramStart"/>
-      <w:r>
-        <w:rPr>
-          <w:rStyle w:val="25"/>
-          <w:lang w:val="en-US"/>
-        </w:rPr>
-        <w:t>5</w:t>
-      </w:r>
-      <w:proofErr w:type="gramEnd"/>
       <w:r>
         <w:rPr>
           <w:rStyle w:val="24"/>
@@ -4385,7 +4216,6 @@
         <w:rPr>
           <w:lang w:val="en-US"/>
         </w:rPr>
-        <w:lastRenderedPageBreak/>
         <w:t xml:space="preserve">If the </w:t>
       </w:r>
       <w:r>
@@ -5023,61 +4853,6 @@
         </w:rPr>
         <w:t>-12-03T10:15:30</w:t>
       </w:r>
-      <w:r>
-        <w:rPr>
-          <w:rStyle w:val="24"/>
-          <w:lang w:eastAsia="ru-RU" w:bidi="ru-RU"/>
-        </w:rPr>
-        <w:t>,</w:t>
-      </w:r>
-    </w:p>
-    <w:p>
-      <w:pPr>
-        <w:pStyle w:val="23"/>
-        <w:shd w:val="clear" w:color="auto" w:fill="auto"/>
-        <w:spacing w:before="0" w:after="0" w:line="283" w:lineRule="exact"/>
-        <w:ind w:left="640" w:firstLine="0"/>
-        <w:rPr>
-          <w:rStyle w:val="24"/>
-          <w:lang w:eastAsia="ru-RU" w:bidi="ru-RU"/>
-        </w:rPr>
-      </w:pPr>
-      <w:r>
-        <w:rPr>
-          <w:rStyle w:val="24"/>
-        </w:rPr>
-        <w:t>"</w:t>
-      </w:r>
-      <w:proofErr w:type="spellStart"/>
-      <w:r>
-        <w:rPr>
-          <w:rStyle w:val="24"/>
-        </w:rPr>
-        <w:t>branch_id</w:t>
-      </w:r>
-      <w:proofErr w:type="spellEnd"/>
-      <w:r>
-        <w:rPr>
-          <w:rStyle w:val="24"/>
-        </w:rPr>
-        <w:t>"</w:t>
-      </w:r>
-      <w:r>
-        <w:rPr>
-          <w:rStyle w:val="24"/>
-          <w:lang w:eastAsia="ru-RU" w:bidi="ru-RU"/>
-        </w:rPr>
-        <w:t xml:space="preserve">: </w:t>
-      </w:r>
-      <w:proofErr w:type="gramStart"/>
-      <w:r>
-        <w:rPr>
-          <w:rStyle w:val="25"/>
-          <w:lang w:val="en-US"/>
-        </w:rPr>
-        <w:t>5</w:t>
-      </w:r>
-      <w:proofErr w:type="gramEnd"/>
       <w:r>
         <w:rPr>
           <w:rStyle w:val="24"/>
@@ -5992,109 +5767,6 @@
       <w:pPr>
         <w:pStyle w:val="23"/>
         <w:shd w:val="clear" w:color="auto" w:fill="auto"/>
-        <w:spacing w:before="0" w:after="0" w:line="283" w:lineRule="exact"/>
-        <w:ind w:left="640" w:firstLine="0"/>
-        <w:rPr>
-          <w:rStyle w:val="24"/>
-          <w:lang w:eastAsia="ru-RU" w:bidi="ru-RU"/>
-        </w:rPr>
-      </w:pPr>
-      <w:r>
-        <w:rPr>
-          <w:rStyle w:val="24"/>
-        </w:rPr>
-        <w:t>"</w:t>
-      </w:r>
-      <w:proofErr w:type="spellStart"/>
-      <w:r>
-        <w:rPr>
-          <w:rStyle w:val="24"/>
-        </w:rPr>
-        <w:t>branch_id</w:t>
-      </w:r>
-      <w:proofErr w:type="spellEnd"/>
-      <w:r>
-        <w:rPr>
-          <w:rStyle w:val="24"/>
-        </w:rPr>
-        <w:t>"</w:t>
-      </w:r>
-      <w:r>
-        <w:rPr>
-          <w:rStyle w:val="24"/>
-          <w:lang w:eastAsia="ru-RU" w:bidi="ru-RU"/>
-        </w:rPr>
-        <w:t xml:space="preserve">: </w:t>
-      </w:r>
-      <w:proofErr w:type="gramStart"/>
-      <w:r>
-        <w:rPr>
-          <w:rStyle w:val="25"/>
-          <w:lang w:val="en-US"/>
-        </w:rPr>
-        <w:t>5</w:t>
-      </w:r>
-      <w:proofErr w:type="gramEnd"/>
-      <w:r>
-        <w:rPr>
-          <w:rStyle w:val="24"/>
-          <w:lang w:eastAsia="ru-RU" w:bidi="ru-RU"/>
-        </w:rPr>
-        <w:t>,</w:t>
-      </w:r>
-    </w:p>
-    <w:p>
-      <w:pPr>
-        <w:pStyle w:val="23"/>
-        <w:shd w:val="clear" w:color="auto" w:fill="auto"/>
-        <w:spacing w:before="0" w:after="0" w:line="283" w:lineRule="exact"/>
-        <w:ind w:left="640" w:firstLine="0"/>
-        <w:rPr>
-          <w:color w:val="4D4D4C"/>
-          <w:lang w:val="en-US"/>
-        </w:rPr>
-      </w:pPr>
-      <w:r>
-        <w:rPr>
-          <w:rStyle w:val="24"/>
-        </w:rPr>
-        <w:t>"</w:t>
-      </w:r>
-      <w:proofErr w:type="spellStart"/>
-      <w:r>
-        <w:rPr>
-          <w:rStyle w:val="24"/>
-        </w:rPr>
-        <w:t>manager_id</w:t>
-      </w:r>
-      <w:proofErr w:type="spellEnd"/>
-      <w:r>
-        <w:rPr>
-          <w:rStyle w:val="24"/>
-        </w:rPr>
-        <w:t>"</w:t>
-      </w:r>
-      <w:r>
-        <w:rPr>
-          <w:rStyle w:val="24"/>
-          <w:lang w:eastAsia="ru-RU" w:bidi="ru-RU"/>
-        </w:rPr>
-        <w:t xml:space="preserve">: </w:t>
-      </w:r>
-      <w:proofErr w:type="gramStart"/>
-      <w:r>
-        <w:rPr>
-          <w:rStyle w:val="25"/>
-          <w:lang w:val="en-US"/>
-        </w:rPr>
-        <w:t>1</w:t>
-      </w:r>
-      <w:proofErr w:type="gramEnd"/>
-    </w:p>
-    <w:p>
-      <w:pPr>
-        <w:pStyle w:val="23"/>
-        <w:shd w:val="clear" w:color="auto" w:fill="auto"/>
         <w:spacing w:before="0" w:after="573" w:line="218" w:lineRule="exact"/>
         <w:ind w:left="400" w:firstLine="0"/>
         <w:rPr>
@@ -6124,7 +5796,6 @@
         <w:rPr>
           <w:lang w:val="en-US"/>
         </w:rPr>
-        <w:lastRenderedPageBreak/>
         <w:t>S</w:t>
       </w:r>
       <w:r>
@@ -7740,7 +7411,6 @@
         <w:rPr>
           <w:lang w:val="en-US"/>
         </w:rPr>
-        <w:lastRenderedPageBreak/>
         <w:t>Response format i</w:t>
       </w:r>
       <w:r>
@@ -8825,6 +8495,7 @@
         <w:rPr>
           <w:lang w:val="en-US"/>
         </w:rPr>
+        <w:lastRenderedPageBreak/>
         <w:t>Get all accounts by status</w:t>
       </w:r>
       <w:r>
@@ -9093,7 +8764,6 @@
         <w:rPr>
           <w:rStyle w:val="24"/>
         </w:rPr>
-        <w:lastRenderedPageBreak/>
         <w:t>"</w:t>
       </w:r>
       <w:proofErr w:type="gramStart"/>
@@ -10688,7 +10358,6 @@
           <w:color w:val="000000" w:themeColor="text1"/>
           <w:lang w:val="en-US"/>
         </w:rPr>
-        <w:lastRenderedPageBreak/>
         <w:t>“</w:t>
       </w:r>
       <w:proofErr w:type="gramStart"/>
@@ -10698,7 +10367,15 @@
           <w:color w:val="000000" w:themeColor="text1"/>
           <w:lang w:val="en-US"/>
         </w:rPr>
-        <w:t>email</w:t>
+        <w:t>em</w:t>
+      </w:r>
+      <w:r>
+        <w:rPr>
+          <w:rStyle w:val="25"/>
+          <w:color w:val="000000" w:themeColor="text1"/>
+          <w:lang w:val="en-US"/>
+        </w:rPr>
+        <w:t>ail</w:t>
       </w:r>
       <w:proofErr w:type="gramEnd"/>
       <w:r>
@@ -11954,7 +11631,6 @@
         <w:rPr>
           <w:lang w:val="en-US"/>
         </w:rPr>
-        <w:lastRenderedPageBreak/>
         <w:t>Response format i</w:t>
       </w:r>
       <w:r>
@@ -12410,54 +12086,6 @@
       <w:pPr>
         <w:pStyle w:val="23"/>
         <w:shd w:val="clear" w:color="auto" w:fill="auto"/>
-        <w:spacing w:before="0" w:after="0" w:line="283" w:lineRule="exact"/>
-        <w:ind w:left="640" w:firstLine="0"/>
-        <w:rPr>
-          <w:rStyle w:val="24"/>
-          <w:lang w:eastAsia="ru-RU" w:bidi="ru-RU"/>
-        </w:rPr>
-      </w:pPr>
-      <w:r>
-        <w:rPr>
-          <w:rStyle w:val="24"/>
-        </w:rPr>
-        <w:t>"</w:t>
-      </w:r>
-      <w:proofErr w:type="spellStart"/>
-      <w:r>
-        <w:rPr>
-          <w:rStyle w:val="24"/>
-        </w:rPr>
-        <w:t>branch_id</w:t>
-      </w:r>
-      <w:proofErr w:type="spellEnd"/>
-      <w:r>
-        <w:rPr>
-          <w:rStyle w:val="24"/>
-        </w:rPr>
-        <w:t>"</w:t>
-      </w:r>
-      <w:r>
-        <w:rPr>
-          <w:rStyle w:val="24"/>
-          <w:lang w:eastAsia="ru-RU" w:bidi="ru-RU"/>
-        </w:rPr>
-        <w:t xml:space="preserve">: </w:t>
-      </w:r>
-      <w:proofErr w:type="gramStart"/>
-      <w:r>
-        <w:rPr>
-          <w:rStyle w:val="25"/>
-          <w:lang w:val="en-US"/>
-        </w:rPr>
-        <w:t>5</w:t>
-      </w:r>
-      <w:proofErr w:type="gramEnd"/>
-    </w:p>
-    <w:p>
-      <w:pPr>
-        <w:pStyle w:val="23"/>
-        <w:shd w:val="clear" w:color="auto" w:fill="auto"/>
         <w:spacing w:before="0" w:after="573" w:line="218" w:lineRule="exact"/>
         <w:ind w:left="400" w:firstLine="0"/>
         <w:rPr>
@@ -13221,6 +12849,7 @@
         <w:rPr>
           <w:lang w:val="en-US"/>
         </w:rPr>
+        <w:lastRenderedPageBreak/>
         <w:t xml:space="preserve">If the </w:t>
       </w:r>
       <w:r>
@@ -13282,7 +12911,6 @@
         <w:rPr>
           <w:rStyle w:val="24"/>
         </w:rPr>
-        <w:lastRenderedPageBreak/>
         <w:t>"</w:t>
       </w:r>
       <w:proofErr w:type="spellStart"/>
@@ -13440,51 +13068,10 @@
       <w:r>
         <w:rPr>
           <w:rStyle w:val="24"/>
-        </w:rPr>
-        <w:t>"</w:t>
-      </w:r>
-      <w:proofErr w:type="spellStart"/>
-      <w:r>
-        <w:rPr>
-          <w:rStyle w:val="24"/>
-        </w:rPr>
-        <w:t>branch_id</w:t>
-      </w:r>
-      <w:proofErr w:type="spellEnd"/>
-      <w:r>
-        <w:rPr>
-          <w:rStyle w:val="24"/>
-        </w:rPr>
-        <w:t>"</w:t>
-      </w:r>
-      <w:r>
-        <w:rPr>
-          <w:rStyle w:val="24"/>
-          <w:lang w:eastAsia="ru-RU" w:bidi="ru-RU"/>
-        </w:rPr>
-        <w:t xml:space="preserve">: </w:t>
-      </w:r>
-      <w:proofErr w:type="gramStart"/>
-      <w:r>
-        <w:rPr>
-          <w:rStyle w:val="25"/>
-          <w:lang w:val="en-US"/>
-        </w:rPr>
-        <w:t>5</w:t>
-      </w:r>
-      <w:proofErr w:type="gramEnd"/>
-    </w:p>
-    <w:p>
-      <w:pPr>
-        <w:pStyle w:val="23"/>
-        <w:shd w:val="clear" w:color="auto" w:fill="auto"/>
-        <w:spacing w:before="0" w:after="0" w:line="283" w:lineRule="exact"/>
-        <w:ind w:left="640" w:firstLine="0"/>
-        <w:rPr>
-          <w:rStyle w:val="24"/>
-          <w:lang w:eastAsia="ru-RU" w:bidi="ru-RU"/>
-        </w:rPr>
-      </w:pPr>
+          <w:lang w:eastAsia="ru-RU" w:bidi="ru-RU"/>
+        </w:rPr>
+        <w:t xml:space="preserve"> </w:t>
+      </w:r>
       <w:r>
         <w:rPr>
           <w:rStyle w:val="24"/>
@@ -14164,51 +13751,10 @@
       <w:r>
         <w:rPr>
           <w:rStyle w:val="24"/>
-        </w:rPr>
-        <w:t>"</w:t>
-      </w:r>
-      <w:proofErr w:type="spellStart"/>
-      <w:r>
-        <w:rPr>
-          <w:rStyle w:val="24"/>
-        </w:rPr>
-        <w:t>branch_id</w:t>
-      </w:r>
-      <w:proofErr w:type="spellEnd"/>
-      <w:r>
-        <w:rPr>
-          <w:rStyle w:val="24"/>
-        </w:rPr>
-        <w:t>"</w:t>
-      </w:r>
-      <w:r>
-        <w:rPr>
-          <w:rStyle w:val="24"/>
-          <w:lang w:eastAsia="ru-RU" w:bidi="ru-RU"/>
-        </w:rPr>
-        <w:t xml:space="preserve">: </w:t>
-      </w:r>
-      <w:proofErr w:type="gramStart"/>
-      <w:r>
-        <w:rPr>
-          <w:rStyle w:val="25"/>
-          <w:lang w:val="en-US"/>
-        </w:rPr>
-        <w:t>5</w:t>
-      </w:r>
-      <w:proofErr w:type="gramEnd"/>
-    </w:p>
-    <w:p>
-      <w:pPr>
-        <w:pStyle w:val="23"/>
-        <w:shd w:val="clear" w:color="auto" w:fill="auto"/>
-        <w:spacing w:before="0" w:after="0" w:line="283" w:lineRule="exact"/>
-        <w:ind w:left="640" w:firstLine="0"/>
-        <w:rPr>
-          <w:rStyle w:val="24"/>
-          <w:lang w:eastAsia="ru-RU" w:bidi="ru-RU"/>
-        </w:rPr>
-      </w:pPr>
+          <w:lang w:eastAsia="ru-RU" w:bidi="ru-RU"/>
+        </w:rPr>
+        <w:t xml:space="preserve"> </w:t>
+      </w:r>
       <w:r>
         <w:rPr>
           <w:rStyle w:val="24"/>
@@ -14425,6 +13971,7 @@
         <w:rPr>
           <w:lang w:val="en-US"/>
         </w:rPr>
+        <w:lastRenderedPageBreak/>
         <w:t xml:space="preserve">If the </w:t>
       </w:r>
       <w:r>
@@ -14511,7 +14058,6 @@
         <w:rPr>
           <w:lang w:val="en-US"/>
         </w:rPr>
-        <w:lastRenderedPageBreak/>
         <w:t>Get all managers</w:t>
       </w:r>
       <w:r>
@@ -14940,51 +14486,10 @@
       <w:r>
         <w:rPr>
           <w:rStyle w:val="24"/>
-        </w:rPr>
-        <w:t>"</w:t>
-      </w:r>
-      <w:proofErr w:type="spellStart"/>
-      <w:r>
-        <w:rPr>
-          <w:rStyle w:val="24"/>
-        </w:rPr>
-        <w:t>branch_id</w:t>
-      </w:r>
-      <w:proofErr w:type="spellEnd"/>
-      <w:r>
-        <w:rPr>
-          <w:rStyle w:val="24"/>
-        </w:rPr>
-        <w:t>"</w:t>
-      </w:r>
-      <w:r>
-        <w:rPr>
-          <w:rStyle w:val="24"/>
-          <w:lang w:eastAsia="ru-RU" w:bidi="ru-RU"/>
-        </w:rPr>
-        <w:t xml:space="preserve">: </w:t>
-      </w:r>
-      <w:proofErr w:type="gramStart"/>
-      <w:r>
-        <w:rPr>
-          <w:rStyle w:val="25"/>
-          <w:lang w:val="en-US"/>
-        </w:rPr>
-        <w:t>5</w:t>
-      </w:r>
-      <w:proofErr w:type="gramEnd"/>
-    </w:p>
-    <w:p>
-      <w:pPr>
-        <w:pStyle w:val="23"/>
-        <w:shd w:val="clear" w:color="auto" w:fill="auto"/>
-        <w:spacing w:before="0" w:after="0" w:line="283" w:lineRule="exact"/>
-        <w:ind w:left="640" w:firstLine="0"/>
-        <w:rPr>
-          <w:rStyle w:val="24"/>
-          <w:lang w:eastAsia="ru-RU" w:bidi="ru-RU"/>
-        </w:rPr>
-      </w:pPr>
+          <w:lang w:eastAsia="ru-RU" w:bidi="ru-RU"/>
+        </w:rPr>
+        <w:t xml:space="preserve"> </w:t>
+      </w:r>
       <w:r>
         <w:rPr>
           <w:rStyle w:val="24"/>
@@ -15597,6 +15102,7 @@
         <w:rPr>
           <w:rStyle w:val="24"/>
         </w:rPr>
+        <w:lastRenderedPageBreak/>
         <w:t>"</w:t>
       </w:r>
       <w:proofErr w:type="gramStart"/>
@@ -15634,54 +15140,6 @@
         </w:rPr>
         <w:t>,</w:t>
       </w:r>
-    </w:p>
-    <w:p>
-      <w:pPr>
-        <w:pStyle w:val="23"/>
-        <w:shd w:val="clear" w:color="auto" w:fill="auto"/>
-        <w:spacing w:before="0" w:after="0" w:line="283" w:lineRule="exact"/>
-        <w:ind w:left="640" w:firstLine="0"/>
-        <w:rPr>
-          <w:rStyle w:val="24"/>
-          <w:lang w:eastAsia="ru-RU" w:bidi="ru-RU"/>
-        </w:rPr>
-      </w:pPr>
-      <w:r>
-        <w:rPr>
-          <w:rStyle w:val="24"/>
-        </w:rPr>
-        <w:t>"</w:t>
-      </w:r>
-      <w:proofErr w:type="spellStart"/>
-      <w:r>
-        <w:rPr>
-          <w:rStyle w:val="24"/>
-        </w:rPr>
-        <w:t>branch_id</w:t>
-      </w:r>
-      <w:proofErr w:type="spellEnd"/>
-      <w:r>
-        <w:rPr>
-          <w:rStyle w:val="24"/>
-        </w:rPr>
-        <w:t>"</w:t>
-      </w:r>
-      <w:r>
-        <w:rPr>
-          <w:rStyle w:val="24"/>
-          <w:lang w:eastAsia="ru-RU" w:bidi="ru-RU"/>
-        </w:rPr>
-        <w:t xml:space="preserve">: </w:t>
-      </w:r>
-      <w:proofErr w:type="gramStart"/>
-      <w:r>
-        <w:rPr>
-          <w:rStyle w:val="25"/>
-          <w:lang w:val="en-US"/>
-        </w:rPr>
-        <w:t>5</w:t>
-      </w:r>
-      <w:proofErr w:type="gramEnd"/>
     </w:p>
     <w:p>
       <w:pPr>
@@ -15716,7 +15174,6 @@
         <w:rPr>
           <w:lang w:val="en-US"/>
         </w:rPr>
-        <w:lastRenderedPageBreak/>
         <w:t>S</w:t>
       </w:r>
       <w:r>
@@ -17155,6 +16612,7 @@
           <w:rStyle w:val="27"/>
           <w:color w:val="000000" w:themeColor="text1"/>
         </w:rPr>
+        <w:lastRenderedPageBreak/>
         <w:tab/>
       </w:r>
       <w:r>
@@ -17286,7 +16744,6 @@
         <w:rPr>
           <w:lang w:val="en-US"/>
         </w:rPr>
-        <w:lastRenderedPageBreak/>
         <w:t>Response format i</w:t>
       </w:r>
       <w:r>
@@ -18433,6 +17890,7 @@
         <w:rPr>
           <w:rStyle w:val="24"/>
         </w:rPr>
+        <w:lastRenderedPageBreak/>
         <w:t>"</w:t>
       </w:r>
       <w:proofErr w:type="spellStart"/>
@@ -18587,7 +18045,6 @@
           <w:color w:val="000000" w:themeColor="text1"/>
           <w:lang w:val="en-US"/>
         </w:rPr>
-        <w:lastRenderedPageBreak/>
         <w:t>“</w:t>
       </w:r>
       <w:proofErr w:type="spellStart"/>
@@ -19706,6 +19163,7 @@
         <w:rPr>
           <w:lang w:val="en-US"/>
         </w:rPr>
+        <w:lastRenderedPageBreak/>
         <w:t xml:space="preserve">If the </w:t>
       </w:r>
       <w:r>
@@ -19794,7 +19252,6 @@
         <w:rPr>
           <w:lang w:val="en-US"/>
         </w:rPr>
-        <w:lastRenderedPageBreak/>
         <w:t>Change information about agreement</w:t>
       </w:r>
       <w:r>
@@ -20971,6 +20428,7 @@
         <w:rPr>
           <w:rStyle w:val="24"/>
         </w:rPr>
+        <w:lastRenderedPageBreak/>
         <w:t>"</w:t>
       </w:r>
       <w:proofErr w:type="gramStart"/>
@@ -21174,14 +20632,20 @@
         </w:rPr>
         <w:t>"</w:t>
       </w:r>
-      <w:proofErr w:type="gramStart"/>
-      <w:r>
-        <w:rPr>
-          <w:rStyle w:val="24"/>
-        </w:rPr>
-        <w:t>limit</w:t>
-      </w:r>
-      <w:proofErr w:type="gramEnd"/>
+      <w:proofErr w:type="spellStart"/>
+      <w:r>
+        <w:rPr>
+          <w:rStyle w:val="24"/>
+        </w:rPr>
+        <w:t>product_limit</w:t>
+      </w:r>
+      <w:proofErr w:type="spellEnd"/>
+      <w:r>
+        <w:rPr>
+          <w:rStyle w:val="24"/>
+        </w:rPr>
+        <w:t xml:space="preserve"> </w:t>
+      </w:r>
       <w:r>
         <w:rPr>
           <w:rStyle w:val="24"/>
@@ -21210,8 +20674,8 @@
         <w:spacing w:before="0" w:after="0" w:line="283" w:lineRule="exact"/>
         <w:ind w:left="640" w:firstLine="0"/>
         <w:rPr>
-          <w:rStyle w:val="24"/>
-          <w:lang w:eastAsia="ru-RU" w:bidi="ru-RU"/>
+          <w:rStyle w:val="25"/>
+          <w:lang w:val="en-US"/>
         </w:rPr>
       </w:pPr>
       <w:r>
@@ -21247,6 +20711,106 @@
         </w:rPr>
         <w:t>0.02</w:t>
       </w:r>
+      <w:r>
+        <w:rPr>
+          <w:rStyle w:val="25"/>
+          <w:lang w:val="en-US"/>
+        </w:rPr>
+        <w:t>,</w:t>
+      </w:r>
+    </w:p>
+    <w:p>
+      <w:pPr>
+        <w:pStyle w:val="23"/>
+        <w:shd w:val="clear" w:color="auto" w:fill="auto"/>
+        <w:spacing w:before="0" w:after="0" w:line="283" w:lineRule="exact"/>
+        <w:ind w:left="640" w:firstLine="0"/>
+        <w:rPr>
+          <w:rStyle w:val="24"/>
+          <w:lang w:eastAsia="ru-RU" w:bidi="ru-RU"/>
+        </w:rPr>
+      </w:pPr>
+      <w:r>
+        <w:rPr>
+          <w:rStyle w:val="24"/>
+          <w:lang w:eastAsia="ru-RU" w:bidi="ru-RU"/>
+        </w:rPr>
+        <w:t>“</w:t>
+      </w:r>
+      <w:proofErr w:type="spellStart"/>
+      <w:r>
+        <w:rPr>
+          <w:rStyle w:val="24"/>
+          <w:lang w:eastAsia="ru-RU" w:bidi="ru-RU"/>
+        </w:rPr>
+        <w:t>created_at</w:t>
+      </w:r>
+      <w:proofErr w:type="spellEnd"/>
+      <w:r>
+        <w:rPr>
+          <w:rStyle w:val="24"/>
+          <w:lang w:eastAsia="ru-RU" w:bidi="ru-RU"/>
+        </w:rPr>
+        <w:t xml:space="preserve">”: </w:t>
+      </w:r>
+      <w:r>
+        <w:rPr>
+          <w:rStyle w:val="24"/>
+          <w:lang w:eastAsia="ru-RU" w:bidi="ru-RU"/>
+        </w:rPr>
+        <w:t>2011-12-03T10:15:30</w:t>
+      </w:r>
+      <w:r>
+        <w:rPr>
+          <w:rStyle w:val="24"/>
+          <w:lang w:eastAsia="ru-RU" w:bidi="ru-RU"/>
+        </w:rPr>
+        <w:t>,</w:t>
+      </w:r>
+    </w:p>
+    <w:p>
+      <w:pPr>
+        <w:pStyle w:val="23"/>
+        <w:shd w:val="clear" w:color="auto" w:fill="auto"/>
+        <w:spacing w:before="0" w:after="0" w:line="283" w:lineRule="exact"/>
+        <w:ind w:left="640" w:firstLine="0"/>
+        <w:rPr>
+          <w:rStyle w:val="24"/>
+          <w:lang w:eastAsia="ru-RU" w:bidi="ru-RU"/>
+        </w:rPr>
+      </w:pPr>
+      <w:r>
+        <w:rPr>
+          <w:rStyle w:val="24"/>
+          <w:lang w:eastAsia="ru-RU" w:bidi="ru-RU"/>
+        </w:rPr>
+        <w:t>“</w:t>
+      </w:r>
+      <w:proofErr w:type="spellStart"/>
+      <w:r>
+        <w:rPr>
+          <w:rStyle w:val="24"/>
+          <w:lang w:eastAsia="ru-RU" w:bidi="ru-RU"/>
+        </w:rPr>
+        <w:t>updated_at</w:t>
+      </w:r>
+      <w:proofErr w:type="spellEnd"/>
+      <w:r>
+        <w:rPr>
+          <w:rStyle w:val="24"/>
+          <w:lang w:eastAsia="ru-RU" w:bidi="ru-RU"/>
+        </w:rPr>
+        <w:t>”: 2015</w:t>
+      </w:r>
+      <w:r>
+        <w:rPr>
+          <w:rStyle w:val="24"/>
+          <w:lang w:eastAsia="ru-RU" w:bidi="ru-RU"/>
+        </w:rPr>
+        <w:t>-12-03T10:15:30</w:t>
+      </w:r>
+      <w:bookmarkStart w:id="0" w:name="_GoBack"/>
+      <w:bookmarkEnd w:id="0"/>
     </w:p>
     <w:p>
       <w:pPr>
@@ -21281,7 +20845,6 @@
         <w:rPr>
           <w:lang w:val="en-US"/>
         </w:rPr>
-        <w:lastRenderedPageBreak/>
         <w:t>S</w:t>
       </w:r>
       <w:r>
@@ -22176,14 +21739,14 @@
         </w:rPr>
         <w:t>"</w:t>
       </w:r>
-      <w:proofErr w:type="gramStart"/>
-      <w:r>
-        <w:rPr>
-          <w:rStyle w:val="24"/>
-        </w:rPr>
-        <w:t>limit</w:t>
-      </w:r>
-      <w:proofErr w:type="gramEnd"/>
+      <w:proofErr w:type="spellStart"/>
+      <w:r>
+        <w:rPr>
+          <w:rStyle w:val="24"/>
+        </w:rPr>
+        <w:t>product_limit</w:t>
+      </w:r>
+      <w:proofErr w:type="spellEnd"/>
       <w:r>
         <w:rPr>
           <w:rStyle w:val="24"/>
@@ -22413,6 +21976,7 @@
         <w:rPr>
           <w:lang w:val="en-US"/>
         </w:rPr>
+        <w:lastRenderedPageBreak/>
         <w:t xml:space="preserve">If the </w:t>
       </w:r>
       <w:r>
@@ -22642,7 +22206,6 @@
           <w:color w:val="000000" w:themeColor="text1"/>
           <w:lang w:eastAsia="ru-RU" w:bidi="ru-RU"/>
         </w:rPr>
-        <w:lastRenderedPageBreak/>
         <w:t>Response format:</w:t>
       </w:r>
     </w:p>
@@ -22937,14 +22500,14 @@
         </w:rPr>
         <w:t>"</w:t>
       </w:r>
-      <w:proofErr w:type="gramStart"/>
-      <w:r>
-        <w:rPr>
-          <w:rStyle w:val="24"/>
-        </w:rPr>
-        <w:t>limit</w:t>
-      </w:r>
-      <w:proofErr w:type="gramEnd"/>
+      <w:proofErr w:type="spellStart"/>
+      <w:r>
+        <w:rPr>
+          <w:rStyle w:val="24"/>
+        </w:rPr>
+        <w:t>product_limit</w:t>
+      </w:r>
+      <w:proofErr w:type="spellEnd"/>
       <w:r>
         <w:rPr>
           <w:rStyle w:val="24"/>
@@ -23015,7 +22578,7 @@
           <w:rStyle w:val="24"/>
           <w:lang w:eastAsia="ru-RU" w:bidi="ru-RU"/>
         </w:rPr>
-        <w:t xml:space="preserve"> </w:t>
+        <w:t>,</w:t>
       </w:r>
     </w:p>
     <w:p>
@@ -23493,6 +23056,7 @@
         <w:rPr>
           <w:lang w:val="en-US"/>
         </w:rPr>
+        <w:lastRenderedPageBreak/>
         <w:t xml:space="preserve">If the </w:t>
       </w:r>
       <w:r>
@@ -23768,14 +23332,14 @@
         </w:rPr>
         <w:t>"</w:t>
       </w:r>
-      <w:proofErr w:type="gramStart"/>
-      <w:r>
-        <w:rPr>
-          <w:rStyle w:val="24"/>
-        </w:rPr>
-        <w:t>limit</w:t>
-      </w:r>
-      <w:proofErr w:type="gramEnd"/>
+      <w:proofErr w:type="spellStart"/>
+      <w:r>
+        <w:rPr>
+          <w:rStyle w:val="24"/>
+        </w:rPr>
+        <w:t>product_limit</w:t>
+      </w:r>
+      <w:proofErr w:type="spellEnd"/>
       <w:r>
         <w:rPr>
           <w:rStyle w:val="24"/>
@@ -23846,7 +23410,7 @@
           <w:rStyle w:val="24"/>
           <w:lang w:eastAsia="ru-RU" w:bidi="ru-RU"/>
         </w:rPr>
-        <w:t xml:space="preserve"> </w:t>
+        <w:t>,</w:t>
       </w:r>
     </w:p>
     <w:p>
@@ -24035,7 +23599,6 @@
           <w:rStyle w:val="24"/>
           <w:lang w:eastAsia="ru-RU" w:bidi="ru-RU"/>
         </w:rPr>
-        <w:lastRenderedPageBreak/>
         <w:t>}</w:t>
       </w:r>
     </w:p>
@@ -24527,14 +24090,14 @@
         </w:rPr>
         <w:t>"</w:t>
       </w:r>
-      <w:proofErr w:type="gramStart"/>
-      <w:r>
-        <w:rPr>
-          <w:rStyle w:val="24"/>
-        </w:rPr>
-        <w:t>limit</w:t>
-      </w:r>
-      <w:proofErr w:type="gramEnd"/>
+      <w:proofErr w:type="spellStart"/>
+      <w:r>
+        <w:rPr>
+          <w:rStyle w:val="24"/>
+        </w:rPr>
+        <w:t>product_limit</w:t>
+      </w:r>
+      <w:proofErr w:type="spellEnd"/>
       <w:r>
         <w:rPr>
           <w:rStyle w:val="24"/>
@@ -24783,6 +24346,7 @@
         <w:rPr>
           <w:rStyle w:val="24"/>
         </w:rPr>
+        <w:lastRenderedPageBreak/>
         <w:t>{</w:t>
       </w:r>
     </w:p>
@@ -26308,6 +25872,7 @@
           <w:color w:val="000000" w:themeColor="text1"/>
           <w:lang w:eastAsia="ru-RU" w:bidi="ru-RU"/>
         </w:rPr>
+        <w:lastRenderedPageBreak/>
         <w:t>Response format:</w:t>
       </w:r>
     </w:p>
@@ -26745,7 +26310,6 @@
         <w:rPr>
           <w:lang w:val="en-US"/>
         </w:rPr>
-        <w:lastRenderedPageBreak/>
         <w:t xml:space="preserve">If the </w:t>
       </w:r>
       <w:r>
@@ -27554,6 +27118,7 @@
         <w:rPr>
           <w:lang w:val="en-US"/>
         </w:rPr>
+        <w:lastRenderedPageBreak/>
         <w:t xml:space="preserve">If the </w:t>
       </w:r>
       <w:r>
@@ -27873,7 +27438,6 @@
         <w:rPr>
           <w:rStyle w:val="24"/>
         </w:rPr>
-        <w:lastRenderedPageBreak/>
         <w:t>"</w:t>
       </w:r>
       <w:proofErr w:type="gramStart"/>
@@ -28759,6 +28323,7 @@
         <w:rPr>
           <w:lang w:val="en-US"/>
         </w:rPr>
+        <w:lastRenderedPageBreak/>
         <w:t xml:space="preserve">If the </w:t>
       </w:r>
       <w:r>
@@ -29292,7 +28857,6 @@
           <w:color w:val="000000" w:themeColor="text1"/>
           <w:lang w:eastAsia="ru-RU" w:bidi="ru-RU"/>
         </w:rPr>
-        <w:lastRenderedPageBreak/>
         <w:t xml:space="preserve">Status code: </w:t>
       </w:r>
       <w:r>
@@ -30094,6 +29658,7 @@
           <w:color w:val="000000" w:themeColor="text1"/>
           <w:lang w:eastAsia="ru-RU" w:bidi="ru-RU"/>
         </w:rPr>
+        <w:lastRenderedPageBreak/>
         <w:t xml:space="preserve">Status code: </w:t>
       </w:r>
       <w:r>

</xml_diff>

<commit_message>
add transaction controller, service, repo and tests
</commit_message>
<xml_diff>
--- a/API description.docx
+++ b/API description.docx
@@ -16151,8 +16151,8 @@
         <w:spacing w:before="0" w:after="0" w:line="283" w:lineRule="exact"/>
         <w:ind w:left="640" w:firstLine="0"/>
         <w:rPr>
-          <w:rStyle w:val="24"/>
-          <w:lang w:eastAsia="ru-RU" w:bidi="ru-RU"/>
+          <w:rStyle w:val="25"/>
+          <w:lang w:val="en-US"/>
         </w:rPr>
       </w:pPr>
       <w:r>
@@ -16187,6 +16187,112 @@
           <w:lang w:val="en-US"/>
         </w:rPr>
         <w:t>0.02</w:t>
+      </w:r>
+      <w:r>
+        <w:rPr>
+          <w:rStyle w:val="25"/>
+          <w:lang w:val="en-US"/>
+        </w:rPr>
+        <w:t>,</w:t>
+      </w:r>
+    </w:p>
+    <w:p>
+      <w:pPr>
+        <w:pStyle w:val="23"/>
+        <w:shd w:val="clear" w:color="auto" w:fill="auto"/>
+        <w:spacing w:before="0" w:after="0" w:line="283" w:lineRule="exact"/>
+        <w:ind w:left="640" w:firstLine="0"/>
+        <w:rPr>
+          <w:rStyle w:val="24"/>
+          <w:lang w:eastAsia="ru-RU" w:bidi="ru-RU"/>
+        </w:rPr>
+      </w:pPr>
+      <w:r>
+        <w:rPr>
+          <w:rStyle w:val="24"/>
+          <w:lang w:eastAsia="ru-RU" w:bidi="ru-RU"/>
+        </w:rPr>
+        <w:t>“</w:t>
+      </w:r>
+      <w:proofErr w:type="spellStart"/>
+      <w:r>
+        <w:rPr>
+          <w:rStyle w:val="24"/>
+          <w:lang w:eastAsia="ru-RU" w:bidi="ru-RU"/>
+        </w:rPr>
+        <w:t>created_at</w:t>
+      </w:r>
+      <w:proofErr w:type="spellEnd"/>
+      <w:r>
+        <w:rPr>
+          <w:rStyle w:val="24"/>
+          <w:lang w:eastAsia="ru-RU" w:bidi="ru-RU"/>
+        </w:rPr>
+        <w:t xml:space="preserve">”: </w:t>
+      </w:r>
+      <w:r>
+        <w:rPr>
+          <w:rStyle w:val="24"/>
+          <w:lang w:eastAsia="ru-RU" w:bidi="ru-RU"/>
+        </w:rPr>
+        <w:t>2011-12-03T10:15:30</w:t>
+      </w:r>
+      <w:r>
+        <w:rPr>
+          <w:rStyle w:val="24"/>
+          <w:lang w:eastAsia="ru-RU" w:bidi="ru-RU"/>
+        </w:rPr>
+        <w:t>,</w:t>
+      </w:r>
+    </w:p>
+    <w:p>
+      <w:pPr>
+        <w:pStyle w:val="23"/>
+        <w:shd w:val="clear" w:color="auto" w:fill="auto"/>
+        <w:spacing w:before="0" w:after="0" w:line="283" w:lineRule="exact"/>
+        <w:ind w:left="640" w:firstLine="0"/>
+        <w:rPr>
+          <w:rStyle w:val="24"/>
+          <w:lang w:eastAsia="ru-RU" w:bidi="ru-RU"/>
+        </w:rPr>
+      </w:pPr>
+      <w:r>
+        <w:rPr>
+          <w:rStyle w:val="24"/>
+          <w:lang w:eastAsia="ru-RU" w:bidi="ru-RU"/>
+        </w:rPr>
+        <w:t>“</w:t>
+      </w:r>
+      <w:proofErr w:type="spellStart"/>
+      <w:r>
+        <w:rPr>
+          <w:rStyle w:val="24"/>
+          <w:lang w:eastAsia="ru-RU" w:bidi="ru-RU"/>
+        </w:rPr>
+        <w:t>updated_at</w:t>
+      </w:r>
+      <w:proofErr w:type="spellEnd"/>
+      <w:r>
+        <w:rPr>
+          <w:rStyle w:val="24"/>
+          <w:lang w:eastAsia="ru-RU" w:bidi="ru-RU"/>
+        </w:rPr>
+        <w:t>”: 2015</w:t>
+      </w:r>
+      <w:r>
+        <w:rPr>
+          <w:rStyle w:val="24"/>
+          <w:lang w:eastAsia="ru-RU" w:bidi="ru-RU"/>
+        </w:rPr>
+        <w:t>-12-03T10:15:30</w:t>
+      </w:r>
+      <w:r>
+        <w:rPr>
+          <w:rStyle w:val="25"/>
+          <w:color w:val="000000" w:themeColor="text1"/>
+          <w:lang w:val="en-US" w:eastAsia="en-US" w:bidi="en-US"/>
+        </w:rPr>
+        <w:t xml:space="preserve">  </w:t>
       </w:r>
     </w:p>
     <w:p>
@@ -16564,6 +16670,7 @@
           <w:rStyle w:val="2d"/>
           <w:lang w:val="en-US"/>
         </w:rPr>
+        <w:lastRenderedPageBreak/>
         <w:tab/>
         <w:t>}</w:t>
       </w:r>
@@ -16612,7 +16719,6 @@
           <w:rStyle w:val="27"/>
           <w:color w:val="000000" w:themeColor="text1"/>
         </w:rPr>
-        <w:lastRenderedPageBreak/>
         <w:tab/>
       </w:r>
       <w:r>
@@ -17838,6 +17944,7 @@
         <w:rPr>
           <w:rStyle w:val="24"/>
         </w:rPr>
+        <w:lastRenderedPageBreak/>
         <w:t>"</w:t>
       </w:r>
       <w:proofErr w:type="spellStart"/>
@@ -17890,7 +17997,6 @@
         <w:rPr>
           <w:rStyle w:val="24"/>
         </w:rPr>
-        <w:lastRenderedPageBreak/>
         <w:t>"</w:t>
       </w:r>
       <w:proofErr w:type="spellStart"/>
@@ -19447,42 +19553,43 @@
         <w:spacing w:before="0" w:after="0" w:line="283" w:lineRule="exact"/>
         <w:ind w:left="640" w:firstLine="0"/>
         <w:rPr>
-          <w:lang w:val="en-US"/>
-        </w:rPr>
-      </w:pPr>
-      <w:r>
-        <w:rPr>
-          <w:rStyle w:val="24"/>
-        </w:rPr>
-        <w:t>"</w:t>
-      </w:r>
-      <w:proofErr w:type="spellStart"/>
-      <w:r>
-        <w:rPr>
-          <w:rStyle w:val="24"/>
-        </w:rPr>
-        <w:t>account_id</w:t>
-      </w:r>
-      <w:proofErr w:type="spellEnd"/>
-      <w:r>
-        <w:rPr>
-          <w:rStyle w:val="24"/>
-        </w:rPr>
-        <w:t>"</w:t>
-      </w:r>
-      <w:r>
-        <w:rPr>
-          <w:rStyle w:val="24"/>
-          <w:lang w:eastAsia="ru-RU" w:bidi="ru-RU"/>
-        </w:rPr>
-        <w:t>:</w:t>
-      </w:r>
-      <w:r>
-        <w:rPr>
-          <w:rStyle w:val="27"/>
-          <w:lang w:eastAsia="ru-RU" w:bidi="ru-RU"/>
-        </w:rPr>
-        <w:t xml:space="preserve"> 20</w:t>
+          <w:rStyle w:val="24"/>
+          <w:lang w:eastAsia="ru-RU" w:bidi="ru-RU"/>
+        </w:rPr>
+      </w:pPr>
+      <w:r>
+        <w:rPr>
+          <w:rStyle w:val="24"/>
+        </w:rPr>
+        <w:t>"</w:t>
+      </w:r>
+      <w:proofErr w:type="gramStart"/>
+      <w:r>
+        <w:rPr>
+          <w:rStyle w:val="24"/>
+        </w:rPr>
+        <w:t>status</w:t>
+      </w:r>
+      <w:proofErr w:type="gramEnd"/>
+      <w:r>
+        <w:rPr>
+          <w:rStyle w:val="24"/>
+        </w:rPr>
+        <w:t>"</w:t>
+      </w:r>
+      <w:r>
+        <w:rPr>
+          <w:rStyle w:val="24"/>
+          <w:lang w:eastAsia="ru-RU" w:bidi="ru-RU"/>
+        </w:rPr>
+        <w:t xml:space="preserve">: </w:t>
+      </w:r>
+      <w:r>
+        <w:rPr>
+          <w:rStyle w:val="25"/>
+          <w:lang w:val="en-US"/>
+        </w:rPr>
+        <w:t>1</w:t>
       </w:r>
       <w:r>
         <w:rPr>
@@ -19499,49 +19606,43 @@
         <w:spacing w:before="0" w:after="0" w:line="283" w:lineRule="exact"/>
         <w:ind w:left="640" w:firstLine="0"/>
         <w:rPr>
-          <w:lang w:val="en-US"/>
-        </w:rPr>
-      </w:pPr>
-      <w:r>
-        <w:rPr>
-          <w:rStyle w:val="24"/>
-        </w:rPr>
-        <w:t>"</w:t>
-      </w:r>
-      <w:proofErr w:type="spellStart"/>
-      <w:r>
-        <w:rPr>
-          <w:rStyle w:val="24"/>
-        </w:rPr>
-        <w:t>product_id</w:t>
-      </w:r>
-      <w:proofErr w:type="spellEnd"/>
-      <w:r>
-        <w:rPr>
-          <w:rStyle w:val="24"/>
-        </w:rPr>
-        <w:t>"</w:t>
-      </w:r>
-      <w:r>
-        <w:rPr>
-          <w:rStyle w:val="24"/>
-          <w:lang w:eastAsia="ru-RU" w:bidi="ru-RU"/>
-        </w:rPr>
-        <w:t>:</w:t>
-      </w:r>
-      <w:r>
-        <w:rPr>
-          <w:rStyle w:val="27"/>
-          <w:lang w:eastAsia="ru-RU" w:bidi="ru-RU"/>
-        </w:rPr>
-        <w:t xml:space="preserve"> 20</w:t>
-      </w:r>
-      <w:r>
-        <w:rPr>
-          <w:rStyle w:val="24"/>
-          <w:lang w:eastAsia="ru-RU" w:bidi="ru-RU"/>
-        </w:rPr>
-        <w:t>,</w:t>
+          <w:rStyle w:val="25"/>
+          <w:lang w:val="en-US"/>
+        </w:rPr>
+      </w:pPr>
+      <w:r>
+        <w:rPr>
+          <w:rStyle w:val="24"/>
+        </w:rPr>
+        <w:t>"</w:t>
+      </w:r>
+      <w:proofErr w:type="gramStart"/>
+      <w:r>
+        <w:rPr>
+          <w:rStyle w:val="24"/>
+        </w:rPr>
+        <w:t>sum</w:t>
+      </w:r>
+      <w:proofErr w:type="gramEnd"/>
+      <w:r>
+        <w:rPr>
+          <w:rStyle w:val="24"/>
+        </w:rPr>
+        <w:t>"</w:t>
+      </w:r>
+      <w:r>
+        <w:rPr>
+          <w:rStyle w:val="24"/>
+          <w:lang w:eastAsia="ru-RU" w:bidi="ru-RU"/>
+        </w:rPr>
+        <w:t xml:space="preserve">: </w:t>
+      </w:r>
+      <w:r>
+        <w:rPr>
+          <w:rStyle w:val="25"/>
+          <w:lang w:val="en-US"/>
+        </w:rPr>
+        <w:t>5000.50,</w:t>
       </w:r>
     </w:p>
     <w:p>
@@ -19551,107 +19652,8 @@
         <w:spacing w:before="0" w:after="0" w:line="283" w:lineRule="exact"/>
         <w:ind w:left="640" w:firstLine="0"/>
         <w:rPr>
-          <w:rStyle w:val="24"/>
-          <w:lang w:eastAsia="ru-RU" w:bidi="ru-RU"/>
-        </w:rPr>
-      </w:pPr>
-      <w:r>
-        <w:rPr>
-          <w:rStyle w:val="24"/>
-        </w:rPr>
-        <w:t>"</w:t>
-      </w:r>
-      <w:proofErr w:type="gramStart"/>
-      <w:r>
-        <w:rPr>
-          <w:rStyle w:val="24"/>
-        </w:rPr>
-        <w:t>status</w:t>
-      </w:r>
-      <w:proofErr w:type="gramEnd"/>
-      <w:r>
-        <w:rPr>
-          <w:rStyle w:val="24"/>
-        </w:rPr>
-        <w:t>"</w:t>
-      </w:r>
-      <w:r>
-        <w:rPr>
-          <w:rStyle w:val="24"/>
-          <w:lang w:eastAsia="ru-RU" w:bidi="ru-RU"/>
-        </w:rPr>
-        <w:t xml:space="preserve">: </w:t>
-      </w:r>
-      <w:r>
-        <w:rPr>
-          <w:rStyle w:val="25"/>
-          <w:lang w:val="en-US"/>
-        </w:rPr>
-        <w:t>1</w:t>
-      </w:r>
-      <w:r>
-        <w:rPr>
-          <w:rStyle w:val="24"/>
-          <w:lang w:eastAsia="ru-RU" w:bidi="ru-RU"/>
-        </w:rPr>
-        <w:t>,</w:t>
-      </w:r>
-    </w:p>
-    <w:p>
-      <w:pPr>
-        <w:pStyle w:val="23"/>
-        <w:shd w:val="clear" w:color="auto" w:fill="auto"/>
-        <w:spacing w:before="0" w:after="0" w:line="283" w:lineRule="exact"/>
-        <w:ind w:left="640" w:firstLine="0"/>
-        <w:rPr>
-          <w:rStyle w:val="25"/>
-          <w:lang w:val="en-US"/>
-        </w:rPr>
-      </w:pPr>
-      <w:r>
-        <w:rPr>
-          <w:rStyle w:val="24"/>
-        </w:rPr>
-        <w:t>"</w:t>
-      </w:r>
-      <w:proofErr w:type="gramStart"/>
-      <w:r>
-        <w:rPr>
-          <w:rStyle w:val="24"/>
-        </w:rPr>
-        <w:t>sum</w:t>
-      </w:r>
-      <w:proofErr w:type="gramEnd"/>
-      <w:r>
-        <w:rPr>
-          <w:rStyle w:val="24"/>
-        </w:rPr>
-        <w:t>"</w:t>
-      </w:r>
-      <w:r>
-        <w:rPr>
-          <w:rStyle w:val="24"/>
-          <w:lang w:eastAsia="ru-RU" w:bidi="ru-RU"/>
-        </w:rPr>
-        <w:t xml:space="preserve">: </w:t>
-      </w:r>
-      <w:r>
-        <w:rPr>
-          <w:rStyle w:val="25"/>
-          <w:lang w:val="en-US"/>
-        </w:rPr>
-        <w:t>5000.50,</w:t>
-      </w:r>
-    </w:p>
-    <w:p>
-      <w:pPr>
-        <w:pStyle w:val="23"/>
-        <w:shd w:val="clear" w:color="auto" w:fill="auto"/>
-        <w:spacing w:before="0" w:after="0" w:line="283" w:lineRule="exact"/>
-        <w:ind w:left="640" w:firstLine="0"/>
-        <w:rPr>
-          <w:rStyle w:val="24"/>
-          <w:lang w:eastAsia="ru-RU" w:bidi="ru-RU"/>
+          <w:rStyle w:val="25"/>
+          <w:lang w:val="en-US"/>
         </w:rPr>
       </w:pPr>
       <w:r>
@@ -20428,7 +20430,6 @@
         <w:rPr>
           <w:rStyle w:val="24"/>
         </w:rPr>
-        <w:lastRenderedPageBreak/>
         <w:t>"</w:t>
       </w:r>
       <w:proofErr w:type="gramStart"/>
@@ -20534,6 +20535,7 @@
         <w:rPr>
           <w:rStyle w:val="24"/>
         </w:rPr>
+        <w:lastRenderedPageBreak/>
         <w:t>"</w:t>
       </w:r>
       <w:proofErr w:type="gramStart"/>
@@ -20784,23 +20786,7 @@
           <w:rStyle w:val="24"/>
           <w:lang w:eastAsia="ru-RU" w:bidi="ru-RU"/>
         </w:rPr>
-        <w:t>“</w:t>
-      </w:r>
-      <w:proofErr w:type="spellStart"/>
-      <w:r>
-        <w:rPr>
-          <w:rStyle w:val="24"/>
-          <w:lang w:eastAsia="ru-RU" w:bidi="ru-RU"/>
-        </w:rPr>
-        <w:t>updated_at</w:t>
-      </w:r>
-      <w:proofErr w:type="spellEnd"/>
-      <w:r>
-        <w:rPr>
-          <w:rStyle w:val="24"/>
-          <w:lang w:eastAsia="ru-RU" w:bidi="ru-RU"/>
-        </w:rPr>
-        <w:t>”: 2015</w:t>
+        <w:t>“updated_at”: 2015</w:t>
       </w:r>
       <w:r>
         <w:rPr>
@@ -20809,8 +20795,6 @@
         </w:rPr>
         <w:t>-12-03T10:15:30</w:t>
       </w:r>
-      <w:bookmarkStart w:id="0" w:name="_GoBack"/>
-      <w:bookmarkEnd w:id="0"/>
     </w:p>
     <w:p>
       <w:pPr>
@@ -24346,7 +24330,6 @@
         <w:rPr>
           <w:rStyle w:val="24"/>
         </w:rPr>
-        <w:lastRenderedPageBreak/>
         <w:t>{</w:t>
       </w:r>
     </w:p>
@@ -24618,6 +24601,7 @@
         <w:rPr>
           <w:lang w:val="en-US"/>
         </w:rPr>
+        <w:lastRenderedPageBreak/>
         <w:t>Response format i</w:t>
       </w:r>
       <w:r>
@@ -25176,6 +25160,56 @@
         </w:rPr>
         <w:t>“Payment for services”</w:t>
       </w:r>
+      <w:r>
+        <w:rPr>
+          <w:rStyle w:val="25"/>
+          <w:lang w:val="en-US"/>
+        </w:rPr>
+        <w:t>,</w:t>
+      </w:r>
+    </w:p>
+    <w:p>
+      <w:pPr>
+        <w:pStyle w:val="23"/>
+        <w:shd w:val="clear" w:color="auto" w:fill="auto"/>
+        <w:spacing w:before="0" w:after="0" w:line="283" w:lineRule="exact"/>
+        <w:ind w:left="640" w:firstLine="0"/>
+        <w:rPr>
+          <w:rStyle w:val="25"/>
+          <w:color w:val="4D4D4C"/>
+          <w:lang w:val="en-US"/>
+        </w:rPr>
+      </w:pPr>
+      <w:r>
+        <w:rPr>
+          <w:rStyle w:val="24"/>
+          <w:lang w:eastAsia="ru-RU" w:bidi="ru-RU"/>
+        </w:rPr>
+        <w:t>“</w:t>
+      </w:r>
+      <w:proofErr w:type="spellStart"/>
+      <w:r>
+        <w:rPr>
+          <w:rStyle w:val="24"/>
+          <w:lang w:eastAsia="ru-RU" w:bidi="ru-RU"/>
+        </w:rPr>
+        <w:t>created_at</w:t>
+      </w:r>
+      <w:proofErr w:type="spellEnd"/>
+      <w:r>
+        <w:rPr>
+          <w:rStyle w:val="24"/>
+          <w:lang w:eastAsia="ru-RU" w:bidi="ru-RU"/>
+        </w:rPr>
+        <w:t xml:space="preserve">”: </w:t>
+      </w:r>
+      <w:r>
+        <w:rPr>
+          <w:rStyle w:val="24"/>
+          <w:lang w:eastAsia="ru-RU" w:bidi="ru-RU"/>
+        </w:rPr>
+        <w:t>2011-12-03T10:15:30</w:t>
+      </w:r>
     </w:p>
     <w:p>
       <w:pPr>
@@ -25872,7 +25906,6 @@
           <w:color w:val="000000" w:themeColor="text1"/>
           <w:lang w:eastAsia="ru-RU" w:bidi="ru-RU"/>
         </w:rPr>
-        <w:lastRenderedPageBreak/>
         <w:t>Response format:</w:t>
       </w:r>
     </w:p>
@@ -27118,7 +27151,6 @@
         <w:rPr>
           <w:lang w:val="en-US"/>
         </w:rPr>
-        <w:lastRenderedPageBreak/>
         <w:t xml:space="preserve">If the </w:t>
       </w:r>
       <w:r>
@@ -27259,7 +27291,13 @@
         <w:rPr>
           <w:rStyle w:val="21"/>
         </w:rPr>
-        <w:t>client_id</w:t>
+        <w:t>clientI</w:t>
+      </w:r>
+      <w:r>
+        <w:rPr>
+          <w:rStyle w:val="21"/>
+        </w:rPr>
+        <w:t>d</w:t>
       </w:r>
       <w:proofErr w:type="spellEnd"/>
       <w:r>
@@ -28021,13 +28059,13 @@
         <w:rPr>
           <w:lang w:val="en-US"/>
         </w:rPr>
-        <w:t>Get all client transactions for period</w:t>
-      </w:r>
-      <w:r>
-        <w:rPr>
-          <w:lang w:val="en-US"/>
-        </w:rPr>
-        <w:t xml:space="preserve">- </w:t>
+        <w:t>Get all transactions</w:t>
+      </w:r>
+      <w:r>
+        <w:rPr>
+          <w:lang w:val="en-US"/>
+        </w:rPr>
+        <w:t xml:space="preserve"> - </w:t>
       </w:r>
       <w:r>
         <w:rPr>
@@ -28062,6 +28100,14 @@
         </w:rPr>
         <w:t>transactions</w:t>
       </w:r>
+      <w:r>
+        <w:rPr>
+          <w:rStyle w:val="21"/>
+        </w:rPr>
+        <w:t>/all</w:t>
+      </w:r>
+      <w:bookmarkStart w:id="0" w:name="_GoBack"/>
+      <w:bookmarkEnd w:id="0"/>
     </w:p>
     <w:p>
       <w:pPr>
@@ -28083,7 +28129,7 @@
         <w:rPr>
           <w:lang w:val="en-US"/>
         </w:rPr>
-        <w:t>all client transactions for period.</w:t>
+        <w:t>all bank transactions.</w:t>
       </w:r>
     </w:p>
     <w:p>
@@ -28116,6 +28162,41 @@
           <w:lang w:eastAsia="ru-RU" w:bidi="ru-RU"/>
         </w:rPr>
         <w:t>required.</w:t>
+      </w:r>
+    </w:p>
+    <w:p>
+      <w:pPr>
+        <w:pStyle w:val="23"/>
+        <w:shd w:val="clear" w:color="auto" w:fill="auto"/>
+        <w:spacing w:before="0" w:after="31"/>
+        <w:ind w:firstLine="0"/>
+        <w:rPr>
+          <w:rStyle w:val="39pt"/>
+          <w:lang w:eastAsia="ru-RU" w:bidi="ru-RU"/>
+        </w:rPr>
+      </w:pPr>
+    </w:p>
+    <w:p>
+      <w:pPr>
+        <w:pStyle w:val="23"/>
+        <w:shd w:val="clear" w:color="auto" w:fill="auto"/>
+        <w:spacing w:before="0" w:after="31"/>
+        <w:ind w:firstLine="0"/>
+        <w:rPr>
+          <w:rStyle w:val="39pt"/>
+          <w:bCs w:val="0"/>
+          <w:color w:val="000000" w:themeColor="text1"/>
+          <w:lang w:eastAsia="ru-RU" w:bidi="ru-RU"/>
+        </w:rPr>
+      </w:pPr>
+      <w:r>
+        <w:rPr>
+          <w:rStyle w:val="39pt"/>
+          <w:bCs w:val="0"/>
+          <w:color w:val="000000" w:themeColor="text1"/>
+          <w:lang w:eastAsia="ru-RU" w:bidi="ru-RU"/>
+        </w:rPr>
+        <w:t>Response format:</w:t>
       </w:r>
     </w:p>
     <w:p>
@@ -28124,241 +28205,51 @@
         <w:keepNext/>
         <w:keepLines/>
         <w:shd w:val="clear" w:color="auto" w:fill="auto"/>
-        <w:spacing w:before="0" w:after="0"/>
-      </w:pPr>
-      <w:r>
-        <w:rPr>
-          <w:lang w:val="en-US"/>
-        </w:rPr>
-        <w:t>Parameters</w:t>
-      </w:r>
-      <w:r>
+        <w:spacing w:before="0" w:after="596"/>
+        <w:ind w:firstLine="420"/>
+        <w:rPr>
+          <w:lang w:val="en-US"/>
+        </w:rPr>
+      </w:pPr>
+      <w:r>
+        <w:rPr>
+          <w:lang w:val="en-US"/>
+        </w:rPr>
+        <w:t xml:space="preserve">If the </w:t>
+      </w:r>
+      <w:r>
+        <w:rPr>
+          <w:lang w:val="en-US"/>
+        </w:rPr>
+        <w:t>user</w:t>
+      </w:r>
+      <w:r>
+        <w:rPr>
+          <w:lang w:val="en-US"/>
+        </w:rPr>
+        <w:t xml:space="preserve"> </w:t>
+      </w:r>
+      <w:proofErr w:type="gramStart"/>
+      <w:r>
+        <w:rPr>
+          <w:lang w:val="en-US"/>
+        </w:rPr>
+        <w:t>is authorized</w:t>
+      </w:r>
+      <w:proofErr w:type="gramEnd"/>
+      <w:r>
+        <w:rPr>
+          <w:lang w:val="en-US"/>
+        </w:rPr>
         <w:t>:</w:t>
       </w:r>
     </w:p>
     <w:p>
       <w:pPr>
         <w:pStyle w:val="23"/>
-        <w:numPr>
-          <w:ilvl w:val="0"/>
-          <w:numId w:val="1"/>
-        </w:numPr>
-        <w:shd w:val="clear" w:color="auto" w:fill="auto"/>
-        <w:tabs>
-          <w:tab w:val="left" w:pos="657"/>
-        </w:tabs>
-        <w:spacing w:before="0" w:after="0" w:line="538" w:lineRule="exact"/>
-        <w:ind w:left="640" w:hanging="260"/>
-        <w:rPr>
-          <w:lang w:val="en-US"/>
-        </w:rPr>
-      </w:pPr>
-      <w:r>
-        <w:rPr>
-          <w:rStyle w:val="26"/>
-        </w:rPr>
-        <w:t>Date and time</w:t>
-      </w:r>
-      <w:r>
-        <w:rPr>
-          <w:rStyle w:val="26"/>
-        </w:rPr>
-        <w:t xml:space="preserve"> </w:t>
-      </w:r>
-      <w:r>
-        <w:rPr>
-          <w:rStyle w:val="26"/>
-        </w:rPr>
-        <w:t>from</w:t>
-      </w:r>
-      <w:r>
-        <w:rPr>
-          <w:rStyle w:val="26"/>
-        </w:rPr>
-        <w:t xml:space="preserve"> </w:t>
-      </w:r>
-      <w:r>
-        <w:rPr>
-          <w:lang w:val="en-US"/>
-        </w:rPr>
-        <w:t xml:space="preserve">- </w:t>
-      </w:r>
-      <w:r>
-        <w:rPr>
-          <w:rStyle w:val="24"/>
-          <w:lang w:eastAsia="ru-RU" w:bidi="ru-RU"/>
-        </w:rPr>
-        <w:t>2011-12-03T10:15:30</w:t>
-      </w:r>
-      <w:r>
-        <w:rPr>
-          <w:rStyle w:val="25"/>
-          <w:color w:val="000000" w:themeColor="text1"/>
-          <w:lang w:val="en-US" w:eastAsia="en-US" w:bidi="en-US"/>
-        </w:rPr>
-        <w:t xml:space="preserve">  </w:t>
-      </w:r>
-    </w:p>
-    <w:p>
-      <w:pPr>
-        <w:pStyle w:val="23"/>
-        <w:numPr>
-          <w:ilvl w:val="0"/>
-          <w:numId w:val="1"/>
-        </w:numPr>
-        <w:shd w:val="clear" w:color="auto" w:fill="auto"/>
-        <w:tabs>
-          <w:tab w:val="left" w:pos="657"/>
-        </w:tabs>
-        <w:spacing w:before="0" w:after="100" w:line="218" w:lineRule="exact"/>
-        <w:ind w:left="640" w:hanging="260"/>
-        <w:rPr>
-          <w:rStyle w:val="39pt"/>
-          <w:b w:val="0"/>
-          <w:bCs w:val="0"/>
-          <w:lang w:eastAsia="ru-RU" w:bidi="ru-RU"/>
-        </w:rPr>
-      </w:pPr>
-      <w:r>
-        <w:rPr>
-          <w:rStyle w:val="26"/>
-        </w:rPr>
-        <w:t>Date and time</w:t>
-      </w:r>
-      <w:r>
-        <w:rPr>
-          <w:rStyle w:val="26"/>
-        </w:rPr>
-        <w:t xml:space="preserve"> </w:t>
-      </w:r>
-      <w:r>
-        <w:rPr>
-          <w:rStyle w:val="26"/>
-        </w:rPr>
-        <w:t>to</w:t>
-      </w:r>
-      <w:r>
-        <w:rPr>
-          <w:rStyle w:val="26"/>
-        </w:rPr>
-        <w:t xml:space="preserve"> </w:t>
-      </w:r>
-      <w:r>
-        <w:rPr>
-          <w:lang w:val="en-US"/>
-        </w:rPr>
-        <w:t xml:space="preserve">- </w:t>
-      </w:r>
-      <w:r>
-        <w:rPr>
-          <w:rStyle w:val="24"/>
-          <w:lang w:eastAsia="ru-RU" w:bidi="ru-RU"/>
-        </w:rPr>
-        <w:t>2012</w:t>
-      </w:r>
-      <w:r>
-        <w:rPr>
-          <w:rStyle w:val="24"/>
-          <w:lang w:eastAsia="ru-RU" w:bidi="ru-RU"/>
-        </w:rPr>
-        <w:t>-12-03T10:15:30</w:t>
-      </w:r>
-      <w:r>
-        <w:rPr>
-          <w:rStyle w:val="25"/>
-          <w:color w:val="000000" w:themeColor="text1"/>
-          <w:lang w:val="en-US" w:eastAsia="en-US" w:bidi="en-US"/>
-        </w:rPr>
-        <w:t xml:space="preserve">  </w:t>
-      </w:r>
-    </w:p>
-    <w:p>
-      <w:pPr>
-        <w:pStyle w:val="23"/>
-        <w:shd w:val="clear" w:color="auto" w:fill="auto"/>
-        <w:spacing w:before="0" w:after="31"/>
-        <w:ind w:firstLine="0"/>
-        <w:rPr>
-          <w:rStyle w:val="39pt"/>
-          <w:lang w:eastAsia="ru-RU" w:bidi="ru-RU"/>
-        </w:rPr>
-      </w:pPr>
-    </w:p>
-    <w:p>
-      <w:pPr>
-        <w:pStyle w:val="23"/>
-        <w:shd w:val="clear" w:color="auto" w:fill="auto"/>
-        <w:spacing w:before="0" w:after="31"/>
-        <w:ind w:firstLine="0"/>
-        <w:rPr>
-          <w:rStyle w:val="39pt"/>
-          <w:bCs w:val="0"/>
-          <w:color w:val="000000" w:themeColor="text1"/>
-          <w:lang w:eastAsia="ru-RU" w:bidi="ru-RU"/>
-        </w:rPr>
-      </w:pPr>
-      <w:r>
-        <w:rPr>
-          <w:rStyle w:val="39pt"/>
-          <w:bCs w:val="0"/>
-          <w:color w:val="000000" w:themeColor="text1"/>
-          <w:lang w:eastAsia="ru-RU" w:bidi="ru-RU"/>
-        </w:rPr>
-        <w:t>Response format:</w:t>
-      </w:r>
-    </w:p>
-    <w:p>
-      <w:pPr>
-        <w:pStyle w:val="30"/>
-        <w:keepNext/>
-        <w:keepLines/>
-        <w:shd w:val="clear" w:color="auto" w:fill="auto"/>
-        <w:spacing w:before="0" w:after="596"/>
-        <w:ind w:firstLine="400"/>
-        <w:rPr>
-          <w:lang w:val="en-US"/>
-        </w:rPr>
-      </w:pPr>
-      <w:r>
-        <w:rPr>
-          <w:lang w:val="en-US"/>
-        </w:rPr>
-        <w:lastRenderedPageBreak/>
-        <w:t xml:space="preserve">If the </w:t>
-      </w:r>
-      <w:r>
-        <w:rPr>
-          <w:lang w:val="en-US"/>
-        </w:rPr>
-        <w:t>user</w:t>
-      </w:r>
-      <w:r>
-        <w:rPr>
-          <w:lang w:val="en-US"/>
-        </w:rPr>
-        <w:t xml:space="preserve"> </w:t>
-      </w:r>
-      <w:proofErr w:type="gramStart"/>
-      <w:r>
-        <w:rPr>
-          <w:lang w:val="en-US"/>
-        </w:rPr>
-        <w:t>is authorized</w:t>
-      </w:r>
-      <w:proofErr w:type="gramEnd"/>
-      <w:r>
-        <w:rPr>
-          <w:lang w:val="en-US"/>
-        </w:rPr>
-        <w:t>:</w:t>
-      </w:r>
-    </w:p>
-    <w:p>
-      <w:pPr>
-        <w:pStyle w:val="23"/>
         <w:shd w:val="clear" w:color="auto" w:fill="auto"/>
         <w:spacing w:before="0" w:after="0" w:line="218" w:lineRule="exact"/>
-        <w:ind w:left="400" w:firstLine="0"/>
+        <w:ind w:left="420" w:firstLine="0"/>
         <w:rPr>
           <w:lang w:val="en-US"/>
         </w:rPr>
@@ -28823,106 +28714,19 @@
       <w:pPr>
         <w:pStyle w:val="23"/>
         <w:shd w:val="clear" w:color="auto" w:fill="auto"/>
-        <w:spacing w:before="0" w:after="573" w:line="218" w:lineRule="exact"/>
-        <w:ind w:left="400" w:firstLine="0"/>
-        <w:rPr>
-          <w:lang w:val="en-US"/>
-        </w:rPr>
-      </w:pPr>
-      <w:r>
-        <w:rPr>
-          <w:rStyle w:val="24"/>
-          <w:lang w:eastAsia="ru-RU" w:bidi="ru-RU"/>
-        </w:rPr>
-        <w:t>}</w:t>
-      </w:r>
-    </w:p>
-    <w:p>
-      <w:pPr>
-        <w:pStyle w:val="23"/>
-        <w:shd w:val="clear" w:color="auto" w:fill="auto"/>
         <w:spacing w:before="0" w:after="622" w:line="218" w:lineRule="exact"/>
         <w:ind w:left="420" w:firstLine="0"/>
         <w:rPr>
           <w:rStyle w:val="24"/>
-          <w:b/>
-          <w:color w:val="000000" w:themeColor="text1"/>
-          <w:lang w:eastAsia="ru-RU" w:bidi="ru-RU"/>
-        </w:rPr>
-      </w:pPr>
-      <w:r>
-        <w:rPr>
-          <w:rStyle w:val="24"/>
-          <w:b/>
-          <w:color w:val="000000" w:themeColor="text1"/>
-          <w:lang w:eastAsia="ru-RU" w:bidi="ru-RU"/>
-        </w:rPr>
-        <w:t xml:space="preserve">Status code: </w:t>
-      </w:r>
-      <w:r>
-        <w:rPr>
-          <w:rStyle w:val="24"/>
-          <w:color w:val="000000" w:themeColor="text1"/>
-          <w:lang w:eastAsia="ru-RU" w:bidi="ru-RU"/>
-        </w:rPr>
-        <w:t>200</w:t>
-      </w:r>
-    </w:p>
-    <w:p>
-      <w:pPr>
-        <w:pStyle w:val="30"/>
-        <w:keepNext/>
-        <w:keepLines/>
-        <w:shd w:val="clear" w:color="auto" w:fill="auto"/>
-        <w:spacing w:before="0" w:after="596"/>
-        <w:ind w:firstLine="420"/>
-        <w:rPr>
-          <w:lang w:val="en-US"/>
-        </w:rPr>
-      </w:pPr>
-      <w:r>
-        <w:rPr>
-          <w:lang w:val="en-US"/>
-        </w:rPr>
-        <w:t xml:space="preserve">If the </w:t>
-      </w:r>
-      <w:r>
-        <w:rPr>
-          <w:lang w:val="en-US"/>
-        </w:rPr>
-        <w:t>user</w:t>
-      </w:r>
-      <w:r>
-        <w:rPr>
-          <w:lang w:val="en-US"/>
-        </w:rPr>
-        <w:t xml:space="preserve"> </w:t>
-      </w:r>
-      <w:proofErr w:type="gramStart"/>
-      <w:r>
-        <w:rPr>
-          <w:lang w:val="en-US"/>
-        </w:rPr>
-        <w:t xml:space="preserve">is </w:t>
-      </w:r>
-      <w:r>
-        <w:rPr>
-          <w:lang w:val="en-US"/>
-        </w:rPr>
-        <w:t xml:space="preserve">not </w:t>
-      </w:r>
-      <w:r>
-        <w:rPr>
-          <w:lang w:val="en-US"/>
-        </w:rPr>
-        <w:t>authorized</w:t>
-      </w:r>
-      <w:proofErr w:type="gramEnd"/>
-      <w:r>
-        <w:rPr>
-          <w:lang w:val="en-US"/>
-        </w:rPr>
-        <w:t>:</w:t>
+          <w:lang w:eastAsia="ru-RU" w:bidi="ru-RU"/>
+        </w:rPr>
+      </w:pPr>
+      <w:r>
+        <w:rPr>
+          <w:rStyle w:val="24"/>
+          <w:lang w:eastAsia="ru-RU" w:bidi="ru-RU"/>
+        </w:rPr>
+        <w:t>}</w:t>
       </w:r>
     </w:p>
     <w:p>
@@ -28933,732 +28737,18 @@
         <w:ind w:left="420" w:firstLine="0"/>
         <w:rPr>
           <w:rStyle w:val="24"/>
-          <w:color w:val="000000" w:themeColor="text1"/>
-          <w:lang w:eastAsia="ru-RU" w:bidi="ru-RU"/>
-        </w:rPr>
-      </w:pPr>
-      <w:r>
-        <w:rPr>
-          <w:rStyle w:val="24"/>
           <w:b/>
           <w:color w:val="000000" w:themeColor="text1"/>
           <w:lang w:eastAsia="ru-RU" w:bidi="ru-RU"/>
         </w:rPr>
-        <w:t xml:space="preserve">Status code: </w:t>
-      </w:r>
-      <w:r>
-        <w:rPr>
-          <w:rStyle w:val="24"/>
-          <w:color w:val="000000" w:themeColor="text1"/>
-          <w:lang w:eastAsia="ru-RU" w:bidi="ru-RU"/>
-        </w:rPr>
-        <w:t>403</w:t>
-      </w:r>
-    </w:p>
-    <w:p>
-      <w:pPr>
-        <w:pStyle w:val="20"/>
-        <w:keepNext/>
-        <w:keepLines/>
-        <w:shd w:val="clear" w:color="auto" w:fill="auto"/>
-        <w:spacing w:before="0" w:after="211"/>
-        <w:rPr>
-          <w:lang w:val="en-US"/>
-        </w:rPr>
-      </w:pPr>
-      <w:r>
-        <w:rPr>
-          <w:lang w:val="en-US"/>
-        </w:rPr>
-        <w:t>Get all transactions</w:t>
-      </w:r>
-      <w:r>
-        <w:rPr>
-          <w:lang w:val="en-US"/>
-        </w:rPr>
-        <w:t xml:space="preserve"> - </w:t>
-      </w:r>
-      <w:r>
-        <w:rPr>
-          <w:rStyle w:val="21"/>
-        </w:rPr>
-        <w:t>GET</w:t>
-      </w:r>
-      <w:r>
-        <w:rPr>
-          <w:rStyle w:val="21"/>
-        </w:rPr>
-        <w:t xml:space="preserve"> /</w:t>
-      </w:r>
-      <w:proofErr w:type="spellStart"/>
-      <w:r>
-        <w:rPr>
-          <w:rStyle w:val="21"/>
-        </w:rPr>
-        <w:t>api</w:t>
-      </w:r>
-      <w:proofErr w:type="spellEnd"/>
-      <w:r>
-        <w:rPr>
-          <w:rStyle w:val="21"/>
-        </w:rPr>
-        <w:t>/</w:t>
-      </w:r>
-      <w:r>
-        <w:rPr>
-          <w:color w:val="C9AE75"/>
-          <w:lang w:val="en-US" w:eastAsia="en-US" w:bidi="en-US"/>
-        </w:rPr>
-        <w:t>transactions</w:t>
-      </w:r>
-      <w:r>
-        <w:rPr>
-          <w:rStyle w:val="21"/>
-        </w:rPr>
-        <w:t>/all</w:t>
-      </w:r>
-    </w:p>
-    <w:p>
-      <w:pPr>
-        <w:pStyle w:val="23"/>
-        <w:shd w:val="clear" w:color="auto" w:fill="auto"/>
-        <w:spacing w:before="0" w:after="31"/>
-        <w:ind w:firstLine="0"/>
-        <w:rPr>
-          <w:lang w:val="en-US"/>
-        </w:rPr>
-      </w:pPr>
-      <w:r>
-        <w:rPr>
-          <w:lang w:val="en-US"/>
-        </w:rPr>
-        <w:t xml:space="preserve">The method returns </w:t>
-      </w:r>
-      <w:r>
-        <w:rPr>
-          <w:lang w:val="en-US"/>
-        </w:rPr>
-        <w:t>all bank transactions.</w:t>
-      </w:r>
-    </w:p>
-    <w:p>
-      <w:pPr>
-        <w:pStyle w:val="23"/>
-        <w:shd w:val="clear" w:color="auto" w:fill="auto"/>
-        <w:spacing w:before="0" w:after="31"/>
-        <w:ind w:firstLine="0"/>
-        <w:rPr>
-          <w:rStyle w:val="39pt"/>
-          <w:lang w:eastAsia="ru-RU" w:bidi="ru-RU"/>
-        </w:rPr>
-      </w:pPr>
-      <w:r>
-        <w:rPr>
+      </w:pPr>
+      <w:r>
+        <w:rPr>
+          <w:rStyle w:val="24"/>
           <w:b/>
-          <w:lang w:val="en-US"/>
-        </w:rPr>
-        <w:t>Authorization</w:t>
-      </w:r>
-      <w:r>
-        <w:rPr>
-          <w:lang w:val="en-US"/>
-        </w:rPr>
-        <w:t xml:space="preserve">: </w:t>
-      </w:r>
-      <w:r>
-        <w:rPr>
-          <w:rStyle w:val="39pt"/>
-          <w:lang w:eastAsia="ru-RU" w:bidi="ru-RU"/>
-        </w:rPr>
-        <w:t>required.</w:t>
-      </w:r>
-    </w:p>
-    <w:p>
-      <w:pPr>
-        <w:pStyle w:val="23"/>
-        <w:shd w:val="clear" w:color="auto" w:fill="auto"/>
-        <w:spacing w:before="0" w:after="31"/>
-        <w:ind w:firstLine="0"/>
-        <w:rPr>
-          <w:rStyle w:val="39pt"/>
-          <w:lang w:eastAsia="ru-RU" w:bidi="ru-RU"/>
-        </w:rPr>
-      </w:pPr>
-    </w:p>
-    <w:p>
-      <w:pPr>
-        <w:pStyle w:val="23"/>
-        <w:shd w:val="clear" w:color="auto" w:fill="auto"/>
-        <w:spacing w:before="0" w:after="31"/>
-        <w:ind w:firstLine="0"/>
-        <w:rPr>
-          <w:rStyle w:val="39pt"/>
-          <w:bCs w:val="0"/>
-          <w:color w:val="000000" w:themeColor="text1"/>
-          <w:lang w:eastAsia="ru-RU" w:bidi="ru-RU"/>
-        </w:rPr>
-      </w:pPr>
-      <w:r>
-        <w:rPr>
-          <w:rStyle w:val="39pt"/>
-          <w:bCs w:val="0"/>
-          <w:color w:val="000000" w:themeColor="text1"/>
-          <w:lang w:eastAsia="ru-RU" w:bidi="ru-RU"/>
-        </w:rPr>
-        <w:t>Response format:</w:t>
-      </w:r>
-    </w:p>
-    <w:p>
-      <w:pPr>
-        <w:pStyle w:val="30"/>
-        <w:keepNext/>
-        <w:keepLines/>
-        <w:shd w:val="clear" w:color="auto" w:fill="auto"/>
-        <w:spacing w:before="0" w:after="596"/>
-        <w:ind w:firstLine="420"/>
-        <w:rPr>
-          <w:lang w:val="en-US"/>
-        </w:rPr>
-      </w:pPr>
-      <w:r>
-        <w:rPr>
-          <w:lang w:val="en-US"/>
-        </w:rPr>
-        <w:t xml:space="preserve">If the </w:t>
-      </w:r>
-      <w:r>
-        <w:rPr>
-          <w:lang w:val="en-US"/>
-        </w:rPr>
-        <w:t>user</w:t>
-      </w:r>
-      <w:r>
-        <w:rPr>
-          <w:lang w:val="en-US"/>
-        </w:rPr>
-        <w:t xml:space="preserve"> </w:t>
-      </w:r>
-      <w:proofErr w:type="gramStart"/>
-      <w:r>
-        <w:rPr>
-          <w:lang w:val="en-US"/>
-        </w:rPr>
-        <w:t>is authorized</w:t>
-      </w:r>
-      <w:proofErr w:type="gramEnd"/>
-      <w:r>
-        <w:rPr>
-          <w:lang w:val="en-US"/>
-        </w:rPr>
-        <w:t>:</w:t>
-      </w:r>
-    </w:p>
-    <w:p>
-      <w:pPr>
-        <w:pStyle w:val="23"/>
-        <w:shd w:val="clear" w:color="auto" w:fill="auto"/>
-        <w:spacing w:before="0" w:after="0" w:line="218" w:lineRule="exact"/>
-        <w:ind w:left="420" w:firstLine="0"/>
-        <w:rPr>
-          <w:lang w:val="en-US"/>
-        </w:rPr>
-      </w:pPr>
-      <w:r>
-        <w:rPr>
-          <w:rStyle w:val="24"/>
-          <w:lang w:eastAsia="ru-RU" w:bidi="ru-RU"/>
-        </w:rPr>
-        <w:t>{</w:t>
-      </w:r>
-    </w:p>
-    <w:p>
-      <w:pPr>
-        <w:pStyle w:val="23"/>
-        <w:shd w:val="clear" w:color="auto" w:fill="auto"/>
-        <w:spacing w:before="0" w:after="100" w:line="218" w:lineRule="exact"/>
-        <w:ind w:left="640" w:firstLine="0"/>
-        <w:rPr>
-          <w:rStyle w:val="24"/>
-          <w:color w:val="000000"/>
-          <w:lang w:eastAsia="ru-RU" w:bidi="ru-RU"/>
-        </w:rPr>
-      </w:pPr>
-      <w:r>
-        <w:rPr>
-          <w:rStyle w:val="24"/>
-        </w:rPr>
-        <w:t>"</w:t>
-      </w:r>
-      <w:proofErr w:type="gramStart"/>
-      <w:r>
-        <w:rPr>
-          <w:rStyle w:val="24"/>
-        </w:rPr>
-        <w:t>transactions</w:t>
-      </w:r>
-      <w:proofErr w:type="gramEnd"/>
-      <w:r>
-        <w:rPr>
-          <w:rStyle w:val="24"/>
-        </w:rPr>
-        <w:t xml:space="preserve">": </w:t>
-      </w:r>
-      <w:r>
-        <w:rPr>
-          <w:rStyle w:val="24"/>
-          <w:lang w:eastAsia="ru-RU" w:bidi="ru-RU"/>
-        </w:rPr>
-        <w:t>[</w:t>
-      </w:r>
-      <w:r>
-        <w:rPr>
-          <w:rStyle w:val="24"/>
-        </w:rPr>
-        <w:t xml:space="preserve"> </w:t>
-      </w:r>
-    </w:p>
-    <w:p>
-      <w:pPr>
-        <w:pStyle w:val="23"/>
-        <w:shd w:val="clear" w:color="auto" w:fill="auto"/>
-        <w:spacing w:before="0" w:after="0" w:line="283" w:lineRule="exact"/>
-        <w:ind w:left="708" w:firstLine="0"/>
-        <w:rPr>
-          <w:rStyle w:val="24"/>
-        </w:rPr>
-      </w:pPr>
-      <w:r>
-        <w:rPr>
-          <w:rStyle w:val="24"/>
-        </w:rPr>
-        <w:t>{</w:t>
-      </w:r>
-    </w:p>
-    <w:p>
-      <w:pPr>
-        <w:pStyle w:val="23"/>
-        <w:shd w:val="clear" w:color="auto" w:fill="auto"/>
-        <w:spacing w:before="0" w:after="0" w:line="283" w:lineRule="exact"/>
-        <w:ind w:left="640" w:firstLine="0"/>
-        <w:rPr>
-          <w:lang w:val="en-US"/>
-        </w:rPr>
-      </w:pPr>
-      <w:r>
-        <w:rPr>
-          <w:rStyle w:val="24"/>
-        </w:rPr>
-        <w:t>"</w:t>
-      </w:r>
-      <w:proofErr w:type="spellStart"/>
-      <w:r>
-        <w:rPr>
-          <w:rStyle w:val="24"/>
-        </w:rPr>
-        <w:t>debit_account_id</w:t>
-      </w:r>
-      <w:proofErr w:type="spellEnd"/>
-      <w:r>
-        <w:rPr>
-          <w:rStyle w:val="24"/>
-        </w:rPr>
-        <w:t>"</w:t>
-      </w:r>
-      <w:r>
-        <w:rPr>
-          <w:rStyle w:val="24"/>
-          <w:lang w:eastAsia="ru-RU" w:bidi="ru-RU"/>
-        </w:rPr>
-        <w:t>:</w:t>
-      </w:r>
-      <w:r>
-        <w:rPr>
-          <w:rStyle w:val="27"/>
-          <w:lang w:eastAsia="ru-RU" w:bidi="ru-RU"/>
-        </w:rPr>
-        <w:t xml:space="preserve"> </w:t>
-      </w:r>
-      <w:proofErr w:type="gramStart"/>
-      <w:r>
-        <w:rPr>
-          <w:rStyle w:val="27"/>
-          <w:lang w:eastAsia="ru-RU" w:bidi="ru-RU"/>
-        </w:rPr>
-        <w:t>5</w:t>
-      </w:r>
-      <w:proofErr w:type="gramEnd"/>
-      <w:r>
-        <w:rPr>
-          <w:rStyle w:val="24"/>
-          <w:lang w:eastAsia="ru-RU" w:bidi="ru-RU"/>
-        </w:rPr>
-        <w:t>,</w:t>
-      </w:r>
-    </w:p>
-    <w:p>
-      <w:pPr>
-        <w:pStyle w:val="23"/>
-        <w:shd w:val="clear" w:color="auto" w:fill="auto"/>
-        <w:spacing w:before="0" w:after="0" w:line="283" w:lineRule="exact"/>
-        <w:ind w:left="640" w:firstLine="0"/>
-        <w:rPr>
-          <w:lang w:val="en-US"/>
-        </w:rPr>
-      </w:pPr>
-      <w:r>
-        <w:rPr>
-          <w:rStyle w:val="24"/>
-        </w:rPr>
-        <w:t>"</w:t>
-      </w:r>
-      <w:proofErr w:type="spellStart"/>
-      <w:r>
-        <w:rPr>
-          <w:rStyle w:val="24"/>
-        </w:rPr>
-        <w:t>credit_account_id</w:t>
-      </w:r>
-      <w:proofErr w:type="spellEnd"/>
-      <w:r>
-        <w:rPr>
-          <w:rStyle w:val="24"/>
-        </w:rPr>
-        <w:t xml:space="preserve"> "</w:t>
-      </w:r>
-      <w:r>
-        <w:rPr>
-          <w:rStyle w:val="24"/>
-          <w:lang w:eastAsia="ru-RU" w:bidi="ru-RU"/>
-        </w:rPr>
-        <w:t>:</w:t>
-      </w:r>
-      <w:r>
-        <w:rPr>
-          <w:rStyle w:val="27"/>
-          <w:lang w:eastAsia="ru-RU" w:bidi="ru-RU"/>
-        </w:rPr>
-        <w:t xml:space="preserve"> </w:t>
-      </w:r>
-      <w:proofErr w:type="gramStart"/>
-      <w:r>
-        <w:rPr>
-          <w:rStyle w:val="27"/>
-          <w:lang w:eastAsia="ru-RU" w:bidi="ru-RU"/>
-        </w:rPr>
-        <w:t>6</w:t>
-      </w:r>
-      <w:proofErr w:type="gramEnd"/>
-      <w:r>
-        <w:rPr>
-          <w:rStyle w:val="24"/>
-          <w:lang w:eastAsia="ru-RU" w:bidi="ru-RU"/>
-        </w:rPr>
-        <w:t>,</w:t>
-      </w:r>
-    </w:p>
-    <w:p>
-      <w:pPr>
-        <w:pStyle w:val="23"/>
-        <w:shd w:val="clear" w:color="auto" w:fill="auto"/>
-        <w:spacing w:before="0" w:after="0" w:line="283" w:lineRule="exact"/>
-        <w:ind w:left="640" w:firstLine="0"/>
-        <w:rPr>
-          <w:rStyle w:val="24"/>
-          <w:lang w:eastAsia="ru-RU" w:bidi="ru-RU"/>
-        </w:rPr>
-      </w:pPr>
-      <w:r>
-        <w:rPr>
-          <w:rStyle w:val="24"/>
-        </w:rPr>
-        <w:t>"</w:t>
-      </w:r>
-      <w:proofErr w:type="gramStart"/>
-      <w:r>
-        <w:rPr>
-          <w:rStyle w:val="24"/>
-        </w:rPr>
-        <w:t>type</w:t>
-      </w:r>
-      <w:proofErr w:type="gramEnd"/>
-      <w:r>
-        <w:rPr>
-          <w:rStyle w:val="24"/>
-        </w:rPr>
-        <w:t>"</w:t>
-      </w:r>
-      <w:r>
-        <w:rPr>
-          <w:rStyle w:val="24"/>
-          <w:lang w:eastAsia="ru-RU" w:bidi="ru-RU"/>
-        </w:rPr>
-        <w:t xml:space="preserve">: </w:t>
-      </w:r>
-      <w:r>
-        <w:rPr>
-          <w:rStyle w:val="25"/>
-          <w:lang w:val="en-US"/>
-        </w:rPr>
-        <w:t>1</w:t>
-      </w:r>
-      <w:r>
-        <w:rPr>
-          <w:rStyle w:val="24"/>
-          <w:lang w:eastAsia="ru-RU" w:bidi="ru-RU"/>
-        </w:rPr>
-        <w:t>,</w:t>
-      </w:r>
-    </w:p>
-    <w:p>
-      <w:pPr>
-        <w:pStyle w:val="23"/>
-        <w:shd w:val="clear" w:color="auto" w:fill="auto"/>
-        <w:spacing w:before="0" w:after="0" w:line="283" w:lineRule="exact"/>
-        <w:ind w:left="640" w:firstLine="0"/>
-        <w:rPr>
-          <w:rStyle w:val="24"/>
-          <w:lang w:eastAsia="ru-RU" w:bidi="ru-RU"/>
-        </w:rPr>
-      </w:pPr>
-      <w:r>
-        <w:rPr>
-          <w:rStyle w:val="24"/>
-          <w:lang w:eastAsia="ru-RU" w:bidi="ru-RU"/>
-        </w:rPr>
-        <w:t>“</w:t>
-      </w:r>
-      <w:proofErr w:type="gramStart"/>
-      <w:r>
-        <w:rPr>
-          <w:rStyle w:val="24"/>
-          <w:lang w:eastAsia="ru-RU" w:bidi="ru-RU"/>
-        </w:rPr>
-        <w:t>amount</w:t>
-      </w:r>
-      <w:proofErr w:type="gramEnd"/>
-      <w:r>
-        <w:rPr>
-          <w:rStyle w:val="24"/>
-          <w:lang w:eastAsia="ru-RU" w:bidi="ru-RU"/>
-        </w:rPr>
-        <w:t xml:space="preserve">”: </w:t>
-      </w:r>
-      <w:r>
-        <w:rPr>
-          <w:rStyle w:val="24"/>
-          <w:color w:val="ED7D31" w:themeColor="accent2"/>
-          <w:lang w:eastAsia="ru-RU" w:bidi="ru-RU"/>
-        </w:rPr>
-        <w:t>1000,</w:t>
-      </w:r>
-    </w:p>
-    <w:p>
-      <w:pPr>
-        <w:pStyle w:val="23"/>
-        <w:shd w:val="clear" w:color="auto" w:fill="auto"/>
-        <w:spacing w:before="0" w:after="0" w:line="283" w:lineRule="exact"/>
-        <w:ind w:left="640" w:firstLine="0"/>
-        <w:rPr>
-          <w:rStyle w:val="25"/>
-          <w:lang w:val="en-US"/>
-        </w:rPr>
-      </w:pPr>
-      <w:r>
-        <w:rPr>
-          <w:rStyle w:val="24"/>
-        </w:rPr>
-        <w:t>"</w:t>
-      </w:r>
-      <w:proofErr w:type="gramStart"/>
-      <w:r>
-        <w:rPr>
-          <w:rStyle w:val="24"/>
-        </w:rPr>
-        <w:t>description</w:t>
-      </w:r>
-      <w:proofErr w:type="gramEnd"/>
-      <w:r>
-        <w:rPr>
-          <w:rStyle w:val="24"/>
-        </w:rPr>
-        <w:t>"</w:t>
-      </w:r>
-      <w:r>
-        <w:rPr>
-          <w:rStyle w:val="24"/>
-          <w:lang w:eastAsia="ru-RU" w:bidi="ru-RU"/>
-        </w:rPr>
-        <w:t xml:space="preserve">: </w:t>
-      </w:r>
-      <w:r>
-        <w:rPr>
-          <w:rStyle w:val="25"/>
-          <w:lang w:val="en-US"/>
-        </w:rPr>
-        <w:t>“Payment for services”</w:t>
-      </w:r>
-    </w:p>
-    <w:p>
-      <w:pPr>
-        <w:pStyle w:val="23"/>
-        <w:shd w:val="clear" w:color="auto" w:fill="auto"/>
-        <w:spacing w:before="0" w:after="0" w:line="283" w:lineRule="exact"/>
-        <w:ind w:left="640" w:firstLine="0"/>
-        <w:rPr>
-          <w:rStyle w:val="25"/>
-          <w:color w:val="4D4D4C"/>
-          <w:lang w:val="en-US"/>
-        </w:rPr>
-      </w:pPr>
-      <w:r>
-        <w:rPr>
-          <w:rStyle w:val="24"/>
-          <w:lang w:eastAsia="ru-RU" w:bidi="ru-RU"/>
-        </w:rPr>
-        <w:t>“</w:t>
-      </w:r>
-      <w:proofErr w:type="spellStart"/>
-      <w:r>
-        <w:rPr>
-          <w:rStyle w:val="24"/>
-          <w:lang w:eastAsia="ru-RU" w:bidi="ru-RU"/>
-        </w:rPr>
-        <w:t>created_at</w:t>
-      </w:r>
-      <w:proofErr w:type="spellEnd"/>
-      <w:r>
-        <w:rPr>
-          <w:rStyle w:val="24"/>
-          <w:lang w:eastAsia="ru-RU" w:bidi="ru-RU"/>
-        </w:rPr>
-        <w:t xml:space="preserve">”: </w:t>
-      </w:r>
-      <w:r>
-        <w:rPr>
-          <w:rStyle w:val="24"/>
-          <w:lang w:eastAsia="ru-RU" w:bidi="ru-RU"/>
-        </w:rPr>
-        <w:t>2011-12-03T10:15:30</w:t>
-      </w:r>
-      <w:r>
-        <w:rPr>
-          <w:rStyle w:val="25"/>
-          <w:color w:val="000000" w:themeColor="text1"/>
-          <w:lang w:val="en-US" w:eastAsia="en-US" w:bidi="en-US"/>
-        </w:rPr>
-        <w:t xml:space="preserve">  </w:t>
-      </w:r>
-      <w:r>
-        <w:rPr>
-          <w:rStyle w:val="25"/>
-          <w:color w:val="000000" w:themeColor="text1"/>
-          <w:lang w:val="en-US" w:eastAsia="en-US" w:bidi="en-US"/>
-        </w:rPr>
-        <w:tab/>
-      </w:r>
-    </w:p>
-    <w:p>
-      <w:pPr>
-        <w:pStyle w:val="23"/>
-        <w:shd w:val="clear" w:color="auto" w:fill="auto"/>
-        <w:spacing w:before="0" w:after="0" w:line="283" w:lineRule="exact"/>
-        <w:ind w:firstLine="640"/>
-        <w:rPr>
-          <w:rStyle w:val="25"/>
-          <w:color w:val="000000" w:themeColor="text1"/>
-          <w:lang w:val="en-US" w:eastAsia="en-US" w:bidi="en-US"/>
-        </w:rPr>
-      </w:pPr>
-      <w:r>
-        <w:rPr>
-          <w:rStyle w:val="25"/>
-          <w:color w:val="000000" w:themeColor="text1"/>
-          <w:lang w:val="en-US" w:eastAsia="en-US" w:bidi="en-US"/>
-        </w:rPr>
-        <w:t>},</w:t>
-      </w:r>
-    </w:p>
-    <w:p>
-      <w:pPr>
-        <w:pStyle w:val="23"/>
-        <w:shd w:val="clear" w:color="auto" w:fill="auto"/>
-        <w:spacing w:before="0" w:after="0" w:line="283" w:lineRule="exact"/>
-        <w:ind w:firstLine="420"/>
-        <w:rPr>
-          <w:rStyle w:val="25"/>
-          <w:color w:val="000000" w:themeColor="text1"/>
-          <w:lang w:val="en-US" w:eastAsia="en-US" w:bidi="en-US"/>
-        </w:rPr>
-      </w:pPr>
-      <w:r>
-        <w:rPr>
-          <w:rStyle w:val="25"/>
-          <w:color w:val="000000" w:themeColor="text1"/>
-          <w:lang w:val="en-US" w:eastAsia="en-US" w:bidi="en-US"/>
-        </w:rPr>
-        <w:t xml:space="preserve">   …</w:t>
-      </w:r>
-    </w:p>
-    <w:p>
-      <w:pPr>
-        <w:pStyle w:val="23"/>
-        <w:shd w:val="clear" w:color="auto" w:fill="auto"/>
-        <w:spacing w:before="0" w:after="0" w:line="283" w:lineRule="exact"/>
-        <w:ind w:firstLine="420"/>
-        <w:rPr>
-          <w:color w:val="000000" w:themeColor="text1"/>
-          <w:lang w:val="en-US"/>
-        </w:rPr>
-      </w:pPr>
-      <w:r>
-        <w:rPr>
-          <w:rStyle w:val="25"/>
-          <w:color w:val="000000" w:themeColor="text1"/>
-          <w:lang w:val="en-US" w:eastAsia="en-US" w:bidi="en-US"/>
-        </w:rPr>
-        <w:t xml:space="preserve">  ]</w:t>
-      </w:r>
-    </w:p>
-    <w:p>
-      <w:pPr>
-        <w:pStyle w:val="23"/>
-        <w:shd w:val="clear" w:color="auto" w:fill="auto"/>
-        <w:spacing w:before="0" w:after="622" w:line="218" w:lineRule="exact"/>
-        <w:ind w:left="420" w:firstLine="0"/>
-        <w:rPr>
-          <w:rStyle w:val="24"/>
-          <w:lang w:eastAsia="ru-RU" w:bidi="ru-RU"/>
-        </w:rPr>
-      </w:pPr>
-      <w:r>
-        <w:rPr>
-          <w:rStyle w:val="24"/>
-          <w:lang w:eastAsia="ru-RU" w:bidi="ru-RU"/>
-        </w:rPr>
-        <w:t>}</w:t>
-      </w:r>
-    </w:p>
-    <w:p>
-      <w:pPr>
-        <w:pStyle w:val="23"/>
-        <w:shd w:val="clear" w:color="auto" w:fill="auto"/>
-        <w:spacing w:before="0" w:after="622" w:line="218" w:lineRule="exact"/>
-        <w:ind w:left="420" w:firstLine="0"/>
-        <w:rPr>
-          <w:rStyle w:val="24"/>
-          <w:b/>
-          <w:color w:val="000000" w:themeColor="text1"/>
-          <w:lang w:eastAsia="ru-RU" w:bidi="ru-RU"/>
-        </w:rPr>
-      </w:pPr>
-      <w:r>
-        <w:rPr>
-          <w:rStyle w:val="24"/>
-          <w:b/>
-          <w:color w:val="000000" w:themeColor="text1"/>
-          <w:lang w:eastAsia="ru-RU" w:bidi="ru-RU"/>
-        </w:rPr>
-        <w:lastRenderedPageBreak/>
+          <w:color w:val="000000" w:themeColor="text1"/>
+          <w:lang w:eastAsia="ru-RU" w:bidi="ru-RU"/>
+        </w:rPr>
         <w:t xml:space="preserve">Status code: </w:t>
       </w:r>
       <w:r>

</xml_diff>